<commit_message>
pushing partial asnwer to question2
</commit_message>
<xml_diff>
--- a/Answers Assignment BDA PartB.docx
+++ b/Answers Assignment BDA PartB.docx
@@ -2167,6 +2167,669 @@
           </wp:inline>
         </w:drawing>
       </w:r>
+    </w:p>
+    <w:p>
+      <w:pPr>
+        <w:rPr>
+          <w:lang w:val="en-US"/>
+        </w:rPr>
+      </w:pPr>
+    </w:p>
+    <w:p>
+      <w:pPr>
+        <w:rPr>
+          <w:lang w:val="en-US"/>
+        </w:rPr>
+      </w:pPr>
+    </w:p>
+    <w:p>
+      <w:pPr>
+        <w:rPr>
+          <w:lang w:val="en-US"/>
+        </w:rPr>
+      </w:pPr>
+      <w:r>
+        <w:rPr>
+          <w:lang w:val="en-US"/>
+        </w:rPr>
+        <w:t>Answer 2:</w:t>
+      </w:r>
+    </w:p>
+    <w:p>
+      <w:pPr>
+        <w:rPr>
+          <w:lang w:val="en-US"/>
+        </w:rPr>
+      </w:pPr>
+    </w:p>
+    <w:p>
+      <w:pPr>
+        <w:rPr>
+          <w:lang w:val="en-US"/>
+        </w:rPr>
+      </w:pPr>
+      <w:r>
+        <w:rPr>
+          <w:lang w:val="en-US"/>
+        </w:rPr>
+        <w:t xml:space="preserve">2.a) </w:t>
+      </w:r>
+      <w:r>
+        <w:rPr>
+          <w:lang w:val="en-US"/>
+        </w:rPr>
+        <w:t>2a.csv is the modified csv.</w:t>
+      </w:r>
+    </w:p>
+    <w:p>
+      <w:pPr>
+        <w:rPr>
+          <w:lang w:val="en-US"/>
+        </w:rPr>
+      </w:pPr>
+      <w:r>
+        <w:rPr>
+          <w:lang w:val="en-US"/>
+        </w:rPr>
+        <w:t>Here is the undirected network:</w:t>
+      </w:r>
+    </w:p>
+    <w:p>
+      <w:pPr>
+        <w:rPr>
+          <w:lang w:val="en-US"/>
+        </w:rPr>
+      </w:pPr>
+    </w:p>
+    <w:p>
+      <w:pPr>
+        <w:rPr>
+          <w:lang w:val="en-US"/>
+        </w:rPr>
+      </w:pPr>
+    </w:p>
+    <w:p>
+      <w:pPr>
+        <w:rPr>
+          <w:lang w:val="en-US"/>
+        </w:rPr>
+      </w:pPr>
+      <w:r>
+        <w:rPr>
+          <w:noProof/>
+          <w:lang w:val="en-US"/>
+        </w:rPr>
+        <w:drawing>
+          <wp:inline distT="0" distB="0" distL="0" distR="0" wp14:anchorId="570B5186" wp14:editId="6C03DF1C">
+            <wp:extent cx="5731510" cy="2898775"/>
+            <wp:effectExtent l="0" t="0" r="0" b="0"/>
+            <wp:docPr id="1256863039" name="Picture 6"/>
+            <wp:cNvGraphicFramePr>
+              <a:graphicFrameLocks xmlns:a="http://schemas.openxmlformats.org/drawingml/2006/main" noChangeAspect="1"/>
+            </wp:cNvGraphicFramePr>
+            <a:graphic xmlns:a="http://schemas.openxmlformats.org/drawingml/2006/main">
+              <a:graphicData uri="http://schemas.openxmlformats.org/drawingml/2006/picture">
+                <pic:pic xmlns:pic="http://schemas.openxmlformats.org/drawingml/2006/picture">
+                  <pic:nvPicPr>
+                    <pic:cNvPr id="1256863039" name="Picture 1256863039"/>
+                    <pic:cNvPicPr/>
+                  </pic:nvPicPr>
+                  <pic:blipFill>
+                    <a:blip r:embed="rId10">
+                      <a:extLst>
+                        <a:ext uri="{28A0092B-C50C-407E-A947-70E740481C1C}">
+                          <a14:useLocalDpi xmlns:a14="http://schemas.microsoft.com/office/drawing/2010/main" val="0"/>
+                        </a:ext>
+                      </a:extLst>
+                    </a:blip>
+                    <a:stretch>
+                      <a:fillRect/>
+                    </a:stretch>
+                  </pic:blipFill>
+                  <pic:spPr>
+                    <a:xfrm>
+                      <a:off x="0" y="0"/>
+                      <a:ext cx="5731510" cy="2898775"/>
+                    </a:xfrm>
+                    <a:prstGeom prst="rect">
+                      <a:avLst/>
+                    </a:prstGeom>
+                  </pic:spPr>
+                </pic:pic>
+              </a:graphicData>
+            </a:graphic>
+          </wp:inline>
+        </w:drawing>
+      </w:r>
+    </w:p>
+    <w:p>
+      <w:pPr>
+        <w:rPr>
+          <w:lang w:val="en-US"/>
+        </w:rPr>
+      </w:pPr>
+    </w:p>
+    <w:p>
+      <w:pPr>
+        <w:rPr>
+          <w:lang w:val="en-US"/>
+        </w:rPr>
+      </w:pPr>
+      <w:r>
+        <w:rPr>
+          <w:lang w:val="en-US"/>
+        </w:rPr>
+        <w:t xml:space="preserve">Here are the Average Degree, Network Diameter, Graph Density snapshots from </w:t>
+      </w:r>
+      <w:proofErr w:type="spellStart"/>
+      <w:r>
+        <w:rPr>
+          <w:lang w:val="en-US"/>
+        </w:rPr>
+        <w:t>gephi</w:t>
+      </w:r>
+      <w:proofErr w:type="spellEnd"/>
+      <w:r>
+        <w:rPr>
+          <w:lang w:val="en-US"/>
+        </w:rPr>
+        <w:t>:</w:t>
+      </w:r>
+    </w:p>
+    <w:p>
+      <w:pPr>
+        <w:rPr>
+          <w:lang w:val="en-US"/>
+        </w:rPr>
+      </w:pPr>
+    </w:p>
+    <w:p>
+      <w:pPr>
+        <w:rPr>
+          <w:lang w:val="en-US"/>
+        </w:rPr>
+      </w:pPr>
+      <w:r>
+        <w:rPr>
+          <w:lang w:val="en-US"/>
+        </w:rPr>
+        <w:lastRenderedPageBreak/>
+        <w:t>Average Degree:</w:t>
+      </w:r>
+    </w:p>
+    <w:p>
+      <w:pPr>
+        <w:rPr>
+          <w:lang w:val="en-US"/>
+        </w:rPr>
+      </w:pPr>
+    </w:p>
+    <w:p>
+      <w:pPr>
+        <w:rPr>
+          <w:lang w:val="en-US"/>
+        </w:rPr>
+      </w:pPr>
+      <w:r>
+        <w:rPr>
+          <w:noProof/>
+          <w:lang w:val="en-US"/>
+        </w:rPr>
+        <w:drawing>
+          <wp:inline distT="0" distB="0" distL="0" distR="0" wp14:anchorId="5F259941" wp14:editId="6BB48C45">
+            <wp:extent cx="5731510" cy="4662805"/>
+            <wp:effectExtent l="0" t="0" r="0" b="0"/>
+            <wp:docPr id="308513455" name="Picture 7"/>
+            <wp:cNvGraphicFramePr>
+              <a:graphicFrameLocks xmlns:a="http://schemas.openxmlformats.org/drawingml/2006/main" noChangeAspect="1"/>
+            </wp:cNvGraphicFramePr>
+            <a:graphic xmlns:a="http://schemas.openxmlformats.org/drawingml/2006/main">
+              <a:graphicData uri="http://schemas.openxmlformats.org/drawingml/2006/picture">
+                <pic:pic xmlns:pic="http://schemas.openxmlformats.org/drawingml/2006/picture">
+                  <pic:nvPicPr>
+                    <pic:cNvPr id="308513455" name="Picture 308513455"/>
+                    <pic:cNvPicPr/>
+                  </pic:nvPicPr>
+                  <pic:blipFill>
+                    <a:blip r:embed="rId11">
+                      <a:extLst>
+                        <a:ext uri="{28A0092B-C50C-407E-A947-70E740481C1C}">
+                          <a14:useLocalDpi xmlns:a14="http://schemas.microsoft.com/office/drawing/2010/main" val="0"/>
+                        </a:ext>
+                      </a:extLst>
+                    </a:blip>
+                    <a:stretch>
+                      <a:fillRect/>
+                    </a:stretch>
+                  </pic:blipFill>
+                  <pic:spPr>
+                    <a:xfrm>
+                      <a:off x="0" y="0"/>
+                      <a:ext cx="5731510" cy="4662805"/>
+                    </a:xfrm>
+                    <a:prstGeom prst="rect">
+                      <a:avLst/>
+                    </a:prstGeom>
+                  </pic:spPr>
+                </pic:pic>
+              </a:graphicData>
+            </a:graphic>
+          </wp:inline>
+        </w:drawing>
+      </w:r>
+    </w:p>
+    <w:p>
+      <w:pPr>
+        <w:rPr>
+          <w:lang w:val="en-US"/>
+        </w:rPr>
+      </w:pPr>
+    </w:p>
+    <w:p>
+      <w:pPr>
+        <w:rPr>
+          <w:lang w:val="en-US"/>
+        </w:rPr>
+      </w:pPr>
+    </w:p>
+    <w:p>
+      <w:pPr>
+        <w:rPr>
+          <w:lang w:val="en-US"/>
+        </w:rPr>
+      </w:pPr>
+    </w:p>
+    <w:p>
+      <w:pPr>
+        <w:rPr>
+          <w:lang w:val="en-US"/>
+        </w:rPr>
+      </w:pPr>
+    </w:p>
+    <w:p>
+      <w:pPr>
+        <w:rPr>
+          <w:lang w:val="en-US"/>
+        </w:rPr>
+      </w:pPr>
+    </w:p>
+    <w:p>
+      <w:pPr>
+        <w:rPr>
+          <w:lang w:val="en-US"/>
+        </w:rPr>
+      </w:pPr>
+    </w:p>
+    <w:p>
+      <w:pPr>
+        <w:rPr>
+          <w:lang w:val="en-US"/>
+        </w:rPr>
+      </w:pPr>
+    </w:p>
+    <w:p>
+      <w:pPr>
+        <w:rPr>
+          <w:lang w:val="en-US"/>
+        </w:rPr>
+      </w:pPr>
+    </w:p>
+    <w:p>
+      <w:pPr>
+        <w:rPr>
+          <w:lang w:val="en-US"/>
+        </w:rPr>
+      </w:pPr>
+    </w:p>
+    <w:p>
+      <w:pPr>
+        <w:rPr>
+          <w:lang w:val="en-US"/>
+        </w:rPr>
+      </w:pPr>
+    </w:p>
+    <w:p>
+      <w:pPr>
+        <w:rPr>
+          <w:lang w:val="en-US"/>
+        </w:rPr>
+      </w:pPr>
+    </w:p>
+    <w:p>
+      <w:pPr>
+        <w:rPr>
+          <w:noProof/>
+          <w:lang w:val="en-US"/>
+        </w:rPr>
+      </w:pPr>
+      <w:r>
+        <w:rPr>
+          <w:lang w:val="en-US"/>
+        </w:rPr>
+        <w:lastRenderedPageBreak/>
+        <w:t>Network Diameter:</w:t>
+      </w:r>
+      <w:r>
+        <w:rPr>
+          <w:noProof/>
+          <w:lang w:val="en-US"/>
+        </w:rPr>
+        <w:t xml:space="preserve"> </w:t>
+      </w:r>
+    </w:p>
+    <w:p>
+      <w:pPr>
+        <w:rPr>
+          <w:lang w:val="en-US"/>
+        </w:rPr>
+      </w:pPr>
+    </w:p>
+    <w:p>
+      <w:pPr>
+        <w:rPr>
+          <w:lang w:val="en-US"/>
+        </w:rPr>
+      </w:pPr>
+      <w:r>
+        <w:rPr>
+          <w:noProof/>
+          <w:lang w:val="en-US"/>
+        </w:rPr>
+        <w:drawing>
+          <wp:inline distT="0" distB="0" distL="0" distR="0" wp14:anchorId="166E8168" wp14:editId="14B3F819">
+            <wp:extent cx="5468313" cy="4013200"/>
+            <wp:effectExtent l="0" t="0" r="5715" b="0"/>
+            <wp:docPr id="1282203733" name="Picture 8"/>
+            <wp:cNvGraphicFramePr>
+              <a:graphicFrameLocks xmlns:a="http://schemas.openxmlformats.org/drawingml/2006/main" noChangeAspect="1"/>
+            </wp:cNvGraphicFramePr>
+            <a:graphic xmlns:a="http://schemas.openxmlformats.org/drawingml/2006/main">
+              <a:graphicData uri="http://schemas.openxmlformats.org/drawingml/2006/picture">
+                <pic:pic xmlns:pic="http://schemas.openxmlformats.org/drawingml/2006/picture">
+                  <pic:nvPicPr>
+                    <pic:cNvPr id="1282203733" name="Picture 1282203733"/>
+                    <pic:cNvPicPr/>
+                  </pic:nvPicPr>
+                  <pic:blipFill>
+                    <a:blip r:embed="rId12">
+                      <a:extLst>
+                        <a:ext uri="{28A0092B-C50C-407E-A947-70E740481C1C}">
+                          <a14:useLocalDpi xmlns:a14="http://schemas.microsoft.com/office/drawing/2010/main" val="0"/>
+                        </a:ext>
+                      </a:extLst>
+                    </a:blip>
+                    <a:stretch>
+                      <a:fillRect/>
+                    </a:stretch>
+                  </pic:blipFill>
+                  <pic:spPr>
+                    <a:xfrm>
+                      <a:off x="0" y="0"/>
+                      <a:ext cx="5535684" cy="4062644"/>
+                    </a:xfrm>
+                    <a:prstGeom prst="rect">
+                      <a:avLst/>
+                    </a:prstGeom>
+                  </pic:spPr>
+                </pic:pic>
+              </a:graphicData>
+            </a:graphic>
+          </wp:inline>
+        </w:drawing>
+      </w:r>
+    </w:p>
+    <w:p>
+      <w:pPr>
+        <w:rPr>
+          <w:lang w:val="en-US"/>
+        </w:rPr>
+      </w:pPr>
+    </w:p>
+    <w:p>
+      <w:pPr>
+        <w:rPr>
+          <w:lang w:val="en-US"/>
+        </w:rPr>
+      </w:pPr>
+      <w:r>
+        <w:rPr>
+          <w:noProof/>
+          <w:lang w:val="en-US"/>
+        </w:rPr>
+        <w:drawing>
+          <wp:inline distT="0" distB="0" distL="0" distR="0" wp14:anchorId="3287043B" wp14:editId="653A3905">
+            <wp:extent cx="5731510" cy="3598545"/>
+            <wp:effectExtent l="0" t="0" r="0" b="0"/>
+            <wp:docPr id="1253515501" name="Picture 9"/>
+            <wp:cNvGraphicFramePr>
+              <a:graphicFrameLocks xmlns:a="http://schemas.openxmlformats.org/drawingml/2006/main" noChangeAspect="1"/>
+            </wp:cNvGraphicFramePr>
+            <a:graphic xmlns:a="http://schemas.openxmlformats.org/drawingml/2006/main">
+              <a:graphicData uri="http://schemas.openxmlformats.org/drawingml/2006/picture">
+                <pic:pic xmlns:pic="http://schemas.openxmlformats.org/drawingml/2006/picture">
+                  <pic:nvPicPr>
+                    <pic:cNvPr id="1253515501" name="Picture 1253515501"/>
+                    <pic:cNvPicPr/>
+                  </pic:nvPicPr>
+                  <pic:blipFill>
+                    <a:blip r:embed="rId13">
+                      <a:extLst>
+                        <a:ext uri="{28A0092B-C50C-407E-A947-70E740481C1C}">
+                          <a14:useLocalDpi xmlns:a14="http://schemas.microsoft.com/office/drawing/2010/main" val="0"/>
+                        </a:ext>
+                      </a:extLst>
+                    </a:blip>
+                    <a:stretch>
+                      <a:fillRect/>
+                    </a:stretch>
+                  </pic:blipFill>
+                  <pic:spPr>
+                    <a:xfrm>
+                      <a:off x="0" y="0"/>
+                      <a:ext cx="5731510" cy="3598545"/>
+                    </a:xfrm>
+                    <a:prstGeom prst="rect">
+                      <a:avLst/>
+                    </a:prstGeom>
+                  </pic:spPr>
+                </pic:pic>
+              </a:graphicData>
+            </a:graphic>
+          </wp:inline>
+        </w:drawing>
+      </w:r>
+    </w:p>
+    <w:p>
+      <w:pPr>
+        <w:rPr>
+          <w:lang w:val="en-US"/>
+        </w:rPr>
+      </w:pPr>
+      <w:r>
+        <w:rPr>
+          <w:noProof/>
+          <w:lang w:val="en-US"/>
+        </w:rPr>
+        <w:lastRenderedPageBreak/>
+        <w:drawing>
+          <wp:inline distT="0" distB="0" distL="0" distR="0" wp14:anchorId="1A2BFED8" wp14:editId="79A951F1">
+            <wp:extent cx="5731510" cy="3869690"/>
+            <wp:effectExtent l="0" t="0" r="0" b="3810"/>
+            <wp:docPr id="2104117547" name="Picture 10"/>
+            <wp:cNvGraphicFramePr>
+              <a:graphicFrameLocks xmlns:a="http://schemas.openxmlformats.org/drawingml/2006/main" noChangeAspect="1"/>
+            </wp:cNvGraphicFramePr>
+            <a:graphic xmlns:a="http://schemas.openxmlformats.org/drawingml/2006/main">
+              <a:graphicData uri="http://schemas.openxmlformats.org/drawingml/2006/picture">
+                <pic:pic xmlns:pic="http://schemas.openxmlformats.org/drawingml/2006/picture">
+                  <pic:nvPicPr>
+                    <pic:cNvPr id="2104117547" name="Picture 2104117547"/>
+                    <pic:cNvPicPr/>
+                  </pic:nvPicPr>
+                  <pic:blipFill>
+                    <a:blip r:embed="rId14">
+                      <a:extLst>
+                        <a:ext uri="{28A0092B-C50C-407E-A947-70E740481C1C}">
+                          <a14:useLocalDpi xmlns:a14="http://schemas.microsoft.com/office/drawing/2010/main" val="0"/>
+                        </a:ext>
+                      </a:extLst>
+                    </a:blip>
+                    <a:stretch>
+                      <a:fillRect/>
+                    </a:stretch>
+                  </pic:blipFill>
+                  <pic:spPr>
+                    <a:xfrm>
+                      <a:off x="0" y="0"/>
+                      <a:ext cx="5731510" cy="3869690"/>
+                    </a:xfrm>
+                    <a:prstGeom prst="rect">
+                      <a:avLst/>
+                    </a:prstGeom>
+                  </pic:spPr>
+                </pic:pic>
+              </a:graphicData>
+            </a:graphic>
+          </wp:inline>
+        </w:drawing>
+      </w:r>
+    </w:p>
+    <w:p>
+      <w:pPr>
+        <w:rPr>
+          <w:lang w:val="en-US"/>
+        </w:rPr>
+      </w:pPr>
+    </w:p>
+    <w:p>
+      <w:pPr>
+        <w:rPr>
+          <w:lang w:val="en-US"/>
+        </w:rPr>
+      </w:pPr>
+      <w:r>
+        <w:rPr>
+          <w:lang w:val="en-US"/>
+        </w:rPr>
+        <w:t>Graph Density:</w:t>
+      </w:r>
+    </w:p>
+    <w:p>
+      <w:pPr>
+        <w:rPr>
+          <w:lang w:val="en-US"/>
+        </w:rPr>
+      </w:pPr>
+    </w:p>
+    <w:p>
+      <w:pPr>
+        <w:rPr>
+          <w:lang w:val="en-US"/>
+        </w:rPr>
+      </w:pPr>
+      <w:r>
+        <w:rPr>
+          <w:noProof/>
+          <w:lang w:val="en-US"/>
+        </w:rPr>
+        <w:drawing>
+          <wp:inline distT="0" distB="0" distL="0" distR="0" wp14:anchorId="1CCD8A32" wp14:editId="7E3DF46E">
+            <wp:extent cx="4406900" cy="2667000"/>
+            <wp:effectExtent l="0" t="0" r="0" b="0"/>
+            <wp:docPr id="211467881" name="Picture 11"/>
+            <wp:cNvGraphicFramePr>
+              <a:graphicFrameLocks xmlns:a="http://schemas.openxmlformats.org/drawingml/2006/main" noChangeAspect="1"/>
+            </wp:cNvGraphicFramePr>
+            <a:graphic xmlns:a="http://schemas.openxmlformats.org/drawingml/2006/main">
+              <a:graphicData uri="http://schemas.openxmlformats.org/drawingml/2006/picture">
+                <pic:pic xmlns:pic="http://schemas.openxmlformats.org/drawingml/2006/picture">
+                  <pic:nvPicPr>
+                    <pic:cNvPr id="211467881" name="Picture 211467881"/>
+                    <pic:cNvPicPr/>
+                  </pic:nvPicPr>
+                  <pic:blipFill>
+                    <a:blip r:embed="rId15">
+                      <a:extLst>
+                        <a:ext uri="{28A0092B-C50C-407E-A947-70E740481C1C}">
+                          <a14:useLocalDpi xmlns:a14="http://schemas.microsoft.com/office/drawing/2010/main" val="0"/>
+                        </a:ext>
+                      </a:extLst>
+                    </a:blip>
+                    <a:stretch>
+                      <a:fillRect/>
+                    </a:stretch>
+                  </pic:blipFill>
+                  <pic:spPr>
+                    <a:xfrm>
+                      <a:off x="0" y="0"/>
+                      <a:ext cx="4406900" cy="2667000"/>
+                    </a:xfrm>
+                    <a:prstGeom prst="rect">
+                      <a:avLst/>
+                    </a:prstGeom>
+                  </pic:spPr>
+                </pic:pic>
+              </a:graphicData>
+            </a:graphic>
+          </wp:inline>
+        </w:drawing>
+      </w:r>
+    </w:p>
+    <w:p>
+      <w:pPr>
+        <w:rPr>
+          <w:lang w:val="en-US"/>
+        </w:rPr>
+      </w:pPr>
+    </w:p>
+    <w:p>
+      <w:pPr>
+        <w:rPr>
+          <w:lang w:val="en-US"/>
+        </w:rPr>
+      </w:pPr>
+    </w:p>
+    <w:p>
+      <w:pPr>
+        <w:rPr>
+          <w:lang w:val="en-US"/>
+        </w:rPr>
+      </w:pPr>
+    </w:p>
+    <w:p>
+      <w:pPr>
+        <w:rPr>
+          <w:lang w:val="en-US"/>
+        </w:rPr>
+      </w:pPr>
+      <w:r>
+        <w:rPr>
+          <w:lang w:val="en-US"/>
+        </w:rPr>
+        <w:lastRenderedPageBreak/>
+        <w:t>Now, let’s derive them without using tool:</w:t>
+      </w:r>
+    </w:p>
+    <w:p>
+      <w:pPr>
+        <w:rPr>
+          <w:lang w:val="en-US"/>
+        </w:rPr>
+      </w:pPr>
+    </w:p>
+    <w:p>
+      <w:pPr>
+        <w:rPr>
+          <w:lang w:val="en-US"/>
+        </w:rPr>
+      </w:pPr>
+    </w:p>
+    <w:p>
+      <w:pPr>
+        <w:rPr>
+          <w:lang w:val="en-US"/>
+        </w:rPr>
+      </w:pPr>
     </w:p>
     <w:p>
       <w:pPr>

</xml_diff>

<commit_message>
pushing answers to question 2a,2b
</commit_message>
<xml_diff>
--- a/Answers Assignment BDA PartB.docx
+++ b/Answers Assignment BDA PartB.docx
@@ -2814,6 +2814,1136 @@
       <w:pPr>
         <w:rPr>
           <w:lang w:val="en-US"/>
+        </w:rPr>
+      </w:pPr>
+      <w:r>
+        <w:rPr>
+          <w:lang w:val="en-US"/>
+        </w:rPr>
+        <w:t xml:space="preserve">Network Diameter represented by </w:t>
+      </w:r>
+    </w:p>
+    <w:p>
+      <w:pPr>
+        <w:rPr>
+          <w:rStyle w:val="mclose"/>
+          <w:b/>
+          <w:bCs/>
+          <w:sz w:val="32"/>
+          <w:szCs w:val="32"/>
+        </w:rPr>
+      </w:pPr>
+      <w:r>
+        <w:rPr>
+          <w:rStyle w:val="mord"/>
+          <w:b/>
+          <w:bCs/>
+          <w:sz w:val="32"/>
+          <w:szCs w:val="32"/>
+        </w:rPr>
+        <w:t>Diameter</w:t>
+      </w:r>
+      <w:r>
+        <w:rPr>
+          <w:rStyle w:val="mopen"/>
+          <w:b/>
+          <w:bCs/>
+          <w:sz w:val="32"/>
+          <w:szCs w:val="32"/>
+        </w:rPr>
+        <w:t>(</w:t>
+      </w:r>
+      <w:r>
+        <w:rPr>
+          <w:rStyle w:val="mord"/>
+          <w:b/>
+          <w:bCs/>
+          <w:sz w:val="32"/>
+          <w:szCs w:val="32"/>
+        </w:rPr>
+        <w:t>G</w:t>
+      </w:r>
+      <w:r>
+        <w:rPr>
+          <w:rStyle w:val="mclose"/>
+          <w:b/>
+          <w:bCs/>
+          <w:sz w:val="32"/>
+          <w:szCs w:val="32"/>
+        </w:rPr>
+        <w:t>)</w:t>
+      </w:r>
+      <w:r>
+        <w:rPr>
+          <w:rStyle w:val="mrel"/>
+          <w:b/>
+          <w:bCs/>
+          <w:sz w:val="32"/>
+          <w:szCs w:val="32"/>
+        </w:rPr>
+        <w:t>=</w:t>
+      </w:r>
+      <w:proofErr w:type="spellStart"/>
+      <w:r>
+        <w:rPr>
+          <w:rStyle w:val="mord"/>
+          <w:b/>
+          <w:bCs/>
+          <w:sz w:val="32"/>
+          <w:szCs w:val="32"/>
+        </w:rPr>
+        <w:t>u</w:t>
+      </w:r>
+      <w:r>
+        <w:rPr>
+          <w:rStyle w:val="mpunct"/>
+          <w:b/>
+          <w:bCs/>
+          <w:sz w:val="32"/>
+          <w:szCs w:val="32"/>
+        </w:rPr>
+        <w:t>,</w:t>
+      </w:r>
+      <w:r>
+        <w:rPr>
+          <w:rStyle w:val="mord"/>
+          <w:b/>
+          <w:bCs/>
+          <w:sz w:val="32"/>
+          <w:szCs w:val="32"/>
+        </w:rPr>
+        <w:t>v</w:t>
+      </w:r>
+      <w:r>
+        <w:rPr>
+          <w:rStyle w:val="mrel"/>
+          <w:rFonts w:ascii="Cambria Math" w:hAnsi="Cambria Math" w:cs="Cambria Math"/>
+          <w:b/>
+          <w:bCs/>
+          <w:sz w:val="32"/>
+          <w:szCs w:val="32"/>
+        </w:rPr>
+        <w:t>∈</w:t>
+      </w:r>
+      <w:r>
+        <w:rPr>
+          <w:rStyle w:val="mord"/>
+          <w:b/>
+          <w:bCs/>
+          <w:sz w:val="32"/>
+          <w:szCs w:val="32"/>
+        </w:rPr>
+        <w:t>V</w:t>
+      </w:r>
+      <w:r>
+        <w:rPr>
+          <w:rStyle w:val="mop"/>
+          <w:b/>
+          <w:bCs/>
+          <w:sz w:val="32"/>
+          <w:szCs w:val="32"/>
+        </w:rPr>
+        <w:t>max</w:t>
+      </w:r>
+      <w:proofErr w:type="spellEnd"/>
+      <w:r>
+        <w:rPr>
+          <w:rStyle w:val="vlist-s"/>
+          <w:rFonts w:ascii="Arial" w:hAnsi="Arial" w:cs="Arial"/>
+          <w:b/>
+          <w:bCs/>
+          <w:sz w:val="32"/>
+          <w:szCs w:val="32"/>
+        </w:rPr>
+        <w:t>​</w:t>
+      </w:r>
+      <w:r>
+        <w:rPr>
+          <w:rStyle w:val="mord"/>
+          <w:b/>
+          <w:bCs/>
+          <w:sz w:val="32"/>
+          <w:szCs w:val="32"/>
+        </w:rPr>
+        <w:t>d</w:t>
+      </w:r>
+      <w:r>
+        <w:rPr>
+          <w:rStyle w:val="mopen"/>
+          <w:b/>
+          <w:bCs/>
+          <w:sz w:val="32"/>
+          <w:szCs w:val="32"/>
+        </w:rPr>
+        <w:t>(</w:t>
+      </w:r>
+      <w:proofErr w:type="spellStart"/>
+      <w:r>
+        <w:rPr>
+          <w:rStyle w:val="mord"/>
+          <w:b/>
+          <w:bCs/>
+          <w:sz w:val="32"/>
+          <w:szCs w:val="32"/>
+        </w:rPr>
+        <w:t>u</w:t>
+      </w:r>
+      <w:r>
+        <w:rPr>
+          <w:rStyle w:val="mpunct"/>
+          <w:b/>
+          <w:bCs/>
+          <w:sz w:val="32"/>
+          <w:szCs w:val="32"/>
+        </w:rPr>
+        <w:t>,</w:t>
+      </w:r>
+      <w:r>
+        <w:rPr>
+          <w:rStyle w:val="mord"/>
+          <w:b/>
+          <w:bCs/>
+          <w:sz w:val="32"/>
+          <w:szCs w:val="32"/>
+        </w:rPr>
+        <w:t>v</w:t>
+      </w:r>
+      <w:proofErr w:type="spellEnd"/>
+      <w:r>
+        <w:rPr>
+          <w:rStyle w:val="mclose"/>
+          <w:b/>
+          <w:bCs/>
+          <w:sz w:val="32"/>
+          <w:szCs w:val="32"/>
+        </w:rPr>
+        <w:t>)</w:t>
+      </w:r>
+    </w:p>
+    <w:p>
+      <w:pPr>
+        <w:rPr>
+          <w:rStyle w:val="mclose"/>
+        </w:rPr>
+      </w:pPr>
+      <w:r>
+        <w:rPr>
+          <w:rStyle w:val="mclose"/>
+        </w:rPr>
+        <w:t>Of all the total paths in the undirected network, The longest paths are as follows:</w:t>
+      </w:r>
+    </w:p>
+    <w:p>
+      <w:pPr>
+        <w:rPr>
+          <w:rStyle w:val="mclose"/>
+        </w:rPr>
+      </w:pPr>
+      <w:r>
+        <w:rPr>
+          <w:rStyle w:val="mclose"/>
+        </w:rPr>
+        <w:t xml:space="preserve">5-&gt;1&gt;-7-&gt;3-&gt;9 (it takes </w:t>
+      </w:r>
+      <w:r>
+        <w:rPr>
+          <w:rStyle w:val="mclose"/>
+        </w:rPr>
+        <w:t>4</w:t>
+      </w:r>
+      <w:r>
+        <w:rPr>
+          <w:rStyle w:val="mclose"/>
+        </w:rPr>
+        <w:t xml:space="preserve"> steps for 5 to reach 9)</w:t>
+      </w:r>
+    </w:p>
+    <w:p>
+      <w:pPr>
+        <w:rPr>
+          <w:rStyle w:val="mclose"/>
+        </w:rPr>
+      </w:pPr>
+      <w:r>
+        <w:rPr>
+          <w:rStyle w:val="mclose"/>
+        </w:rPr>
+        <w:t>And vice versa</w:t>
+      </w:r>
+    </w:p>
+    <w:p>
+      <w:pPr>
+        <w:rPr>
+          <w:rStyle w:val="mclose"/>
+        </w:rPr>
+      </w:pPr>
+      <w:r>
+        <w:rPr>
+          <w:rStyle w:val="mclose"/>
+        </w:rPr>
+        <w:t>9-&gt;3-&gt;7</w:t>
+      </w:r>
+      <w:r>
+        <w:rPr>
+          <w:rStyle w:val="mclose"/>
+        </w:rPr>
+        <w:t>-</w:t>
+      </w:r>
+      <w:r>
+        <w:rPr>
+          <w:rStyle w:val="mclose"/>
+        </w:rPr>
+        <w:t>&gt;1</w:t>
+      </w:r>
+      <w:r>
+        <w:rPr>
+          <w:rStyle w:val="mclose"/>
+        </w:rPr>
+        <w:t>-</w:t>
+      </w:r>
+      <w:r>
+        <w:rPr>
+          <w:rStyle w:val="mclose"/>
+        </w:rPr>
+        <w:t>&gt;5</w:t>
+      </w:r>
+    </w:p>
+    <w:p>
+      <w:pPr>
+        <w:rPr>
+          <w:rStyle w:val="mclose"/>
+        </w:rPr>
+      </w:pPr>
+      <w:r>
+        <w:rPr>
+          <w:rStyle w:val="mclose"/>
+        </w:rPr>
+        <w:t>And similarly, we have one more path which forms the diameter</w:t>
+      </w:r>
+    </w:p>
+    <w:p>
+      <w:pPr>
+        <w:rPr>
+          <w:rStyle w:val="mclose"/>
+        </w:rPr>
+      </w:pPr>
+      <w:r>
+        <w:rPr>
+          <w:rStyle w:val="mclose"/>
+        </w:rPr>
+        <w:t>2-&gt;0-&gt;4-&gt;8-&gt;6</w:t>
+      </w:r>
+    </w:p>
+    <w:p>
+      <w:pPr>
+        <w:rPr>
+          <w:rStyle w:val="mclose"/>
+        </w:rPr>
+      </w:pPr>
+      <w:r>
+        <w:rPr>
+          <w:rStyle w:val="mclose"/>
+        </w:rPr>
+        <w:t>And vice versa</w:t>
+      </w:r>
+    </w:p>
+    <w:p>
+      <w:pPr>
+        <w:rPr>
+          <w:rStyle w:val="mclose"/>
+        </w:rPr>
+      </w:pPr>
+      <w:r>
+        <w:rPr>
+          <w:rStyle w:val="mclose"/>
+        </w:rPr>
+        <w:t>6-&gt;8-&gt;4-&gt;0-&gt;2</w:t>
+      </w:r>
+    </w:p>
+    <w:p>
+      <w:pPr>
+        <w:rPr>
+          <w:rStyle w:val="mclose"/>
+        </w:rPr>
+      </w:pPr>
+    </w:p>
+    <w:p>
+      <w:pPr>
+        <w:rPr>
+          <w:rStyle w:val="mclose"/>
+        </w:rPr>
+      </w:pPr>
+      <w:r>
+        <w:rPr>
+          <w:rStyle w:val="mclose"/>
+        </w:rPr>
+        <w:t>Average Degree:</w:t>
+      </w:r>
+    </w:p>
+    <w:p>
+      <w:pPr>
+        <w:rPr>
+          <w:rStyle w:val="mclose"/>
+        </w:rPr>
+      </w:pPr>
+      <w:r>
+        <w:rPr>
+          <w:rStyle w:val="mclose"/>
+        </w:rPr>
+        <w:t xml:space="preserve">For an undirected network, </w:t>
+      </w:r>
+    </w:p>
+    <w:p>
+      <w:pPr>
+        <w:rPr>
+          <w:rStyle w:val="mclose"/>
+        </w:rPr>
+      </w:pPr>
+      <w:r>
+        <w:rPr>
+          <w:rStyle w:val="mclose"/>
+        </w:rPr>
+        <w:t>Average degree = 2 X Total Edges/ Number of nodes (since every edge has to calculated twice)</w:t>
+      </w:r>
+    </w:p>
+    <w:p>
+      <w:pPr>
+        <w:rPr>
+          <w:rStyle w:val="mclose"/>
+        </w:rPr>
+      </w:pPr>
+      <w:r>
+        <w:rPr>
+          <w:rStyle w:val="mclose"/>
+        </w:rPr>
+        <w:t>For a Directed network,</w:t>
+      </w:r>
+    </w:p>
+    <w:p>
+      <w:pPr>
+        <w:rPr>
+          <w:rStyle w:val="mclose"/>
+        </w:rPr>
+      </w:pPr>
+      <w:r>
+        <w:rPr>
+          <w:rStyle w:val="mclose"/>
+        </w:rPr>
+        <w:t>Average degree = In degree edges + out degree edges</w:t>
+      </w:r>
+    </w:p>
+    <w:p>
+      <w:pPr>
+        <w:rPr>
+          <w:rStyle w:val="mclose"/>
+        </w:rPr>
+      </w:pPr>
+    </w:p>
+    <w:p>
+      <w:pPr>
+        <w:rPr>
+          <w:rStyle w:val="mclose"/>
+        </w:rPr>
+      </w:pPr>
+      <w:r>
+        <w:rPr>
+          <w:rStyle w:val="mclose"/>
+        </w:rPr>
+        <w:t>Indegree edges= Number of Indegree edges/ Number of nodes</w:t>
+      </w:r>
+    </w:p>
+    <w:p>
+      <w:pPr>
+        <w:rPr>
+          <w:rStyle w:val="mclose"/>
+        </w:rPr>
+      </w:pPr>
+      <w:r>
+        <w:rPr>
+          <w:rStyle w:val="mclose"/>
+        </w:rPr>
+        <w:t>Outdegree edges = Number of outdegree edges/ Number of nodes</w:t>
+      </w:r>
+    </w:p>
+    <w:p>
+      <w:pPr>
+        <w:rPr>
+          <w:rStyle w:val="mclose"/>
+        </w:rPr>
+      </w:pPr>
+    </w:p>
+    <w:p>
+      <w:pPr>
+        <w:rPr>
+          <w:rStyle w:val="mclose"/>
+        </w:rPr>
+      </w:pPr>
+      <w:r>
+        <w:rPr>
+          <w:rStyle w:val="mclose"/>
+        </w:rPr>
+        <w:t>Considering our network to be undirected network:</w:t>
+      </w:r>
+    </w:p>
+    <w:p>
+      <w:pPr>
+        <w:rPr>
+          <w:rStyle w:val="mclose"/>
+          <w:b/>
+          <w:bCs/>
+        </w:rPr>
+      </w:pPr>
+      <w:r>
+        <w:rPr>
+          <w:rStyle w:val="mclose"/>
+          <w:b/>
+          <w:bCs/>
+        </w:rPr>
+        <w:t>Average degree = 2*13/10= 2.6</w:t>
+      </w:r>
+    </w:p>
+    <w:p>
+      <w:pPr>
+        <w:rPr>
+          <w:rStyle w:val="mclose"/>
+          <w:b/>
+          <w:bCs/>
+        </w:rPr>
+      </w:pPr>
+    </w:p>
+    <w:p>
+      <w:pPr>
+        <w:rPr>
+          <w:rStyle w:val="mclose"/>
+          <w:b/>
+          <w:bCs/>
+        </w:rPr>
+      </w:pPr>
+      <w:r>
+        <w:rPr>
+          <w:rStyle w:val="mclose"/>
+          <w:b/>
+          <w:bCs/>
+        </w:rPr>
+        <w:t>Graph Density:</w:t>
+      </w:r>
+    </w:p>
+    <w:p>
+      <w:pPr>
+        <w:rPr>
+          <w:rStyle w:val="mclose"/>
+        </w:rPr>
+      </w:pPr>
+      <w:r>
+        <w:rPr>
+          <w:rStyle w:val="mclose"/>
+        </w:rPr>
+        <w:t>Graph Density is measure of how connected the network is.</w:t>
+      </w:r>
+    </w:p>
+    <w:p>
+      <w:pPr>
+        <w:rPr>
+          <w:rStyle w:val="mclose"/>
+        </w:rPr>
+      </w:pPr>
+      <w:r>
+        <w:rPr>
+          <w:rStyle w:val="mclose"/>
+        </w:rPr>
+        <w:lastRenderedPageBreak/>
+        <w:t>A measure for this is the ratio of Edges in the network/number of possible edges in the network</w:t>
+      </w:r>
+    </w:p>
+    <w:p>
+      <w:pPr>
+        <w:rPr>
+          <w:rStyle w:val="mclose"/>
+        </w:rPr>
+      </w:pPr>
+    </w:p>
+    <w:p>
+      <w:pPr>
+        <w:rPr>
+          <w:rStyle w:val="mclose"/>
+        </w:rPr>
+      </w:pPr>
+      <w:r>
+        <w:rPr>
+          <w:rStyle w:val="mclose"/>
+        </w:rPr>
+        <w:t>For a undirected graph:</w:t>
+      </w:r>
+    </w:p>
+    <w:p>
+      <w:pPr>
+        <w:rPr>
+          <w:rStyle w:val="mclose"/>
+        </w:rPr>
+      </w:pPr>
+      <w:r>
+        <w:rPr>
+          <w:rStyle w:val="mclose"/>
+        </w:rPr>
+        <w:t>Density = 2 X E/(V X (V-1))</w:t>
+      </w:r>
+    </w:p>
+    <w:p>
+      <w:pPr>
+        <w:rPr>
+          <w:rStyle w:val="mclose"/>
+        </w:rPr>
+      </w:pPr>
+    </w:p>
+    <w:p>
+      <w:pPr>
+        <w:rPr>
+          <w:rStyle w:val="mclose"/>
+        </w:rPr>
+      </w:pPr>
+      <w:r>
+        <w:rPr>
+          <w:rStyle w:val="mclose"/>
+        </w:rPr>
+        <w:t>For a directed graph:</w:t>
+      </w:r>
+    </w:p>
+    <w:p>
+      <w:pPr>
+        <w:rPr>
+          <w:rStyle w:val="mclose"/>
+        </w:rPr>
+      </w:pPr>
+      <w:r>
+        <w:rPr>
+          <w:rStyle w:val="mclose"/>
+        </w:rPr>
+        <w:t>Density = E</w:t>
+      </w:r>
+      <w:r>
+        <w:rPr>
+          <w:rStyle w:val="mclose"/>
+        </w:rPr>
+        <w:t>/(V X (V-1))</w:t>
+      </w:r>
+    </w:p>
+    <w:p>
+      <w:pPr>
+        <w:rPr>
+          <w:rStyle w:val="mclose"/>
+        </w:rPr>
+      </w:pPr>
+    </w:p>
+    <w:p>
+      <w:pPr>
+        <w:rPr>
+          <w:rStyle w:val="mclose"/>
+        </w:rPr>
+      </w:pPr>
+      <w:r>
+        <w:rPr>
+          <w:rStyle w:val="mclose"/>
+        </w:rPr>
+        <w:t>Considering our network to be undirected, then the density is</w:t>
+      </w:r>
+    </w:p>
+    <w:p>
+      <w:pPr>
+        <w:rPr>
+          <w:rStyle w:val="mclose"/>
+          <w:b/>
+          <w:bCs/>
+        </w:rPr>
+      </w:pPr>
+      <w:r>
+        <w:rPr>
+          <w:rStyle w:val="mclose"/>
+          <w:b/>
+          <w:bCs/>
+        </w:rPr>
+        <w:t>2 X 13/(10 X (10-1)) = 26/90 = 0.289</w:t>
+      </w:r>
+    </w:p>
+    <w:p>
+      <w:pPr>
+        <w:rPr>
+          <w:rStyle w:val="mclose"/>
+          <w:b/>
+          <w:bCs/>
+        </w:rPr>
+      </w:pPr>
+    </w:p>
+    <w:p>
+      <w:pPr>
+        <w:rPr>
+          <w:rStyle w:val="mclose"/>
+          <w:b/>
+          <w:bCs/>
+        </w:rPr>
+      </w:pPr>
+      <w:r>
+        <w:rPr>
+          <w:rStyle w:val="mclose"/>
+          <w:b/>
+          <w:bCs/>
+        </w:rPr>
+        <w:t>2.b.)</w:t>
+      </w:r>
+    </w:p>
+    <w:p>
+      <w:pPr>
+        <w:rPr>
+          <w:rStyle w:val="mclose"/>
+        </w:rPr>
+      </w:pPr>
+      <w:r>
+        <w:rPr>
+          <w:rStyle w:val="mclose"/>
+        </w:rPr>
+        <w:t>Closeness centrality is defined as the node even though lesser number of direct connections but can reach every node in as many fewer steps as possible.</w:t>
+      </w:r>
+    </w:p>
+    <w:p>
+      <w:pPr>
+        <w:rPr>
+          <w:rStyle w:val="mclose"/>
+        </w:rPr>
+      </w:pPr>
+    </w:p>
+    <w:p>
+      <w:pPr>
+        <w:rPr>
+          <w:rStyle w:val="mclose"/>
+        </w:rPr>
+      </w:pPr>
+      <w:r>
+        <w:rPr>
+          <w:rStyle w:val="mclose"/>
+        </w:rPr>
+        <w:t>This is a snapshot from data laboratory:</w:t>
+      </w:r>
+    </w:p>
+    <w:p>
+      <w:pPr>
+        <w:rPr>
+          <w:rStyle w:val="mclose"/>
+        </w:rPr>
+      </w:pPr>
+    </w:p>
+    <w:p>
+      <w:pPr>
+        <w:rPr>
+          <w:rStyle w:val="mclose"/>
+          <w:b/>
+          <w:bCs/>
+        </w:rPr>
+      </w:pPr>
+      <w:r>
+        <w:rPr>
+          <w:b/>
+          <w:bCs/>
+          <w:noProof/>
+        </w:rPr>
+        <w:drawing>
+          <wp:inline distT="0" distB="0" distL="0" distR="0" wp14:anchorId="4159C7AA" wp14:editId="58C6D21F">
+            <wp:extent cx="6553200" cy="2946400"/>
+            <wp:effectExtent l="0" t="0" r="0" b="0"/>
+            <wp:docPr id="874475827" name="Picture 12"/>
+            <wp:cNvGraphicFramePr>
+              <a:graphicFrameLocks xmlns:a="http://schemas.openxmlformats.org/drawingml/2006/main" noChangeAspect="1"/>
+            </wp:cNvGraphicFramePr>
+            <a:graphic xmlns:a="http://schemas.openxmlformats.org/drawingml/2006/main">
+              <a:graphicData uri="http://schemas.openxmlformats.org/drawingml/2006/picture">
+                <pic:pic xmlns:pic="http://schemas.openxmlformats.org/drawingml/2006/picture">
+                  <pic:nvPicPr>
+                    <pic:cNvPr id="874475827" name="Picture 874475827"/>
+                    <pic:cNvPicPr/>
+                  </pic:nvPicPr>
+                  <pic:blipFill>
+                    <a:blip r:embed="rId16">
+                      <a:extLst>
+                        <a:ext uri="{28A0092B-C50C-407E-A947-70E740481C1C}">
+                          <a14:useLocalDpi xmlns:a14="http://schemas.microsoft.com/office/drawing/2010/main" val="0"/>
+                        </a:ext>
+                      </a:extLst>
+                    </a:blip>
+                    <a:stretch>
+                      <a:fillRect/>
+                    </a:stretch>
+                  </pic:blipFill>
+                  <pic:spPr>
+                    <a:xfrm>
+                      <a:off x="0" y="0"/>
+                      <a:ext cx="6553200" cy="2946400"/>
+                    </a:xfrm>
+                    <a:prstGeom prst="rect">
+                      <a:avLst/>
+                    </a:prstGeom>
+                  </pic:spPr>
+                </pic:pic>
+              </a:graphicData>
+            </a:graphic>
+          </wp:inline>
+        </w:drawing>
+      </w:r>
+    </w:p>
+    <w:p>
+      <w:pPr>
+        <w:rPr>
+          <w:rStyle w:val="mclose"/>
+          <w:b/>
+          <w:bCs/>
+        </w:rPr>
+      </w:pPr>
+    </w:p>
+    <w:p>
+      <w:pPr>
+        <w:rPr>
+          <w:rStyle w:val="mclose"/>
+        </w:rPr>
+      </w:pPr>
+      <w:r>
+        <w:rPr>
+          <w:rStyle w:val="mclose"/>
+        </w:rPr>
+        <w:lastRenderedPageBreak/>
+        <w:t xml:space="preserve">According to </w:t>
+      </w:r>
+      <w:proofErr w:type="spellStart"/>
+      <w:r>
+        <w:rPr>
+          <w:rStyle w:val="mclose"/>
+        </w:rPr>
+        <w:t>gephi</w:t>
+      </w:r>
+      <w:proofErr w:type="spellEnd"/>
+      <w:r>
+        <w:rPr>
+          <w:rStyle w:val="mclose"/>
+        </w:rPr>
+        <w:t xml:space="preserve"> node 8 has the highest closeness centrality</w:t>
+      </w:r>
+    </w:p>
+    <w:p>
+      <w:pPr>
+        <w:rPr>
+          <w:rStyle w:val="mclose"/>
+        </w:rPr>
+      </w:pPr>
+    </w:p>
+    <w:p>
+      <w:pPr>
+        <w:rPr>
+          <w:rStyle w:val="mclose"/>
+        </w:rPr>
+      </w:pPr>
+      <w:r>
+        <w:rPr>
+          <w:rStyle w:val="mclose"/>
+        </w:rPr>
+        <w:t xml:space="preserve">Now, </w:t>
+      </w:r>
+      <w:proofErr w:type="spellStart"/>
+      <w:r>
+        <w:rPr>
+          <w:rStyle w:val="mclose"/>
+        </w:rPr>
+        <w:t>lets</w:t>
+      </w:r>
+      <w:proofErr w:type="spellEnd"/>
+      <w:r>
+        <w:rPr>
+          <w:rStyle w:val="mclose"/>
+        </w:rPr>
+        <w:t xml:space="preserve"> derive that value without using </w:t>
+      </w:r>
+      <w:proofErr w:type="spellStart"/>
+      <w:r>
+        <w:rPr>
+          <w:rStyle w:val="mclose"/>
+        </w:rPr>
+        <w:t>gephi</w:t>
+      </w:r>
+      <w:proofErr w:type="spellEnd"/>
+      <w:r>
+        <w:rPr>
+          <w:rStyle w:val="mclose"/>
+        </w:rPr>
+        <w:t>:</w:t>
+      </w:r>
+    </w:p>
+    <w:p>
+      <w:pPr>
+        <w:rPr>
+          <w:rStyle w:val="mclose"/>
+        </w:rPr>
+      </w:pPr>
+      <w:r>
+        <w:rPr>
+          <w:rStyle w:val="mclose"/>
+        </w:rPr>
+        <w:t>Step-by-step for Node 8:</w:t>
+      </w:r>
+    </w:p>
+    <w:p>
+      <w:pPr>
+        <w:rPr>
+          <w:rStyle w:val="mclose"/>
+        </w:rPr>
+      </w:pPr>
+      <w:r>
+        <w:rPr>
+          <w:rStyle w:val="mclose"/>
+        </w:rPr>
+        <w:t>Distance to:</w:t>
+      </w:r>
+    </w:p>
+    <w:p>
+      <w:pPr>
+        <w:rPr>
+          <w:rStyle w:val="mclose"/>
+        </w:rPr>
+      </w:pPr>
+      <w:r>
+        <w:rPr>
+          <w:rStyle w:val="mclose"/>
+        </w:rPr>
+        <w:t>Node 3 = 1 step</w:t>
+      </w:r>
+    </w:p>
+    <w:p>
+      <w:pPr>
+        <w:rPr>
+          <w:rStyle w:val="mclose"/>
+        </w:rPr>
+      </w:pPr>
+      <w:r>
+        <w:rPr>
+          <w:rStyle w:val="mclose"/>
+        </w:rPr>
+        <w:t>Node 0 = 1 step</w:t>
+      </w:r>
+    </w:p>
+    <w:p>
+      <w:pPr>
+        <w:rPr>
+          <w:rStyle w:val="mclose"/>
+        </w:rPr>
+      </w:pPr>
+      <w:r>
+        <w:rPr>
+          <w:rStyle w:val="mclose"/>
+        </w:rPr>
+        <w:t>Node 6 = 1 step</w:t>
+      </w:r>
+    </w:p>
+    <w:p>
+      <w:pPr>
+        <w:rPr>
+          <w:rStyle w:val="mclose"/>
+        </w:rPr>
+      </w:pPr>
+      <w:r>
+        <w:rPr>
+          <w:rStyle w:val="mclose"/>
+        </w:rPr>
+        <w:t>Node 7 = 1 step</w:t>
+      </w:r>
+    </w:p>
+    <w:p>
+      <w:pPr>
+        <w:rPr>
+          <w:rStyle w:val="mclose"/>
+        </w:rPr>
+      </w:pPr>
+      <w:r>
+        <w:rPr>
+          <w:rStyle w:val="mclose"/>
+        </w:rPr>
+        <w:t>Node 4 = 1 step</w:t>
+      </w:r>
+    </w:p>
+    <w:p>
+      <w:pPr>
+        <w:rPr>
+          <w:rStyle w:val="mclose"/>
+        </w:rPr>
+      </w:pPr>
+      <w:r>
+        <w:rPr>
+          <w:rStyle w:val="mclose"/>
+        </w:rPr>
+        <w:t>Node 9 = 2 steps (8-&gt;3-&gt;9)</w:t>
+      </w:r>
+    </w:p>
+    <w:p>
+      <w:pPr>
+        <w:rPr>
+          <w:rStyle w:val="mclose"/>
+        </w:rPr>
+      </w:pPr>
+      <w:r>
+        <w:rPr>
+          <w:rStyle w:val="mclose"/>
+        </w:rPr>
+        <w:t>Node 1 = 2 steps (8-&gt;4-&gt;1)</w:t>
+      </w:r>
+    </w:p>
+    <w:p>
+      <w:pPr>
+        <w:rPr>
+          <w:rStyle w:val="mclose"/>
+        </w:rPr>
+      </w:pPr>
+      <w:r>
+        <w:rPr>
+          <w:rStyle w:val="mclose"/>
+        </w:rPr>
+        <w:t>Node 2=  2 steps (8-&gt;0-&gt;2)</w:t>
+      </w:r>
+    </w:p>
+    <w:p>
+      <w:pPr>
+        <w:rPr>
+          <w:rStyle w:val="mclose"/>
+        </w:rPr>
+      </w:pPr>
+      <w:r>
+        <w:rPr>
+          <w:rStyle w:val="mclose"/>
+        </w:rPr>
+        <w:t>Node 5= 3 steps (8-&gt;4-&gt;1-&gt;5)</w:t>
+      </w:r>
+    </w:p>
+    <w:p>
+      <w:pPr>
+        <w:rPr>
+          <w:rStyle w:val="mclose"/>
+        </w:rPr>
+      </w:pPr>
+    </w:p>
+    <w:p>
+      <w:pPr>
+        <w:rPr>
+          <w:rStyle w:val="mclose"/>
+        </w:rPr>
+      </w:pPr>
+      <w:r>
+        <w:rPr>
+          <w:rStyle w:val="mclose"/>
+        </w:rPr>
+        <w:t>Sum of distances = 14</w:t>
+      </w:r>
+    </w:p>
+    <w:p>
+      <w:pPr>
+        <w:rPr>
+          <w:rStyle w:val="mclose"/>
+        </w:rPr>
+      </w:pPr>
+      <w:r>
+        <w:rPr>
+          <w:rStyle w:val="mclose"/>
+        </w:rPr>
+        <w:t>Total nodes =10</w:t>
+      </w:r>
+    </w:p>
+    <w:p>
+      <w:pPr>
+        <w:rPr>
+          <w:rStyle w:val="mclose"/>
+        </w:rPr>
+      </w:pPr>
+      <w:r>
+        <w:rPr>
+          <w:rStyle w:val="mclose"/>
+        </w:rPr>
+        <w:t>Closeness centrality = reciprocal of sum of shortest paths to other nodes=</w:t>
+      </w:r>
+    </w:p>
+    <w:p>
+      <w:pPr>
+        <w:rPr>
+          <w:rStyle w:val="mclose"/>
+        </w:rPr>
+      </w:pPr>
+      <w:r>
+        <w:rPr>
+          <w:rStyle w:val="mclose"/>
+        </w:rPr>
+        <w:t>(n-1)/sum of d(</w:t>
+      </w:r>
+      <w:proofErr w:type="spellStart"/>
+      <w:r>
+        <w:rPr>
+          <w:rStyle w:val="mclose"/>
+        </w:rPr>
+        <w:t>u,v</w:t>
+      </w:r>
+      <w:proofErr w:type="spellEnd"/>
+      <w:r>
+        <w:rPr>
+          <w:rStyle w:val="mclose"/>
+        </w:rPr>
+        <w:t>)</w:t>
+      </w:r>
+    </w:p>
+    <w:p>
+      <w:pPr>
+        <w:rPr>
+          <w:rStyle w:val="mclose"/>
+          <w:b/>
+          <w:bCs/>
+        </w:rPr>
+      </w:pPr>
+      <w:r>
+        <w:rPr>
+          <w:rStyle w:val="mclose"/>
+          <w:b/>
+          <w:bCs/>
+        </w:rPr>
+        <w:t xml:space="preserve"> =(10-1)/14= 9/14= 0.642857 </w:t>
+      </w:r>
+    </w:p>
+    <w:p>
+      <w:pPr>
+        <w:rPr>
+          <w:rStyle w:val="mclose"/>
+        </w:rPr>
+      </w:pPr>
+    </w:p>
+    <w:p>
+      <w:pPr>
+        <w:rPr>
+          <w:rStyle w:val="mclose"/>
+        </w:rPr>
+      </w:pPr>
+    </w:p>
+    <w:p>
+      <w:pPr>
+        <w:rPr>
+          <w:rStyle w:val="mclose"/>
+        </w:rPr>
+      </w:pPr>
+    </w:p>
+    <w:p>
+      <w:pPr>
+        <w:rPr>
+          <w:rStyle w:val="mclose"/>
+        </w:rPr>
+      </w:pPr>
+    </w:p>
+    <w:p>
+      <w:pPr>
+        <w:rPr>
+          <w:rStyle w:val="mclose"/>
+        </w:rPr>
+      </w:pPr>
+    </w:p>
+    <w:p>
+      <w:pPr>
+        <w:rPr>
+          <w:rStyle w:val="mclose"/>
         </w:rPr>
       </w:pPr>
     </w:p>
@@ -3765,6 +4895,41 @@
       <w:spacing w:val="5"/>
     </w:rPr>
   </w:style>
+  <w:style w:type="character" w:customStyle="1" w:styleId="mord">
+    <w:name w:val="mord"/>
+    <w:basedOn w:val="DefaultParagraphFont"/>
+    <w:rsid w:val="008B1300"/>
+  </w:style>
+  <w:style w:type="character" w:customStyle="1" w:styleId="mopen">
+    <w:name w:val="mopen"/>
+    <w:basedOn w:val="DefaultParagraphFont"/>
+    <w:rsid w:val="008B1300"/>
+  </w:style>
+  <w:style w:type="character" w:customStyle="1" w:styleId="mclose">
+    <w:name w:val="mclose"/>
+    <w:basedOn w:val="DefaultParagraphFont"/>
+    <w:rsid w:val="008B1300"/>
+  </w:style>
+  <w:style w:type="character" w:customStyle="1" w:styleId="mrel">
+    <w:name w:val="mrel"/>
+    <w:basedOn w:val="DefaultParagraphFont"/>
+    <w:rsid w:val="008B1300"/>
+  </w:style>
+  <w:style w:type="character" w:customStyle="1" w:styleId="mop">
+    <w:name w:val="mop"/>
+    <w:basedOn w:val="DefaultParagraphFont"/>
+    <w:rsid w:val="008B1300"/>
+  </w:style>
+  <w:style w:type="character" w:customStyle="1" w:styleId="mpunct">
+    <w:name w:val="mpunct"/>
+    <w:basedOn w:val="DefaultParagraphFont"/>
+    <w:rsid w:val="008B1300"/>
+  </w:style>
+  <w:style w:type="character" w:customStyle="1" w:styleId="vlist-s">
+    <w:name w:val="vlist-s"/>
+    <w:basedOn w:val="DefaultParagraphFont"/>
+    <w:rsid w:val="008B1300"/>
+  </w:style>
 </w:styles>
 </file>
 

</xml_diff>

<commit_message>
pushing full answer for question 2
</commit_message>
<xml_diff>
--- a/Answers Assignment BDA PartB.docx
+++ b/Answers Assignment BDA PartB.docx
@@ -3916,15 +3916,405 @@
       <w:pPr>
         <w:rPr>
           <w:rStyle w:val="mclose"/>
-        </w:rPr>
-      </w:pPr>
-    </w:p>
-    <w:p>
-      <w:pPr>
-        <w:rPr>
-          <w:rStyle w:val="mclose"/>
-        </w:rPr>
-      </w:pPr>
+          <w:b/>
+          <w:bCs/>
+        </w:rPr>
+      </w:pPr>
+      <w:r>
+        <w:rPr>
+          <w:rStyle w:val="mclose"/>
+          <w:b/>
+          <w:bCs/>
+        </w:rPr>
+        <w:t>2.c.):</w:t>
+      </w:r>
+    </w:p>
+    <w:p>
+      <w:pPr>
+        <w:rPr>
+          <w:rStyle w:val="mclose"/>
+        </w:rPr>
+      </w:pPr>
+      <w:r>
+        <w:rPr>
+          <w:rStyle w:val="mclose"/>
+        </w:rPr>
+        <w:t>Clustering coefficient is the level at which nodes are grouped together as opposed to being equally or randomly connected across the network.</w:t>
+      </w:r>
+    </w:p>
+    <w:p>
+      <w:pPr>
+        <w:rPr>
+          <w:rStyle w:val="mclose"/>
+        </w:rPr>
+      </w:pPr>
+      <w:r>
+        <w:rPr>
+          <w:rStyle w:val="mclose"/>
+        </w:rPr>
+        <w:t>This can be measured by calculated the number of triangles.</w:t>
+      </w:r>
+    </w:p>
+    <w:p>
+      <w:pPr>
+        <w:rPr>
+          <w:rStyle w:val="mclose"/>
+        </w:rPr>
+      </w:pPr>
+      <w:r>
+        <w:rPr>
+          <w:rStyle w:val="mclose"/>
+        </w:rPr>
+        <w:t xml:space="preserve">C(v) = 2 X Number of edges between </w:t>
+      </w:r>
+      <w:proofErr w:type="spellStart"/>
+      <w:r>
+        <w:rPr>
+          <w:rStyle w:val="mclose"/>
+        </w:rPr>
+        <w:t>neighbors</w:t>
+      </w:r>
+      <w:proofErr w:type="spellEnd"/>
+      <w:r>
+        <w:rPr>
+          <w:rStyle w:val="mclose"/>
+        </w:rPr>
+        <w:t xml:space="preserve"> of v / ( degree of v X (degree of v -1))</w:t>
+      </w:r>
+    </w:p>
+    <w:p>
+      <w:pPr>
+        <w:rPr>
+          <w:rStyle w:val="mclose"/>
+        </w:rPr>
+      </w:pPr>
+    </w:p>
+    <w:p>
+      <w:pPr>
+        <w:rPr>
+          <w:rStyle w:val="mclose"/>
+        </w:rPr>
+      </w:pPr>
+    </w:p>
+    <w:p>
+      <w:pPr>
+        <w:rPr>
+          <w:rStyle w:val="mclose"/>
+        </w:rPr>
+      </w:pPr>
+      <w:r>
+        <w:rPr>
+          <w:rStyle w:val="mclose"/>
+        </w:rPr>
+        <w:lastRenderedPageBreak/>
+        <w:t>Find the close triplets first then calculate the ratio of closed triplets and possible triplets.</w:t>
+      </w:r>
+    </w:p>
+    <w:p>
+      <w:pPr>
+        <w:rPr>
+          <w:rStyle w:val="mclose"/>
+        </w:rPr>
+      </w:pPr>
+    </w:p>
+    <w:p>
+      <w:pPr>
+        <w:rPr>
+          <w:rStyle w:val="mclose"/>
+        </w:rPr>
+      </w:pPr>
+      <w:r>
+        <w:rPr>
+          <w:rStyle w:val="mclose"/>
+        </w:rPr>
+        <w:t>Closed triplet is a set of 3 nodes with three edges between them</w:t>
+      </w:r>
+    </w:p>
+    <w:p>
+      <w:pPr>
+        <w:rPr>
+          <w:rStyle w:val="mclose"/>
+        </w:rPr>
+      </w:pPr>
+      <w:r>
+        <w:rPr>
+          <w:rStyle w:val="mclose"/>
+        </w:rPr>
+        <w:t>Open triplet is a set of 3 nodes with two of three edges between them</w:t>
+      </w:r>
+    </w:p>
+    <w:p>
+      <w:pPr>
+        <w:rPr>
+          <w:rStyle w:val="mclose"/>
+        </w:rPr>
+      </w:pPr>
+    </w:p>
+    <w:p>
+      <w:pPr>
+        <w:rPr>
+          <w:rStyle w:val="mclose"/>
+        </w:rPr>
+      </w:pPr>
+      <w:r>
+        <w:rPr>
+          <w:rStyle w:val="mclose"/>
+        </w:rPr>
+        <w:t>Let’s calculate that for node 4:</w:t>
+      </w:r>
+    </w:p>
+    <w:p>
+      <w:pPr>
+        <w:rPr>
+          <w:rStyle w:val="mclose"/>
+        </w:rPr>
+      </w:pPr>
+      <w:r>
+        <w:rPr>
+          <w:rStyle w:val="mclose"/>
+        </w:rPr>
+        <w:t>Neighbours of node 4 N(4) = {0,1,8}</w:t>
+      </w:r>
+    </w:p>
+    <w:p>
+      <w:pPr>
+        <w:rPr>
+          <w:rStyle w:val="mclose"/>
+        </w:rPr>
+      </w:pPr>
+    </w:p>
+    <w:p>
+      <w:pPr>
+        <w:rPr>
+          <w:rStyle w:val="mclose"/>
+        </w:rPr>
+      </w:pPr>
+      <w:r>
+        <w:rPr>
+          <w:rStyle w:val="mclose"/>
+        </w:rPr>
+        <w:t>Closed triplets:</w:t>
+      </w:r>
+    </w:p>
+    <w:p>
+      <w:pPr>
+        <w:rPr>
+          <w:rStyle w:val="mclose"/>
+        </w:rPr>
+      </w:pPr>
+      <w:r>
+        <w:rPr>
+          <w:rStyle w:val="mclose"/>
+        </w:rPr>
+        <w:t xml:space="preserve">(0,8) </w:t>
+      </w:r>
+      <w:r>
+        <w:rPr>
+          <w:rStyle w:val="mclose"/>
+        </w:rPr>
+        <w:sym w:font="Wingdings" w:char="F0E0"/>
+      </w:r>
+      <w:r>
+        <w:rPr>
+          <w:rStyle w:val="mclose"/>
+        </w:rPr>
+        <w:t xml:space="preserve"> of the neighbours of 4, only 0,8 have a direct connection between them.</w:t>
+      </w:r>
+    </w:p>
+    <w:p>
+      <w:pPr>
+        <w:rPr>
+          <w:rStyle w:val="mclose"/>
+        </w:rPr>
+      </w:pPr>
+      <w:r>
+        <w:rPr>
+          <w:rStyle w:val="mclose"/>
+        </w:rPr>
+        <w:t>Other edges do not have a direct connection between them.</w:t>
+      </w:r>
+    </w:p>
+    <w:p>
+      <w:pPr>
+        <w:rPr>
+          <w:rStyle w:val="mclose"/>
+        </w:rPr>
+      </w:pPr>
+    </w:p>
+    <w:p>
+      <w:pPr>
+        <w:rPr>
+          <w:rStyle w:val="mclose"/>
+        </w:rPr>
+      </w:pPr>
+      <w:r>
+        <w:rPr>
+          <w:rStyle w:val="mclose"/>
+        </w:rPr>
+        <w:t>Degree of node 4 = 3 {0,1,8}</w:t>
+      </w:r>
+    </w:p>
+    <w:p>
+      <w:pPr>
+        <w:rPr>
+          <w:rStyle w:val="mclose"/>
+        </w:rPr>
+      </w:pPr>
+      <w:r>
+        <w:rPr>
+          <w:rStyle w:val="mclose"/>
+        </w:rPr>
+        <w:t>Maximum possible edges = n*(n-1)/2 = 3*2/2 = 3</w:t>
+      </w:r>
+    </w:p>
+    <w:p>
+      <w:pPr>
+        <w:rPr>
+          <w:rStyle w:val="mclose"/>
+        </w:rPr>
+      </w:pPr>
+    </w:p>
+    <w:p>
+      <w:pPr>
+        <w:rPr>
+          <w:rStyle w:val="mclose"/>
+        </w:rPr>
+      </w:pPr>
+      <w:r>
+        <w:rPr>
+          <w:rStyle w:val="mclose"/>
+        </w:rPr>
+        <w:t xml:space="preserve">Hence, clustering coefficient for node 4= 2*1/3*2 = </w:t>
+      </w:r>
+      <w:r>
+        <w:rPr>
+          <w:rStyle w:val="mclose"/>
+          <w:b/>
+          <w:bCs/>
+        </w:rPr>
+        <w:t>0.3333</w:t>
+      </w:r>
+    </w:p>
+    <w:p>
+      <w:pPr>
+        <w:rPr>
+          <w:rStyle w:val="mclose"/>
+        </w:rPr>
+      </w:pPr>
+    </w:p>
+    <w:p>
+      <w:pPr>
+        <w:rPr>
+          <w:rStyle w:val="mclose"/>
+        </w:rPr>
+      </w:pPr>
+      <w:r>
+        <w:rPr>
+          <w:rStyle w:val="mclose"/>
+        </w:rPr>
+        <w:t xml:space="preserve">Below snapshot from </w:t>
+      </w:r>
+      <w:proofErr w:type="spellStart"/>
+      <w:r>
+        <w:rPr>
+          <w:rStyle w:val="mclose"/>
+        </w:rPr>
+        <w:t>gephi</w:t>
+      </w:r>
+      <w:proofErr w:type="spellEnd"/>
+      <w:r>
+        <w:rPr>
+          <w:rStyle w:val="mclose"/>
+        </w:rPr>
+        <w:t xml:space="preserve"> also indicates same.</w:t>
+      </w:r>
+    </w:p>
+    <w:p>
+      <w:pPr>
+        <w:rPr>
+          <w:rStyle w:val="mclose"/>
+        </w:rPr>
+      </w:pPr>
+      <w:r>
+        <w:rPr>
+          <w:rStyle w:val="mclose"/>
+        </w:rPr>
+        <w:t xml:space="preserve"> </w:t>
+      </w:r>
+    </w:p>
+    <w:p>
+      <w:pPr>
+        <w:rPr>
+          <w:rStyle w:val="mclose"/>
+        </w:rPr>
+      </w:pPr>
+      <w:r>
+        <w:rPr>
+          <w:noProof/>
+        </w:rPr>
+        <w:drawing>
+          <wp:inline distT="0" distB="0" distL="0" distR="0" wp14:anchorId="34632A93" wp14:editId="17C0050C">
+            <wp:extent cx="5731510" cy="2071370"/>
+            <wp:effectExtent l="0" t="0" r="0" b="0"/>
+            <wp:docPr id="2057549719" name="Picture 13" descr="A screenshot of a computer&#10;&#10;AI-generated content may be incorrect."/>
+            <wp:cNvGraphicFramePr>
+              <a:graphicFrameLocks xmlns:a="http://schemas.openxmlformats.org/drawingml/2006/main" noChangeAspect="1"/>
+            </wp:cNvGraphicFramePr>
+            <a:graphic xmlns:a="http://schemas.openxmlformats.org/drawingml/2006/main">
+              <a:graphicData uri="http://schemas.openxmlformats.org/drawingml/2006/picture">
+                <pic:pic xmlns:pic="http://schemas.openxmlformats.org/drawingml/2006/picture">
+                  <pic:nvPicPr>
+                    <pic:cNvPr id="2057549719" name="Picture 13" descr="A screenshot of a computer&#10;&#10;AI-generated content may be incorrect."/>
+                    <pic:cNvPicPr/>
+                  </pic:nvPicPr>
+                  <pic:blipFill>
+                    <a:blip r:embed="rId17">
+                      <a:extLst>
+                        <a:ext uri="{28A0092B-C50C-407E-A947-70E740481C1C}">
+                          <a14:useLocalDpi xmlns:a14="http://schemas.microsoft.com/office/drawing/2010/main" val="0"/>
+                        </a:ext>
+                      </a:extLst>
+                    </a:blip>
+                    <a:stretch>
+                      <a:fillRect/>
+                    </a:stretch>
+                  </pic:blipFill>
+                  <pic:spPr>
+                    <a:xfrm>
+                      <a:off x="0" y="0"/>
+                      <a:ext cx="5731510" cy="2071370"/>
+                    </a:xfrm>
+                    <a:prstGeom prst="rect">
+                      <a:avLst/>
+                    </a:prstGeom>
+                  </pic:spPr>
+                </pic:pic>
+              </a:graphicData>
+            </a:graphic>
+          </wp:inline>
+        </w:drawing>
+      </w:r>
+    </w:p>
+    <w:p>
+      <w:pPr>
+        <w:rPr>
+          <w:rStyle w:val="mclose"/>
+        </w:rPr>
+      </w:pPr>
+    </w:p>
+    <w:p>
+      <w:pPr>
+        <w:rPr>
+          <w:rStyle w:val="mclose"/>
+        </w:rPr>
+      </w:pPr>
+      <w:r>
+        <w:rPr>
+          <w:rStyle w:val="mclose"/>
+        </w:rPr>
+        <w:lastRenderedPageBreak/>
+        <w:t>Along with node 4, nodes 7, 0, 3 also have the same clustering coefficient of 0.3333</w:t>
+      </w:r>
     </w:p>
     <w:p>
       <w:pPr>

</xml_diff>

<commit_message>
correcting adjacency matrix to take transpose instead
</commit_message>
<xml_diff>
--- a/Answers Assignment BDA PartB.docx
+++ b/Answers Assignment BDA PartB.docx
@@ -1131,34 +1131,32 @@
         <w:rPr>
           <w:lang w:val="en-US"/>
         </w:rPr>
-        <w:t xml:space="preserve">Adjacency matrix of the network with </w:t>
+        <w:t>Adjacency matrix of the network with a</w:t>
+      </w:r>
+      <w:r>
+        <w:rPr>
+          <w:lang w:val="en-US"/>
+        </w:rPr>
+        <w:t>ji</w:t>
+      </w:r>
+      <w:r>
+        <w:rPr>
+          <w:lang w:val="en-US"/>
+        </w:rPr>
+        <w:t xml:space="preserve">=1 if there is an edge from node </w:t>
       </w:r>
       <w:proofErr w:type="spellStart"/>
       <w:r>
         <w:rPr>
           <w:lang w:val="en-US"/>
         </w:rPr>
-        <w:t>aij</w:t>
+        <w:t>i</w:t>
       </w:r>
       <w:proofErr w:type="spellEnd"/>
       <w:r>
         <w:rPr>
           <w:lang w:val="en-US"/>
         </w:rPr>
-        <w:t xml:space="preserve">=1 if there is an edge from node </w:t>
-      </w:r>
-      <w:proofErr w:type="spellStart"/>
-      <w:r>
-        <w:rPr>
-          <w:lang w:val="en-US"/>
-        </w:rPr>
-        <w:t>i</w:t>
-      </w:r>
-      <w:proofErr w:type="spellEnd"/>
-      <w:r>
-        <w:rPr>
-          <w:lang w:val="en-US"/>
-        </w:rPr>
         <w:t xml:space="preserve"> -&gt; node j</w:t>
       </w:r>
     </w:p>
@@ -1214,23 +1212,16 @@
           <w:lang w:val="en-US"/>
         </w:rPr>
       </w:pPr>
-    </w:p>
-    <w:p>
-      <w:pPr>
-        <w:rPr>
-          <w:lang w:val="en-US"/>
-        </w:rPr>
-      </w:pPr>
       <w:r>
         <w:rPr>
           <w:noProof/>
           <w:lang w:val="en-US"/>
         </w:rPr>
         <w:drawing>
-          <wp:inline distT="0" distB="0" distL="0" distR="0" wp14:anchorId="64B27D4C" wp14:editId="569EE198">
-            <wp:extent cx="5731510" cy="1569085"/>
-            <wp:effectExtent l="0" t="0" r="0" b="5715"/>
-            <wp:docPr id="875076506" name="Picture 1" descr="A grid of numbers on a white background&#10;&#10;AI-generated content may be incorrect."/>
+          <wp:inline distT="0" distB="0" distL="0" distR="0" wp14:anchorId="27E92372" wp14:editId="6108B718">
+            <wp:extent cx="5731510" cy="1830705"/>
+            <wp:effectExtent l="0" t="0" r="0" b="0"/>
+            <wp:docPr id="1015386752" name="Picture 1" descr="A grid of numbers on a white background&#10;&#10;AI-generated content may be incorrect."/>
             <wp:cNvGraphicFramePr>
               <a:graphicFrameLocks xmlns:a="http://schemas.openxmlformats.org/drawingml/2006/main" noChangeAspect="1"/>
             </wp:cNvGraphicFramePr>
@@ -1238,7 +1229,7 @@
               <a:graphicData uri="http://schemas.openxmlformats.org/drawingml/2006/picture">
                 <pic:pic xmlns:pic="http://schemas.openxmlformats.org/drawingml/2006/picture">
                   <pic:nvPicPr>
-                    <pic:cNvPr id="875076506" name="Picture 1" descr="A grid of numbers on a white background&#10;&#10;AI-generated content may be incorrect."/>
+                    <pic:cNvPr id="1015386752" name="Picture 1" descr="A grid of numbers on a white background&#10;&#10;AI-generated content may be incorrect."/>
                     <pic:cNvPicPr/>
                   </pic:nvPicPr>
                   <pic:blipFill>
@@ -1256,7 +1247,7 @@
                   <pic:spPr>
                     <a:xfrm>
                       <a:off x="0" y="0"/>
-                      <a:ext cx="5731510" cy="1569085"/>
+                      <a:ext cx="5731510" cy="1830705"/>
                     </a:xfrm>
                     <a:prstGeom prst="rect">
                       <a:avLst/>
@@ -1275,6 +1266,13 @@
           <w:lang w:val="en-US"/>
         </w:rPr>
       </w:pPr>
+    </w:p>
+    <w:p>
+      <w:pPr>
+        <w:rPr>
+          <w:lang w:val="en-US"/>
+        </w:rPr>
+      </w:pPr>
       <w:r>
         <w:rPr>
           <w:lang w:val="en-US"/>
@@ -1369,30 +1367,16 @@
           <w:lang w:val="en-US"/>
         </w:rPr>
       </w:pPr>
-    </w:p>
-    <w:p>
-      <w:pPr>
-        <w:rPr>
-          <w:lang w:val="en-US"/>
-        </w:rPr>
-      </w:pPr>
-    </w:p>
-    <w:p>
-      <w:pPr>
-        <w:rPr>
-          <w:lang w:val="en-US"/>
-        </w:rPr>
-      </w:pPr>
       <w:r>
         <w:rPr>
           <w:noProof/>
           <w:lang w:val="en-US"/>
         </w:rPr>
         <w:drawing>
-          <wp:inline distT="0" distB="0" distL="0" distR="0" wp14:anchorId="7EF7EDB0" wp14:editId="5E02EEAB">
-            <wp:extent cx="3733800" cy="2438400"/>
+          <wp:inline distT="0" distB="0" distL="0" distR="0" wp14:anchorId="744E4B29" wp14:editId="71564BAD">
+            <wp:extent cx="4495800" cy="2705100"/>
             <wp:effectExtent l="0" t="0" r="0" b="0"/>
-            <wp:docPr id="1018777520" name="Picture 2"/>
+            <wp:docPr id="1359952478" name="Picture 2" descr="A screenshot of a computer code&#10;&#10;AI-generated content may be incorrect."/>
             <wp:cNvGraphicFramePr>
               <a:graphicFrameLocks xmlns:a="http://schemas.openxmlformats.org/drawingml/2006/main" noChangeAspect="1"/>
             </wp:cNvGraphicFramePr>
@@ -1400,7 +1384,7 @@
               <a:graphicData uri="http://schemas.openxmlformats.org/drawingml/2006/picture">
                 <pic:pic xmlns:pic="http://schemas.openxmlformats.org/drawingml/2006/picture">
                   <pic:nvPicPr>
-                    <pic:cNvPr id="1018777520" name="Picture 1018777520"/>
+                    <pic:cNvPr id="1359952478" name="Picture 2" descr="A screenshot of a computer code&#10;&#10;AI-generated content may be incorrect."/>
                     <pic:cNvPicPr/>
                   </pic:nvPicPr>
                   <pic:blipFill>
@@ -1418,7 +1402,7 @@
                   <pic:spPr>
                     <a:xfrm>
                       <a:off x="0" y="0"/>
-                      <a:ext cx="3733800" cy="2438400"/>
+                      <a:ext cx="4495800" cy="2705100"/>
                     </a:xfrm>
                     <a:prstGeom prst="rect">
                       <a:avLst/>
@@ -1444,6 +1428,20 @@
           <w:lang w:val="en-US"/>
         </w:rPr>
       </w:pPr>
+    </w:p>
+    <w:p>
+      <w:pPr>
+        <w:rPr>
+          <w:lang w:val="en-US"/>
+        </w:rPr>
+      </w:pPr>
+    </w:p>
+    <w:p>
+      <w:pPr>
+        <w:rPr>
+          <w:lang w:val="en-US"/>
+        </w:rPr>
+      </w:pPr>
       <w:r>
         <w:rPr>
           <w:lang w:val="en-US"/>
@@ -1550,30 +1548,16 @@
           <w:lang w:val="en-US"/>
         </w:rPr>
       </w:pPr>
-    </w:p>
-    <w:p>
-      <w:pPr>
-        <w:rPr>
-          <w:lang w:val="en-US"/>
-        </w:rPr>
-      </w:pPr>
-    </w:p>
-    <w:p>
-      <w:pPr>
-        <w:rPr>
-          <w:lang w:val="en-US"/>
-        </w:rPr>
-      </w:pPr>
       <w:r>
         <w:rPr>
           <w:noProof/>
           <w:lang w:val="en-US"/>
         </w:rPr>
         <w:drawing>
-          <wp:inline distT="0" distB="0" distL="0" distR="0" wp14:anchorId="465BB5E7" wp14:editId="06214BBA">
-            <wp:extent cx="4267200" cy="2590800"/>
+          <wp:inline distT="0" distB="0" distL="0" distR="0" wp14:anchorId="1A719178" wp14:editId="4EEAFEC0">
+            <wp:extent cx="5283200" cy="3098800"/>
             <wp:effectExtent l="0" t="0" r="0" b="0"/>
-            <wp:docPr id="1022656037" name="Picture 3"/>
+            <wp:docPr id="50721441" name="Picture 3"/>
             <wp:cNvGraphicFramePr>
               <a:graphicFrameLocks xmlns:a="http://schemas.openxmlformats.org/drawingml/2006/main" noChangeAspect="1"/>
             </wp:cNvGraphicFramePr>
@@ -1581,7 +1565,7 @@
               <a:graphicData uri="http://schemas.openxmlformats.org/drawingml/2006/picture">
                 <pic:pic xmlns:pic="http://schemas.openxmlformats.org/drawingml/2006/picture">
                   <pic:nvPicPr>
-                    <pic:cNvPr id="1022656037" name="Picture 1022656037"/>
+                    <pic:cNvPr id="50721441" name="Picture 50721441"/>
                     <pic:cNvPicPr/>
                   </pic:nvPicPr>
                   <pic:blipFill>
@@ -1599,7 +1583,7 @@
                   <pic:spPr>
                     <a:xfrm>
                       <a:off x="0" y="0"/>
-                      <a:ext cx="4267200" cy="2590800"/>
+                      <a:ext cx="5283200" cy="3098800"/>
                     </a:xfrm>
                     <a:prstGeom prst="rect">
                       <a:avLst/>
@@ -1625,6 +1609,20 @@
           <w:lang w:val="en-US"/>
         </w:rPr>
       </w:pPr>
+    </w:p>
+    <w:p>
+      <w:pPr>
+        <w:rPr>
+          <w:lang w:val="en-US"/>
+        </w:rPr>
+      </w:pPr>
+    </w:p>
+    <w:p>
+      <w:pPr>
+        <w:rPr>
+          <w:lang w:val="en-US"/>
+        </w:rPr>
+      </w:pPr>
       <w:r>
         <w:rPr>
           <w:lang w:val="en-US"/>
@@ -1843,6 +1841,7 @@
         <w:rPr>
           <w:lang w:val="en-US"/>
         </w:rPr>
+        <w:lastRenderedPageBreak/>
         <w:t>0-8</w:t>
       </w:r>
     </w:p>
@@ -1869,7 +1868,6 @@
         <w:rPr>
           <w:lang w:val="en-US"/>
         </w:rPr>
-        <w:lastRenderedPageBreak/>
         <w:t>0-2-5</w:t>
       </w:r>
     </w:p>
@@ -2110,26 +2108,19 @@
         <w:rPr>
           <w:lang w:val="en-US"/>
         </w:rPr>
+        <w:lastRenderedPageBreak/>
         <w:t xml:space="preserve"> </w:t>
       </w:r>
-    </w:p>
-    <w:p>
-      <w:pPr>
-        <w:rPr>
-          <w:lang w:val="en-US"/>
-        </w:rPr>
-      </w:pPr>
       <w:r>
         <w:rPr>
           <w:noProof/>
           <w:lang w:val="en-US"/>
         </w:rPr>
-        <w:lastRenderedPageBreak/>
         <w:drawing>
-          <wp:inline distT="0" distB="0" distL="0" distR="0" wp14:anchorId="3FBE38F2" wp14:editId="08DEEBDA">
-            <wp:extent cx="5283200" cy="2336800"/>
+          <wp:inline distT="0" distB="0" distL="0" distR="0" wp14:anchorId="7235F9C8" wp14:editId="1A220417">
+            <wp:extent cx="5731510" cy="2453005"/>
             <wp:effectExtent l="0" t="0" r="0" b="0"/>
-            <wp:docPr id="1489276634" name="Picture 5"/>
+            <wp:docPr id="1056639474" name="Picture 4" descr="A screenshot of a computer code&#10;&#10;AI-generated content may be incorrect."/>
             <wp:cNvGraphicFramePr>
               <a:graphicFrameLocks xmlns:a="http://schemas.openxmlformats.org/drawingml/2006/main" noChangeAspect="1"/>
             </wp:cNvGraphicFramePr>
@@ -2137,7 +2128,7 @@
               <a:graphicData uri="http://schemas.openxmlformats.org/drawingml/2006/picture">
                 <pic:pic xmlns:pic="http://schemas.openxmlformats.org/drawingml/2006/picture">
                   <pic:nvPicPr>
-                    <pic:cNvPr id="1489276634" name="Picture 1489276634"/>
+                    <pic:cNvPr id="1056639474" name="Picture 4" descr="A screenshot of a computer code&#10;&#10;AI-generated content may be incorrect."/>
                     <pic:cNvPicPr/>
                   </pic:nvPicPr>
                   <pic:blipFill>
@@ -2155,7 +2146,7 @@
                   <pic:spPr>
                     <a:xfrm>
                       <a:off x="0" y="0"/>
-                      <a:ext cx="5283200" cy="2336800"/>
+                      <a:ext cx="5731510" cy="2453005"/>
                     </a:xfrm>
                     <a:prstGeom prst="rect">
                       <a:avLst/>
@@ -2167,6 +2158,13 @@
           </wp:inline>
         </w:drawing>
       </w:r>
+    </w:p>
+    <w:p>
+      <w:pPr>
+        <w:rPr>
+          <w:lang w:val="en-US"/>
+        </w:rPr>
+      </w:pPr>
     </w:p>
     <w:p>
       <w:pPr>
@@ -2353,7 +2351,6 @@
         <w:rPr>
           <w:lang w:val="en-US"/>
         </w:rPr>
-        <w:lastRenderedPageBreak/>
         <w:t>Average Degree:</w:t>
       </w:r>
     </w:p>
@@ -2506,7 +2503,6 @@
         <w:rPr>
           <w:lang w:val="en-US"/>
         </w:rPr>
-        <w:lastRenderedPageBreak/>
         <w:t>Network Diameter:</w:t>
       </w:r>
       <w:r>
@@ -2596,6 +2592,7 @@
           <w:noProof/>
           <w:lang w:val="en-US"/>
         </w:rPr>
+        <w:lastRenderedPageBreak/>
         <w:drawing>
           <wp:inline distT="0" distB="0" distL="0" distR="0" wp14:anchorId="3287043B" wp14:editId="653A3905">
             <wp:extent cx="5731510" cy="3598545"/>
@@ -2650,7 +2647,6 @@
           <w:noProof/>
           <w:lang w:val="en-US"/>
         </w:rPr>
-        <w:lastRenderedPageBreak/>
         <w:drawing>
           <wp:inline distT="0" distB="0" distL="0" distR="0" wp14:anchorId="1A2BFED8" wp14:editId="79A951F1">
             <wp:extent cx="5731510" cy="3869690"/>
@@ -2732,6 +2728,7 @@
           <w:noProof/>
           <w:lang w:val="en-US"/>
         </w:rPr>
+        <w:lastRenderedPageBreak/>
         <w:drawing>
           <wp:inline distT="0" distB="0" distL="0" distR="0" wp14:anchorId="1CCD8A32" wp14:editId="7E3DF46E">
             <wp:extent cx="4406900" cy="2667000"/>
@@ -2806,7 +2803,6 @@
         <w:rPr>
           <w:lang w:val="en-US"/>
         </w:rPr>
-        <w:lastRenderedPageBreak/>
         <w:t>Now, let’s derive them without using tool:</w:t>
       </w:r>
     </w:p>
@@ -3216,6 +3212,7 @@
         <w:rPr>
           <w:rStyle w:val="mclose"/>
         </w:rPr>
+        <w:lastRenderedPageBreak/>
         <w:t>For a Directed network,</w:t>
       </w:r>
     </w:p>
@@ -3351,7 +3348,6 @@
         <w:rPr>
           <w:rStyle w:val="mclose"/>
         </w:rPr>
-        <w:lastRenderedPageBreak/>
         <w:t>A measure for this is the ratio of Edges in the network/number of possible edges in the network</w:t>
       </w:r>
     </w:p>
@@ -3418,13 +3414,7 @@
         <w:rPr>
           <w:rStyle w:val="mclose"/>
         </w:rPr>
-        <w:t>Density = E</w:t>
-      </w:r>
-      <w:r>
-        <w:rPr>
-          <w:rStyle w:val="mclose"/>
-        </w:rPr>
-        <w:t>/(V X (V-1))</w:t>
+        <w:t>Density = E/(V X (V-1))</w:t>
       </w:r>
     </w:p>
     <w:p>
@@ -3544,6 +3534,7 @@
           <w:bCs/>
           <w:noProof/>
         </w:rPr>
+        <w:lastRenderedPageBreak/>
         <w:drawing>
           <wp:inline distT="0" distB="0" distL="0" distR="0" wp14:anchorId="4159C7AA" wp14:editId="58C6D21F">
             <wp:extent cx="6553200" cy="2946400"/>
@@ -3606,258 +3597,258 @@
         <w:rPr>
           <w:rStyle w:val="mclose"/>
         </w:rPr>
+        <w:t xml:space="preserve">According to </w:t>
+      </w:r>
+      <w:proofErr w:type="spellStart"/>
+      <w:r>
+        <w:rPr>
+          <w:rStyle w:val="mclose"/>
+        </w:rPr>
+        <w:t>gephi</w:t>
+      </w:r>
+      <w:proofErr w:type="spellEnd"/>
+      <w:r>
+        <w:rPr>
+          <w:rStyle w:val="mclose"/>
+        </w:rPr>
+        <w:t xml:space="preserve"> node 8 has the highest closeness centrality</w:t>
+      </w:r>
+    </w:p>
+    <w:p>
+      <w:pPr>
+        <w:rPr>
+          <w:rStyle w:val="mclose"/>
+        </w:rPr>
+      </w:pPr>
+    </w:p>
+    <w:p>
+      <w:pPr>
+        <w:rPr>
+          <w:rStyle w:val="mclose"/>
+        </w:rPr>
+      </w:pPr>
+      <w:r>
+        <w:rPr>
+          <w:rStyle w:val="mclose"/>
+        </w:rPr>
+        <w:t xml:space="preserve">Now, </w:t>
+      </w:r>
+      <w:proofErr w:type="spellStart"/>
+      <w:r>
+        <w:rPr>
+          <w:rStyle w:val="mclose"/>
+        </w:rPr>
+        <w:t>lets</w:t>
+      </w:r>
+      <w:proofErr w:type="spellEnd"/>
+      <w:r>
+        <w:rPr>
+          <w:rStyle w:val="mclose"/>
+        </w:rPr>
+        <w:t xml:space="preserve"> derive that value without using </w:t>
+      </w:r>
+      <w:proofErr w:type="spellStart"/>
+      <w:r>
+        <w:rPr>
+          <w:rStyle w:val="mclose"/>
+        </w:rPr>
+        <w:t>gephi</w:t>
+      </w:r>
+      <w:proofErr w:type="spellEnd"/>
+      <w:r>
+        <w:rPr>
+          <w:rStyle w:val="mclose"/>
+        </w:rPr>
+        <w:t>:</w:t>
+      </w:r>
+    </w:p>
+    <w:p>
+      <w:pPr>
+        <w:rPr>
+          <w:rStyle w:val="mclose"/>
+        </w:rPr>
+      </w:pPr>
+      <w:r>
+        <w:rPr>
+          <w:rStyle w:val="mclose"/>
+        </w:rPr>
+        <w:t>Step-by-step for Node 8:</w:t>
+      </w:r>
+    </w:p>
+    <w:p>
+      <w:pPr>
+        <w:rPr>
+          <w:rStyle w:val="mclose"/>
+        </w:rPr>
+      </w:pPr>
+      <w:r>
+        <w:rPr>
+          <w:rStyle w:val="mclose"/>
+        </w:rPr>
+        <w:t>Distance to:</w:t>
+      </w:r>
+    </w:p>
+    <w:p>
+      <w:pPr>
+        <w:rPr>
+          <w:rStyle w:val="mclose"/>
+        </w:rPr>
+      </w:pPr>
+      <w:r>
+        <w:rPr>
+          <w:rStyle w:val="mclose"/>
+        </w:rPr>
+        <w:t>Node 3 = 1 step</w:t>
+      </w:r>
+    </w:p>
+    <w:p>
+      <w:pPr>
+        <w:rPr>
+          <w:rStyle w:val="mclose"/>
+        </w:rPr>
+      </w:pPr>
+      <w:r>
+        <w:rPr>
+          <w:rStyle w:val="mclose"/>
+        </w:rPr>
+        <w:t>Node 0 = 1 step</w:t>
+      </w:r>
+    </w:p>
+    <w:p>
+      <w:pPr>
+        <w:rPr>
+          <w:rStyle w:val="mclose"/>
+        </w:rPr>
+      </w:pPr>
+      <w:r>
+        <w:rPr>
+          <w:rStyle w:val="mclose"/>
+        </w:rPr>
+        <w:t>Node 6 = 1 step</w:t>
+      </w:r>
+    </w:p>
+    <w:p>
+      <w:pPr>
+        <w:rPr>
+          <w:rStyle w:val="mclose"/>
+        </w:rPr>
+      </w:pPr>
+      <w:r>
+        <w:rPr>
+          <w:rStyle w:val="mclose"/>
+        </w:rPr>
+        <w:t>Node 7 = 1 step</w:t>
+      </w:r>
+    </w:p>
+    <w:p>
+      <w:pPr>
+        <w:rPr>
+          <w:rStyle w:val="mclose"/>
+        </w:rPr>
+      </w:pPr>
+      <w:r>
+        <w:rPr>
+          <w:rStyle w:val="mclose"/>
+        </w:rPr>
+        <w:t>Node 4 = 1 step</w:t>
+      </w:r>
+    </w:p>
+    <w:p>
+      <w:pPr>
+        <w:rPr>
+          <w:rStyle w:val="mclose"/>
+        </w:rPr>
+      </w:pPr>
+      <w:r>
+        <w:rPr>
+          <w:rStyle w:val="mclose"/>
+        </w:rPr>
+        <w:t>Node 9 = 2 steps (8-&gt;3-&gt;9)</w:t>
+      </w:r>
+    </w:p>
+    <w:p>
+      <w:pPr>
+        <w:rPr>
+          <w:rStyle w:val="mclose"/>
+        </w:rPr>
+      </w:pPr>
+      <w:r>
+        <w:rPr>
+          <w:rStyle w:val="mclose"/>
+        </w:rPr>
+        <w:t>Node 1 = 2 steps (8-&gt;4-&gt;1)</w:t>
+      </w:r>
+    </w:p>
+    <w:p>
+      <w:pPr>
+        <w:rPr>
+          <w:rStyle w:val="mclose"/>
+        </w:rPr>
+      </w:pPr>
+      <w:r>
+        <w:rPr>
+          <w:rStyle w:val="mclose"/>
+        </w:rPr>
+        <w:t>Node 2=  2 steps (8-&gt;0-&gt;2)</w:t>
+      </w:r>
+    </w:p>
+    <w:p>
+      <w:pPr>
+        <w:rPr>
+          <w:rStyle w:val="mclose"/>
+        </w:rPr>
+      </w:pPr>
+      <w:r>
+        <w:rPr>
+          <w:rStyle w:val="mclose"/>
+        </w:rPr>
+        <w:t>Node 5= 3 steps (8-&gt;4-&gt;1-&gt;5)</w:t>
+      </w:r>
+    </w:p>
+    <w:p>
+      <w:pPr>
+        <w:rPr>
+          <w:rStyle w:val="mclose"/>
+        </w:rPr>
+      </w:pPr>
+    </w:p>
+    <w:p>
+      <w:pPr>
+        <w:rPr>
+          <w:rStyle w:val="mclose"/>
+        </w:rPr>
+      </w:pPr>
+      <w:r>
+        <w:rPr>
+          <w:rStyle w:val="mclose"/>
+        </w:rPr>
+        <w:t>Sum of distances = 14</w:t>
+      </w:r>
+    </w:p>
+    <w:p>
+      <w:pPr>
+        <w:rPr>
+          <w:rStyle w:val="mclose"/>
+        </w:rPr>
+      </w:pPr>
+      <w:r>
+        <w:rPr>
+          <w:rStyle w:val="mclose"/>
+        </w:rPr>
+        <w:t>Total nodes =10</w:t>
+      </w:r>
+    </w:p>
+    <w:p>
+      <w:pPr>
+        <w:rPr>
+          <w:rStyle w:val="mclose"/>
+        </w:rPr>
+      </w:pPr>
+      <w:r>
+        <w:rPr>
+          <w:rStyle w:val="mclose"/>
+        </w:rPr>
         <w:lastRenderedPageBreak/>
-        <w:t xml:space="preserve">According to </w:t>
-      </w:r>
-      <w:proofErr w:type="spellStart"/>
-      <w:r>
-        <w:rPr>
-          <w:rStyle w:val="mclose"/>
-        </w:rPr>
-        <w:t>gephi</w:t>
-      </w:r>
-      <w:proofErr w:type="spellEnd"/>
-      <w:r>
-        <w:rPr>
-          <w:rStyle w:val="mclose"/>
-        </w:rPr>
-        <w:t xml:space="preserve"> node 8 has the highest closeness centrality</w:t>
-      </w:r>
-    </w:p>
-    <w:p>
-      <w:pPr>
-        <w:rPr>
-          <w:rStyle w:val="mclose"/>
-        </w:rPr>
-      </w:pPr>
-    </w:p>
-    <w:p>
-      <w:pPr>
-        <w:rPr>
-          <w:rStyle w:val="mclose"/>
-        </w:rPr>
-      </w:pPr>
-      <w:r>
-        <w:rPr>
-          <w:rStyle w:val="mclose"/>
-        </w:rPr>
-        <w:t xml:space="preserve">Now, </w:t>
-      </w:r>
-      <w:proofErr w:type="spellStart"/>
-      <w:r>
-        <w:rPr>
-          <w:rStyle w:val="mclose"/>
-        </w:rPr>
-        <w:t>lets</w:t>
-      </w:r>
-      <w:proofErr w:type="spellEnd"/>
-      <w:r>
-        <w:rPr>
-          <w:rStyle w:val="mclose"/>
-        </w:rPr>
-        <w:t xml:space="preserve"> derive that value without using </w:t>
-      </w:r>
-      <w:proofErr w:type="spellStart"/>
-      <w:r>
-        <w:rPr>
-          <w:rStyle w:val="mclose"/>
-        </w:rPr>
-        <w:t>gephi</w:t>
-      </w:r>
-      <w:proofErr w:type="spellEnd"/>
-      <w:r>
-        <w:rPr>
-          <w:rStyle w:val="mclose"/>
-        </w:rPr>
-        <w:t>:</w:t>
-      </w:r>
-    </w:p>
-    <w:p>
-      <w:pPr>
-        <w:rPr>
-          <w:rStyle w:val="mclose"/>
-        </w:rPr>
-      </w:pPr>
-      <w:r>
-        <w:rPr>
-          <w:rStyle w:val="mclose"/>
-        </w:rPr>
-        <w:t>Step-by-step for Node 8:</w:t>
-      </w:r>
-    </w:p>
-    <w:p>
-      <w:pPr>
-        <w:rPr>
-          <w:rStyle w:val="mclose"/>
-        </w:rPr>
-      </w:pPr>
-      <w:r>
-        <w:rPr>
-          <w:rStyle w:val="mclose"/>
-        </w:rPr>
-        <w:t>Distance to:</w:t>
-      </w:r>
-    </w:p>
-    <w:p>
-      <w:pPr>
-        <w:rPr>
-          <w:rStyle w:val="mclose"/>
-        </w:rPr>
-      </w:pPr>
-      <w:r>
-        <w:rPr>
-          <w:rStyle w:val="mclose"/>
-        </w:rPr>
-        <w:t>Node 3 = 1 step</w:t>
-      </w:r>
-    </w:p>
-    <w:p>
-      <w:pPr>
-        <w:rPr>
-          <w:rStyle w:val="mclose"/>
-        </w:rPr>
-      </w:pPr>
-      <w:r>
-        <w:rPr>
-          <w:rStyle w:val="mclose"/>
-        </w:rPr>
-        <w:t>Node 0 = 1 step</w:t>
-      </w:r>
-    </w:p>
-    <w:p>
-      <w:pPr>
-        <w:rPr>
-          <w:rStyle w:val="mclose"/>
-        </w:rPr>
-      </w:pPr>
-      <w:r>
-        <w:rPr>
-          <w:rStyle w:val="mclose"/>
-        </w:rPr>
-        <w:t>Node 6 = 1 step</w:t>
-      </w:r>
-    </w:p>
-    <w:p>
-      <w:pPr>
-        <w:rPr>
-          <w:rStyle w:val="mclose"/>
-        </w:rPr>
-      </w:pPr>
-      <w:r>
-        <w:rPr>
-          <w:rStyle w:val="mclose"/>
-        </w:rPr>
-        <w:t>Node 7 = 1 step</w:t>
-      </w:r>
-    </w:p>
-    <w:p>
-      <w:pPr>
-        <w:rPr>
-          <w:rStyle w:val="mclose"/>
-        </w:rPr>
-      </w:pPr>
-      <w:r>
-        <w:rPr>
-          <w:rStyle w:val="mclose"/>
-        </w:rPr>
-        <w:t>Node 4 = 1 step</w:t>
-      </w:r>
-    </w:p>
-    <w:p>
-      <w:pPr>
-        <w:rPr>
-          <w:rStyle w:val="mclose"/>
-        </w:rPr>
-      </w:pPr>
-      <w:r>
-        <w:rPr>
-          <w:rStyle w:val="mclose"/>
-        </w:rPr>
-        <w:t>Node 9 = 2 steps (8-&gt;3-&gt;9)</w:t>
-      </w:r>
-    </w:p>
-    <w:p>
-      <w:pPr>
-        <w:rPr>
-          <w:rStyle w:val="mclose"/>
-        </w:rPr>
-      </w:pPr>
-      <w:r>
-        <w:rPr>
-          <w:rStyle w:val="mclose"/>
-        </w:rPr>
-        <w:t>Node 1 = 2 steps (8-&gt;4-&gt;1)</w:t>
-      </w:r>
-    </w:p>
-    <w:p>
-      <w:pPr>
-        <w:rPr>
-          <w:rStyle w:val="mclose"/>
-        </w:rPr>
-      </w:pPr>
-      <w:r>
-        <w:rPr>
-          <w:rStyle w:val="mclose"/>
-        </w:rPr>
-        <w:t>Node 2=  2 steps (8-&gt;0-&gt;2)</w:t>
-      </w:r>
-    </w:p>
-    <w:p>
-      <w:pPr>
-        <w:rPr>
-          <w:rStyle w:val="mclose"/>
-        </w:rPr>
-      </w:pPr>
-      <w:r>
-        <w:rPr>
-          <w:rStyle w:val="mclose"/>
-        </w:rPr>
-        <w:t>Node 5= 3 steps (8-&gt;4-&gt;1-&gt;5)</w:t>
-      </w:r>
-    </w:p>
-    <w:p>
-      <w:pPr>
-        <w:rPr>
-          <w:rStyle w:val="mclose"/>
-        </w:rPr>
-      </w:pPr>
-    </w:p>
-    <w:p>
-      <w:pPr>
-        <w:rPr>
-          <w:rStyle w:val="mclose"/>
-        </w:rPr>
-      </w:pPr>
-      <w:r>
-        <w:rPr>
-          <w:rStyle w:val="mclose"/>
-        </w:rPr>
-        <w:t>Sum of distances = 14</w:t>
-      </w:r>
-    </w:p>
-    <w:p>
-      <w:pPr>
-        <w:rPr>
-          <w:rStyle w:val="mclose"/>
-        </w:rPr>
-      </w:pPr>
-      <w:r>
-        <w:rPr>
-          <w:rStyle w:val="mclose"/>
-        </w:rPr>
-        <w:t>Total nodes =10</w:t>
-      </w:r>
-    </w:p>
-    <w:p>
-      <w:pPr>
-        <w:rPr>
-          <w:rStyle w:val="mclose"/>
-        </w:rPr>
-      </w:pPr>
-      <w:r>
-        <w:rPr>
-          <w:rStyle w:val="mclose"/>
-        </w:rPr>
         <w:t>Closeness centrality = reciprocal of sum of shortest paths to other nodes=</w:t>
       </w:r>
     </w:p>
@@ -4006,7 +3997,6 @@
         <w:rPr>
           <w:rStyle w:val="mclose"/>
         </w:rPr>
-        <w:lastRenderedPageBreak/>
         <w:t>Find the close triplets first then calculate the ratio of closed triplets and possible triplets.</w:t>
       </w:r>
     </w:p>
@@ -4212,6 +4202,7 @@
         <w:rPr>
           <w:rStyle w:val="mclose"/>
         </w:rPr>
+        <w:lastRenderedPageBreak/>
         <w:t xml:space="preserve">Below snapshot from </w:t>
       </w:r>
       <w:proofErr w:type="spellStart"/>
@@ -4312,7 +4303,6 @@
         <w:rPr>
           <w:rStyle w:val="mclose"/>
         </w:rPr>
-        <w:lastRenderedPageBreak/>
         <w:t>Along with node 4, nodes 7, 0, 3 also have the same clustering coefficient of 0.3333</w:t>
       </w:r>
     </w:p>
@@ -4322,6 +4312,19 @@
           <w:rStyle w:val="mclose"/>
         </w:rPr>
       </w:pPr>
+    </w:p>
+    <w:p>
+      <w:pPr>
+        <w:rPr>
+          <w:rStyle w:val="mclose"/>
+        </w:rPr>
+      </w:pPr>
+      <w:r>
+        <w:rPr>
+          <w:rStyle w:val="mclose"/>
+        </w:rPr>
+        <w:t>Question 3.:)</w:t>
+      </w:r>
     </w:p>
     <w:p>
       <w:pPr>

</xml_diff>

<commit_message>
pushing answer to question 4a, 4b
</commit_message>
<xml_diff>
--- a/Answers Assignment BDA PartB.docx
+++ b/Answers Assignment BDA PartB.docx
@@ -4916,16 +4916,627 @@
     <w:p>
       <w:pPr>
         <w:rPr>
-          <w:lang w:val="en-US"/>
-        </w:rPr>
-      </w:pPr>
-    </w:p>
-    <w:p>
-      <w:pPr>
-        <w:rPr>
-          <w:lang w:val="en-US"/>
-        </w:rPr>
-      </w:pPr>
+          <w:rStyle w:val="mclose"/>
+        </w:rPr>
+      </w:pPr>
+    </w:p>
+    <w:p>
+      <w:pPr>
+        <w:rPr>
+          <w:rStyle w:val="mclose"/>
+        </w:rPr>
+      </w:pPr>
+      <w:r>
+        <w:rPr>
+          <w:rStyle w:val="mclose"/>
+        </w:rPr>
+        <w:t>Question 4.:)</w:t>
+      </w:r>
+    </w:p>
+    <w:p>
+      <w:pPr>
+        <w:rPr>
+          <w:rStyle w:val="mclose"/>
+        </w:rPr>
+      </w:pPr>
+      <w:r>
+        <w:rPr>
+          <w:rStyle w:val="mclose"/>
+        </w:rPr>
+        <w:t>4.a.:)</w:t>
+      </w:r>
+    </w:p>
+    <w:p>
+      <w:pPr>
+        <w:rPr>
+          <w:rStyle w:val="mclose"/>
+        </w:rPr>
+      </w:pPr>
+      <w:r>
+        <w:rPr>
+          <w:rStyle w:val="mclose"/>
+        </w:rPr>
+        <w:t>Following are the screenshots of the first two iterations of the network page rank:</w:t>
+      </w:r>
+    </w:p>
+    <w:p>
+      <w:pPr>
+        <w:rPr>
+          <w:rStyle w:val="mclose"/>
+        </w:rPr>
+      </w:pPr>
+    </w:p>
+    <w:p>
+      <w:pPr>
+        <w:rPr>
+          <w:rStyle w:val="mclose"/>
+        </w:rPr>
+      </w:pPr>
+    </w:p>
+    <w:p>
+      <w:pPr>
+        <w:rPr>
+          <w:lang w:val="en-US"/>
+        </w:rPr>
+      </w:pPr>
+      <w:r>
+        <w:rPr>
+          <w:noProof/>
+          <w:lang w:val="en-US"/>
+        </w:rPr>
+        <w:lastRenderedPageBreak/>
+        <w:drawing>
+          <wp:inline distT="0" distB="0" distL="0" distR="0" wp14:anchorId="4E0D0CB8" wp14:editId="6300C5A6">
+            <wp:extent cx="5731510" cy="7418070"/>
+            <wp:effectExtent l="0" t="0" r="0" b="0"/>
+            <wp:docPr id="420251976" name="Picture 7"/>
+            <wp:cNvGraphicFramePr>
+              <a:graphicFrameLocks xmlns:a="http://schemas.openxmlformats.org/drawingml/2006/main" noChangeAspect="1"/>
+            </wp:cNvGraphicFramePr>
+            <a:graphic xmlns:a="http://schemas.openxmlformats.org/drawingml/2006/main">
+              <a:graphicData uri="http://schemas.openxmlformats.org/drawingml/2006/picture">
+                <pic:pic xmlns:pic="http://schemas.openxmlformats.org/drawingml/2006/picture">
+                  <pic:nvPicPr>
+                    <pic:cNvPr id="420251976" name="Picture 420251976"/>
+                    <pic:cNvPicPr/>
+                  </pic:nvPicPr>
+                  <pic:blipFill>
+                    <a:blip r:embed="rId20">
+                      <a:extLst>
+                        <a:ext uri="{28A0092B-C50C-407E-A947-70E740481C1C}">
+                          <a14:useLocalDpi xmlns:a14="http://schemas.microsoft.com/office/drawing/2010/main" val="0"/>
+                        </a:ext>
+                      </a:extLst>
+                    </a:blip>
+                    <a:stretch>
+                      <a:fillRect/>
+                    </a:stretch>
+                  </pic:blipFill>
+                  <pic:spPr>
+                    <a:xfrm>
+                      <a:off x="0" y="0"/>
+                      <a:ext cx="5731510" cy="7418070"/>
+                    </a:xfrm>
+                    <a:prstGeom prst="rect">
+                      <a:avLst/>
+                    </a:prstGeom>
+                  </pic:spPr>
+                </pic:pic>
+              </a:graphicData>
+            </a:graphic>
+          </wp:inline>
+        </w:drawing>
+      </w:r>
+    </w:p>
+    <w:p>
+      <w:pPr>
+        <w:rPr>
+          <w:lang w:val="en-US"/>
+        </w:rPr>
+      </w:pPr>
+    </w:p>
+    <w:p>
+      <w:pPr>
+        <w:rPr>
+          <w:lang w:val="en-US"/>
+        </w:rPr>
+      </w:pPr>
+    </w:p>
+    <w:p>
+      <w:pPr>
+        <w:rPr>
+          <w:lang w:val="en-US"/>
+        </w:rPr>
+      </w:pPr>
+      <w:r>
+        <w:rPr>
+          <w:noProof/>
+          <w:lang w:val="en-US"/>
+        </w:rPr>
+        <w:lastRenderedPageBreak/>
+        <w:drawing>
+          <wp:inline distT="0" distB="0" distL="0" distR="0" wp14:anchorId="1F479E08" wp14:editId="6AF7721A">
+            <wp:extent cx="5731510" cy="4428490"/>
+            <wp:effectExtent l="0" t="0" r="0" b="3810"/>
+            <wp:docPr id="628569984" name="Picture 9"/>
+            <wp:cNvGraphicFramePr>
+              <a:graphicFrameLocks xmlns:a="http://schemas.openxmlformats.org/drawingml/2006/main" noChangeAspect="1"/>
+            </wp:cNvGraphicFramePr>
+            <a:graphic xmlns:a="http://schemas.openxmlformats.org/drawingml/2006/main">
+              <a:graphicData uri="http://schemas.openxmlformats.org/drawingml/2006/picture">
+                <pic:pic xmlns:pic="http://schemas.openxmlformats.org/drawingml/2006/picture">
+                  <pic:nvPicPr>
+                    <pic:cNvPr id="628569984" name="Picture 628569984"/>
+                    <pic:cNvPicPr/>
+                  </pic:nvPicPr>
+                  <pic:blipFill>
+                    <a:blip r:embed="rId21">
+                      <a:extLst>
+                        <a:ext uri="{28A0092B-C50C-407E-A947-70E740481C1C}">
+                          <a14:useLocalDpi xmlns:a14="http://schemas.microsoft.com/office/drawing/2010/main" val="0"/>
+                        </a:ext>
+                      </a:extLst>
+                    </a:blip>
+                    <a:stretch>
+                      <a:fillRect/>
+                    </a:stretch>
+                  </pic:blipFill>
+                  <pic:spPr>
+                    <a:xfrm>
+                      <a:off x="0" y="0"/>
+                      <a:ext cx="5731510" cy="4428490"/>
+                    </a:xfrm>
+                    <a:prstGeom prst="rect">
+                      <a:avLst/>
+                    </a:prstGeom>
+                  </pic:spPr>
+                </pic:pic>
+              </a:graphicData>
+            </a:graphic>
+          </wp:inline>
+        </w:drawing>
+      </w:r>
+    </w:p>
+    <w:p>
+      <w:pPr>
+        <w:rPr>
+          <w:lang w:val="en-US"/>
+        </w:rPr>
+      </w:pPr>
+    </w:p>
+    <w:p>
+      <w:pPr>
+        <w:rPr>
+          <w:lang w:val="en-US"/>
+        </w:rPr>
+      </w:pPr>
+      <w:r>
+        <w:rPr>
+          <w:noProof/>
+          <w:lang w:val="en-US"/>
+        </w:rPr>
+        <w:drawing>
+          <wp:inline distT="0" distB="0" distL="0" distR="0" wp14:anchorId="247EF6F4" wp14:editId="14DAAC9A">
+            <wp:extent cx="5731510" cy="3886200"/>
+            <wp:effectExtent l="0" t="0" r="0" b="0"/>
+            <wp:docPr id="1782064298" name="Picture 10" descr="A close-up of a math test&#10;&#10;AI-generated content may be incorrect."/>
+            <wp:cNvGraphicFramePr>
+              <a:graphicFrameLocks xmlns:a="http://schemas.openxmlformats.org/drawingml/2006/main" noChangeAspect="1"/>
+            </wp:cNvGraphicFramePr>
+            <a:graphic xmlns:a="http://schemas.openxmlformats.org/drawingml/2006/main">
+              <a:graphicData uri="http://schemas.openxmlformats.org/drawingml/2006/picture">
+                <pic:pic xmlns:pic="http://schemas.openxmlformats.org/drawingml/2006/picture">
+                  <pic:nvPicPr>
+                    <pic:cNvPr id="1782064298" name="Picture 10" descr="A close-up of a math test&#10;&#10;AI-generated content may be incorrect."/>
+                    <pic:cNvPicPr/>
+                  </pic:nvPicPr>
+                  <pic:blipFill>
+                    <a:blip r:embed="rId22">
+                      <a:extLst>
+                        <a:ext uri="{28A0092B-C50C-407E-A947-70E740481C1C}">
+                          <a14:useLocalDpi xmlns:a14="http://schemas.microsoft.com/office/drawing/2010/main" val="0"/>
+                        </a:ext>
+                      </a:extLst>
+                    </a:blip>
+                    <a:stretch>
+                      <a:fillRect/>
+                    </a:stretch>
+                  </pic:blipFill>
+                  <pic:spPr>
+                    <a:xfrm>
+                      <a:off x="0" y="0"/>
+                      <a:ext cx="5731510" cy="3886200"/>
+                    </a:xfrm>
+                    <a:prstGeom prst="rect">
+                      <a:avLst/>
+                    </a:prstGeom>
+                  </pic:spPr>
+                </pic:pic>
+              </a:graphicData>
+            </a:graphic>
+          </wp:inline>
+        </w:drawing>
+      </w:r>
+    </w:p>
+    <w:p>
+      <w:pPr>
+        <w:rPr>
+          <w:lang w:val="en-US"/>
+        </w:rPr>
+      </w:pPr>
+      <w:r>
+        <w:rPr>
+          <w:noProof/>
+          <w:lang w:val="en-US"/>
+        </w:rPr>
+        <w:lastRenderedPageBreak/>
+        <w:drawing>
+          <wp:inline distT="0" distB="0" distL="0" distR="0" wp14:anchorId="66C6535C" wp14:editId="4B80EB85">
+            <wp:extent cx="5731510" cy="4428490"/>
+            <wp:effectExtent l="0" t="0" r="0" b="3810"/>
+            <wp:docPr id="400030200" name="Picture 11" descr="A diagram of a diagram on a piece of paper&#10;&#10;AI-generated content may be incorrect."/>
+            <wp:cNvGraphicFramePr>
+              <a:graphicFrameLocks xmlns:a="http://schemas.openxmlformats.org/drawingml/2006/main" noChangeAspect="1"/>
+            </wp:cNvGraphicFramePr>
+            <a:graphic xmlns:a="http://schemas.openxmlformats.org/drawingml/2006/main">
+              <a:graphicData uri="http://schemas.openxmlformats.org/drawingml/2006/picture">
+                <pic:pic xmlns:pic="http://schemas.openxmlformats.org/drawingml/2006/picture">
+                  <pic:nvPicPr>
+                    <pic:cNvPr id="400030200" name="Picture 11" descr="A diagram of a diagram on a piece of paper&#10;&#10;AI-generated content may be incorrect."/>
+                    <pic:cNvPicPr/>
+                  </pic:nvPicPr>
+                  <pic:blipFill>
+                    <a:blip r:embed="rId23">
+                      <a:extLst>
+                        <a:ext uri="{28A0092B-C50C-407E-A947-70E740481C1C}">
+                          <a14:useLocalDpi xmlns:a14="http://schemas.microsoft.com/office/drawing/2010/main" val="0"/>
+                        </a:ext>
+                      </a:extLst>
+                    </a:blip>
+                    <a:stretch>
+                      <a:fillRect/>
+                    </a:stretch>
+                  </pic:blipFill>
+                  <pic:spPr>
+                    <a:xfrm>
+                      <a:off x="0" y="0"/>
+                      <a:ext cx="5731510" cy="4428490"/>
+                    </a:xfrm>
+                    <a:prstGeom prst="rect">
+                      <a:avLst/>
+                    </a:prstGeom>
+                  </pic:spPr>
+                </pic:pic>
+              </a:graphicData>
+            </a:graphic>
+          </wp:inline>
+        </w:drawing>
+      </w:r>
+    </w:p>
+    <w:p>
+      <w:pPr>
+        <w:rPr>
+          <w:lang w:val="en-US"/>
+        </w:rPr>
+      </w:pPr>
+    </w:p>
+    <w:p>
+      <w:pPr>
+        <w:rPr>
+          <w:lang w:val="en-US"/>
+        </w:rPr>
+      </w:pPr>
+      <w:r>
+        <w:rPr>
+          <w:noProof/>
+          <w:lang w:val="en-US"/>
+        </w:rPr>
+        <w:drawing>
+          <wp:inline distT="0" distB="0" distL="0" distR="0" wp14:anchorId="0051670F" wp14:editId="662DBC85">
+            <wp:extent cx="5731510" cy="3784600"/>
+            <wp:effectExtent l="0" t="0" r="0" b="0"/>
+            <wp:docPr id="1603602756" name="Picture 12"/>
+            <wp:cNvGraphicFramePr>
+              <a:graphicFrameLocks xmlns:a="http://schemas.openxmlformats.org/drawingml/2006/main" noChangeAspect="1"/>
+            </wp:cNvGraphicFramePr>
+            <a:graphic xmlns:a="http://schemas.openxmlformats.org/drawingml/2006/main">
+              <a:graphicData uri="http://schemas.openxmlformats.org/drawingml/2006/picture">
+                <pic:pic xmlns:pic="http://schemas.openxmlformats.org/drawingml/2006/picture">
+                  <pic:nvPicPr>
+                    <pic:cNvPr id="1603602756" name="Picture 1603602756"/>
+                    <pic:cNvPicPr/>
+                  </pic:nvPicPr>
+                  <pic:blipFill>
+                    <a:blip r:embed="rId24">
+                      <a:extLst>
+                        <a:ext uri="{28A0092B-C50C-407E-A947-70E740481C1C}">
+                          <a14:useLocalDpi xmlns:a14="http://schemas.microsoft.com/office/drawing/2010/main" val="0"/>
+                        </a:ext>
+                      </a:extLst>
+                    </a:blip>
+                    <a:stretch>
+                      <a:fillRect/>
+                    </a:stretch>
+                  </pic:blipFill>
+                  <pic:spPr>
+                    <a:xfrm>
+                      <a:off x="0" y="0"/>
+                      <a:ext cx="5731510" cy="3784600"/>
+                    </a:xfrm>
+                    <a:prstGeom prst="rect">
+                      <a:avLst/>
+                    </a:prstGeom>
+                  </pic:spPr>
+                </pic:pic>
+              </a:graphicData>
+            </a:graphic>
+          </wp:inline>
+        </w:drawing>
+      </w:r>
+    </w:p>
+    <w:p>
+      <w:pPr>
+        <w:rPr>
+          <w:lang w:val="en-US"/>
+        </w:rPr>
+      </w:pPr>
+    </w:p>
+    <w:p>
+      <w:pPr>
+        <w:rPr>
+          <w:lang w:val="en-US"/>
+        </w:rPr>
+      </w:pPr>
+      <w:r>
+        <w:rPr>
+          <w:lang w:val="en-US"/>
+        </w:rPr>
+        <w:t>4</w:t>
+      </w:r>
+      <w:r>
+        <w:rPr>
+          <w:lang w:val="en-US"/>
+        </w:rPr>
+        <w:t>.b.:) Highest page rank is for node 8: 18/30</w:t>
+      </w:r>
+    </w:p>
+    <w:p>
+      <w:pPr>
+        <w:rPr>
+          <w:lang w:val="en-US"/>
+        </w:rPr>
+      </w:pPr>
+      <w:r>
+        <w:rPr>
+          <w:lang w:val="en-US"/>
+        </w:rPr>
+        <w:t>Lowest page rank is for nodes: 0,1,2,3,4,6,7</w:t>
+      </w:r>
+    </w:p>
+    <w:p>
+      <w:pPr>
+        <w:rPr>
+          <w:lang w:val="en-US"/>
+        </w:rPr>
+      </w:pPr>
+      <w:r>
+        <w:rPr>
+          <w:lang w:val="en-US"/>
+        </w:rPr>
+        <w:t>Node 8 can is like an aggregator node, it has indegree from 5 connections</w:t>
+      </w:r>
+    </w:p>
+    <w:p>
+      <w:pPr>
+        <w:rPr>
+          <w:lang w:val="en-US"/>
+        </w:rPr>
+      </w:pPr>
+      <w:r>
+        <w:rPr>
+          <w:lang w:val="en-US"/>
+        </w:rPr>
+        <w:t>7-8</w:t>
+      </w:r>
+    </w:p>
+    <w:p>
+      <w:pPr>
+        <w:rPr>
+          <w:lang w:val="en-US"/>
+        </w:rPr>
+      </w:pPr>
+      <w:r>
+        <w:rPr>
+          <w:lang w:val="en-US"/>
+        </w:rPr>
+        <w:t>4-8</w:t>
+      </w:r>
+    </w:p>
+    <w:p>
+      <w:pPr>
+        <w:rPr>
+          <w:lang w:val="en-US"/>
+        </w:rPr>
+      </w:pPr>
+      <w:r>
+        <w:rPr>
+          <w:lang w:val="en-US"/>
+        </w:rPr>
+        <w:t>0-8</w:t>
+      </w:r>
+    </w:p>
+    <w:p>
+      <w:pPr>
+        <w:rPr>
+          <w:lang w:val="en-US"/>
+        </w:rPr>
+      </w:pPr>
+      <w:r>
+        <w:rPr>
+          <w:lang w:val="en-US"/>
+        </w:rPr>
+        <w:t>3-8</w:t>
+      </w:r>
+    </w:p>
+    <w:p>
+      <w:pPr>
+        <w:rPr>
+          <w:lang w:val="en-US"/>
+        </w:rPr>
+      </w:pPr>
+      <w:r>
+        <w:rPr>
+          <w:lang w:val="en-US"/>
+        </w:rPr>
+        <w:t>6-8</w:t>
+      </w:r>
+    </w:p>
+    <w:p>
+      <w:pPr>
+        <w:rPr>
+          <w:lang w:val="en-US"/>
+        </w:rPr>
+      </w:pPr>
+      <w:r>
+        <w:rPr>
+          <w:lang w:val="en-US"/>
+        </w:rPr>
+        <w:t>Hence, it emerges as the node with highest page rank.</w:t>
+      </w:r>
+    </w:p>
+    <w:p>
+      <w:pPr>
+        <w:rPr>
+          <w:lang w:val="en-US"/>
+        </w:rPr>
+      </w:pPr>
+    </w:p>
+    <w:p>
+      <w:pPr>
+        <w:rPr>
+          <w:lang w:val="en-US"/>
+        </w:rPr>
+      </w:pPr>
+      <w:r>
+        <w:rPr>
+          <w:lang w:val="en-US"/>
+        </w:rPr>
+        <w:t>Nodes 0,1,3 have only outdegree connections, hence after 1</w:t>
+      </w:r>
+      <w:r>
+        <w:rPr>
+          <w:vertAlign w:val="superscript"/>
+          <w:lang w:val="en-US"/>
+        </w:rPr>
+        <w:t>st</w:t>
+      </w:r>
+      <w:r>
+        <w:rPr>
+          <w:lang w:val="en-US"/>
+        </w:rPr>
+        <w:t xml:space="preserve"> iteration, they are left with </w:t>
+      </w:r>
+      <w:proofErr w:type="gramStart"/>
+      <w:r>
+        <w:rPr>
+          <w:lang w:val="en-US"/>
+        </w:rPr>
+        <w:t>0 page</w:t>
+      </w:r>
+      <w:proofErr w:type="gramEnd"/>
+      <w:r>
+        <w:rPr>
+          <w:lang w:val="en-US"/>
+        </w:rPr>
+        <w:t xml:space="preserve"> rank in the net iteration.</w:t>
+      </w:r>
+    </w:p>
+    <w:p>
+      <w:pPr>
+        <w:rPr>
+          <w:lang w:val="en-US"/>
+        </w:rPr>
+      </w:pPr>
+      <w:r>
+        <w:rPr>
+          <w:lang w:val="en-US"/>
+        </w:rPr>
+        <w:t xml:space="preserve">Nodes 2,4,6,7 are dependent on nodes 0,1,3 for their indegree. Since, node 0,1,3 </w:t>
+      </w:r>
+      <w:proofErr w:type="gramStart"/>
+      <w:r>
+        <w:rPr>
+          <w:lang w:val="en-US"/>
+        </w:rPr>
+        <w:t>are</w:t>
+      </w:r>
+      <w:proofErr w:type="gramEnd"/>
+      <w:r>
+        <w:rPr>
+          <w:lang w:val="en-US"/>
+        </w:rPr>
+        <w:t xml:space="preserve"> left with </w:t>
+      </w:r>
+      <w:proofErr w:type="gramStart"/>
+      <w:r>
+        <w:rPr>
+          <w:lang w:val="en-US"/>
+        </w:rPr>
+        <w:t>0 page</w:t>
+      </w:r>
+      <w:proofErr w:type="gramEnd"/>
+      <w:r>
+        <w:rPr>
+          <w:lang w:val="en-US"/>
+        </w:rPr>
+        <w:t xml:space="preserve"> rank after 1</w:t>
+      </w:r>
+      <w:r>
+        <w:rPr>
+          <w:vertAlign w:val="superscript"/>
+          <w:lang w:val="en-US"/>
+        </w:rPr>
+        <w:t>st</w:t>
+      </w:r>
+      <w:r>
+        <w:rPr>
+          <w:lang w:val="en-US"/>
+        </w:rPr>
+        <w:t xml:space="preserve"> iteration, </w:t>
+      </w:r>
+      <w:r>
+        <w:rPr>
+          <w:lang w:val="en-US"/>
+        </w:rPr>
+        <w:t xml:space="preserve">nodes 2,4,6,7 end up </w:t>
+      </w:r>
+      <w:proofErr w:type="gramStart"/>
+      <w:r>
+        <w:rPr>
+          <w:lang w:val="en-US"/>
+        </w:rPr>
+        <w:t>0 page</w:t>
+      </w:r>
+      <w:proofErr w:type="gramEnd"/>
+      <w:r>
+        <w:rPr>
+          <w:lang w:val="en-US"/>
+        </w:rPr>
+        <w:t xml:space="preserve"> rank after 2</w:t>
+      </w:r>
+      <w:r>
+        <w:rPr>
+          <w:vertAlign w:val="superscript"/>
+          <w:lang w:val="en-US"/>
+        </w:rPr>
+        <w:t>nd</w:t>
+      </w:r>
+      <w:r>
+        <w:rPr>
+          <w:lang w:val="en-US"/>
+        </w:rPr>
+        <w:t xml:space="preserve"> iteration.</w:t>
+      </w:r>
     </w:p>
     <w:sectPr>
       <w:pgSz w:w="11906" w:h="16838"/>

</xml_diff>

<commit_message>
pushing answer to 4c
</commit_message>
<xml_diff>
--- a/Answers Assignment BDA PartB.docx
+++ b/Answers Assignment BDA PartB.docx
@@ -4962,6 +4962,32 @@
     <w:p>
       <w:pPr>
         <w:rPr>
+          <w:lang w:val="en-US"/>
+        </w:rPr>
+      </w:pPr>
+      <w:r>
+        <w:rPr>
+          <w:lang w:val="en-US"/>
+        </w:rPr>
+        <w:t>Let’s consider</w:t>
+      </w:r>
+      <w:r>
+        <w:rPr>
+          <w:lang w:val="en-US"/>
+        </w:rPr>
+        <w:t xml:space="preserve"> a damping factor of 1.</w:t>
+      </w:r>
+    </w:p>
+    <w:p>
+      <w:pPr>
+        <w:rPr>
+          <w:rStyle w:val="mclose"/>
+        </w:rPr>
+      </w:pPr>
+    </w:p>
+    <w:p>
+      <w:pPr>
+        <w:rPr>
           <w:rStyle w:val="mclose"/>
         </w:rPr>
       </w:pPr>
@@ -5537,6 +5563,258 @@
         </w:rPr>
         <w:t xml:space="preserve"> iteration.</w:t>
       </w:r>
+    </w:p>
+    <w:p>
+      <w:pPr>
+        <w:rPr>
+          <w:lang w:val="en-US"/>
+        </w:rPr>
+      </w:pPr>
+    </w:p>
+    <w:p>
+      <w:pPr>
+        <w:rPr>
+          <w:lang w:val="en-US"/>
+        </w:rPr>
+      </w:pPr>
+      <w:r>
+        <w:rPr>
+          <w:lang w:val="en-US"/>
+        </w:rPr>
+        <w:t>4.c.:)</w:t>
+      </w:r>
+    </w:p>
+    <w:p>
+      <w:pPr>
+        <w:rPr>
+          <w:lang w:val="en-US"/>
+        </w:rPr>
+      </w:pPr>
+      <w:r>
+        <w:rPr>
+          <w:lang w:val="en-US"/>
+        </w:rPr>
+        <w:t xml:space="preserve">For an undirected network as well, </w:t>
+      </w:r>
+      <w:proofErr w:type="spellStart"/>
+      <w:r>
+        <w:rPr>
+          <w:lang w:val="en-US"/>
+        </w:rPr>
+        <w:t>lets</w:t>
+      </w:r>
+      <w:proofErr w:type="spellEnd"/>
+      <w:r>
+        <w:rPr>
+          <w:lang w:val="en-US"/>
+        </w:rPr>
+        <w:t xml:space="preserve"> start with a page rank of 1/10 for all nodes.</w:t>
+      </w:r>
+    </w:p>
+    <w:p>
+      <w:pPr>
+        <w:rPr>
+          <w:lang w:val="en-US"/>
+        </w:rPr>
+      </w:pPr>
+      <w:r>
+        <w:rPr>
+          <w:lang w:val="en-US"/>
+        </w:rPr>
+        <w:t>And a damping factor of 1.</w:t>
+      </w:r>
+    </w:p>
+    <w:p>
+      <w:pPr>
+        <w:rPr>
+          <w:lang w:val="en-US"/>
+        </w:rPr>
+      </w:pPr>
+    </w:p>
+    <w:p>
+      <w:pPr>
+        <w:rPr>
+          <w:lang w:val="en-US"/>
+        </w:rPr>
+      </w:pPr>
+      <w:r>
+        <w:rPr>
+          <w:lang w:val="en-US"/>
+        </w:rPr>
+        <w:t>Below are the screenshots of the page rank:</w:t>
+      </w:r>
+    </w:p>
+    <w:p>
+      <w:pPr>
+        <w:rPr>
+          <w:lang w:val="en-US"/>
+        </w:rPr>
+      </w:pPr>
+    </w:p>
+    <w:p>
+      <w:pPr>
+        <w:rPr>
+          <w:lang w:val="en-US"/>
+        </w:rPr>
+      </w:pPr>
+      <w:r>
+        <w:rPr>
+          <w:noProof/>
+          <w:lang w:val="en-US"/>
+        </w:rPr>
+        <w:lastRenderedPageBreak/>
+        <w:drawing>
+          <wp:inline distT="0" distB="0" distL="0" distR="0" wp14:anchorId="2D06146B" wp14:editId="68BC5C28">
+            <wp:extent cx="5731510" cy="4428490"/>
+            <wp:effectExtent l="0" t="0" r="0" b="3810"/>
+            <wp:docPr id="133013621" name="Picture 13"/>
+            <wp:cNvGraphicFramePr>
+              <a:graphicFrameLocks xmlns:a="http://schemas.openxmlformats.org/drawingml/2006/main" noChangeAspect="1"/>
+            </wp:cNvGraphicFramePr>
+            <a:graphic xmlns:a="http://schemas.openxmlformats.org/drawingml/2006/main">
+              <a:graphicData uri="http://schemas.openxmlformats.org/drawingml/2006/picture">
+                <pic:pic xmlns:pic="http://schemas.openxmlformats.org/drawingml/2006/picture">
+                  <pic:nvPicPr>
+                    <pic:cNvPr id="133013621" name="Picture 133013621"/>
+                    <pic:cNvPicPr/>
+                  </pic:nvPicPr>
+                  <pic:blipFill>
+                    <a:blip r:embed="rId25">
+                      <a:extLst>
+                        <a:ext uri="{28A0092B-C50C-407E-A947-70E740481C1C}">
+                          <a14:useLocalDpi xmlns:a14="http://schemas.microsoft.com/office/drawing/2010/main" val="0"/>
+                        </a:ext>
+                      </a:extLst>
+                    </a:blip>
+                    <a:stretch>
+                      <a:fillRect/>
+                    </a:stretch>
+                  </pic:blipFill>
+                  <pic:spPr>
+                    <a:xfrm>
+                      <a:off x="0" y="0"/>
+                      <a:ext cx="5731510" cy="4428490"/>
+                    </a:xfrm>
+                    <a:prstGeom prst="rect">
+                      <a:avLst/>
+                    </a:prstGeom>
+                  </pic:spPr>
+                </pic:pic>
+              </a:graphicData>
+            </a:graphic>
+          </wp:inline>
+        </w:drawing>
+      </w:r>
+    </w:p>
+    <w:p>
+      <w:pPr>
+        <w:rPr>
+          <w:lang w:val="en-US"/>
+        </w:rPr>
+      </w:pPr>
+    </w:p>
+    <w:p>
+      <w:pPr>
+        <w:rPr>
+          <w:lang w:val="en-US"/>
+        </w:rPr>
+      </w:pPr>
+      <w:r>
+        <w:rPr>
+          <w:lang w:val="en-US"/>
+        </w:rPr>
+        <w:t xml:space="preserve">These the </w:t>
+      </w:r>
+      <w:proofErr w:type="spellStart"/>
+      <w:r>
+        <w:rPr>
+          <w:lang w:val="en-US"/>
+        </w:rPr>
+        <w:t>pagerank</w:t>
+      </w:r>
+      <w:proofErr w:type="spellEnd"/>
+      <w:r>
+        <w:rPr>
+          <w:lang w:val="en-US"/>
+        </w:rPr>
+        <w:t xml:space="preserve"> of the nodes after the first iteration:</w:t>
+      </w:r>
+    </w:p>
+    <w:p>
+      <w:pPr>
+        <w:rPr>
+          <w:lang w:val="en-US"/>
+        </w:rPr>
+      </w:pPr>
+    </w:p>
+    <w:p>
+      <w:pPr>
+        <w:rPr>
+          <w:lang w:val="en-US"/>
+        </w:rPr>
+      </w:pPr>
+      <w:r>
+        <w:rPr>
+          <w:noProof/>
+          <w:lang w:val="en-US"/>
+        </w:rPr>
+        <w:lastRenderedPageBreak/>
+        <w:drawing>
+          <wp:inline distT="0" distB="0" distL="0" distR="0" wp14:anchorId="1ABB5196" wp14:editId="01DC4694">
+            <wp:extent cx="5731510" cy="4428490"/>
+            <wp:effectExtent l="0" t="0" r="0" b="3810"/>
+            <wp:docPr id="191086691" name="Picture 14"/>
+            <wp:cNvGraphicFramePr>
+              <a:graphicFrameLocks xmlns:a="http://schemas.openxmlformats.org/drawingml/2006/main" noChangeAspect="1"/>
+            </wp:cNvGraphicFramePr>
+            <a:graphic xmlns:a="http://schemas.openxmlformats.org/drawingml/2006/main">
+              <a:graphicData uri="http://schemas.openxmlformats.org/drawingml/2006/picture">
+                <pic:pic xmlns:pic="http://schemas.openxmlformats.org/drawingml/2006/picture">
+                  <pic:nvPicPr>
+                    <pic:cNvPr id="191086691" name="Picture 191086691"/>
+                    <pic:cNvPicPr/>
+                  </pic:nvPicPr>
+                  <pic:blipFill>
+                    <a:blip r:embed="rId26">
+                      <a:extLst>
+                        <a:ext uri="{28A0092B-C50C-407E-A947-70E740481C1C}">
+                          <a14:useLocalDpi xmlns:a14="http://schemas.microsoft.com/office/drawing/2010/main" val="0"/>
+                        </a:ext>
+                      </a:extLst>
+                    </a:blip>
+                    <a:stretch>
+                      <a:fillRect/>
+                    </a:stretch>
+                  </pic:blipFill>
+                  <pic:spPr>
+                    <a:xfrm>
+                      <a:off x="0" y="0"/>
+                      <a:ext cx="5731510" cy="4428490"/>
+                    </a:xfrm>
+                    <a:prstGeom prst="rect">
+                      <a:avLst/>
+                    </a:prstGeom>
+                  </pic:spPr>
+                </pic:pic>
+              </a:graphicData>
+            </a:graphic>
+          </wp:inline>
+        </w:drawing>
+      </w:r>
+    </w:p>
+    <w:p>
+      <w:pPr>
+        <w:rPr>
+          <w:lang w:val="en-US"/>
+        </w:rPr>
+      </w:pPr>
+    </w:p>
+    <w:p>
+      <w:pPr>
+        <w:rPr>
+          <w:lang w:val="en-US"/>
+        </w:rPr>
+      </w:pPr>
     </w:p>
     <w:sectPr>
       <w:pgSz w:w="11906" w:h="16838"/>

</xml_diff>

<commit_message>
pushing full answer for question4
</commit_message>
<xml_diff>
--- a/Answers Assignment BDA PartB.docx
+++ b/Answers Assignment BDA PartB.docx
@@ -5815,6 +5815,694 @@
           <w:lang w:val="en-US"/>
         </w:rPr>
       </w:pPr>
+      <w:r>
+        <w:rPr>
+          <w:lang w:val="en-US"/>
+        </w:rPr>
+        <w:t>4.d.:)</w:t>
+      </w:r>
+    </w:p>
+    <w:p>
+      <w:pPr>
+        <w:rPr>
+          <w:lang w:val="en-US"/>
+        </w:rPr>
+      </w:pPr>
+    </w:p>
+    <w:p>
+      <w:pPr>
+        <w:rPr>
+          <w:lang w:val="en-US"/>
+        </w:rPr>
+      </w:pPr>
+      <w:r>
+        <w:rPr>
+          <w:lang w:val="en-US"/>
+        </w:rPr>
+        <w:t xml:space="preserve">Page rank in </w:t>
+      </w:r>
+      <w:proofErr w:type="spellStart"/>
+      <w:r>
+        <w:rPr>
+          <w:lang w:val="en-US"/>
+        </w:rPr>
+        <w:t>gephi</w:t>
+      </w:r>
+      <w:proofErr w:type="spellEnd"/>
+      <w:r>
+        <w:rPr>
+          <w:lang w:val="en-US"/>
+        </w:rPr>
+        <w:t xml:space="preserve"> has a default damping factor of 0.85 and epsilon value of 0.001</w:t>
+      </w:r>
+    </w:p>
+    <w:p>
+      <w:pPr>
+        <w:rPr>
+          <w:lang w:val="en-US"/>
+        </w:rPr>
+      </w:pPr>
+      <w:r>
+        <w:rPr>
+          <w:lang w:val="en-US"/>
+        </w:rPr>
+        <w:t xml:space="preserve">So, the page ranks are not </w:t>
+      </w:r>
+      <w:proofErr w:type="gramStart"/>
+      <w:r>
+        <w:rPr>
+          <w:lang w:val="en-US"/>
+        </w:rPr>
+        <w:t>exactly the same</w:t>
+      </w:r>
+      <w:proofErr w:type="gramEnd"/>
+      <w:r>
+        <w:rPr>
+          <w:lang w:val="en-US"/>
+        </w:rPr>
+        <w:t xml:space="preserve"> as we calculate manually.</w:t>
+      </w:r>
+    </w:p>
+    <w:p>
+      <w:pPr>
+        <w:rPr>
+          <w:lang w:val="en-US"/>
+        </w:rPr>
+      </w:pPr>
+      <w:r>
+        <w:rPr>
+          <w:lang w:val="en-US"/>
+        </w:rPr>
+        <w:t>But the order of nodes according to page rank is same.</w:t>
+      </w:r>
+    </w:p>
+    <w:p>
+      <w:pPr>
+        <w:rPr>
+          <w:lang w:val="en-US"/>
+        </w:rPr>
+      </w:pPr>
+    </w:p>
+    <w:p>
+      <w:pPr>
+        <w:rPr>
+          <w:lang w:val="en-US"/>
+        </w:rPr>
+      </w:pPr>
+      <w:r>
+        <w:rPr>
+          <w:lang w:val="en-US"/>
+        </w:rPr>
+        <w:t xml:space="preserve">Attaching the screenshot page ranks from </w:t>
+      </w:r>
+      <w:proofErr w:type="spellStart"/>
+      <w:r>
+        <w:rPr>
+          <w:lang w:val="en-US"/>
+        </w:rPr>
+        <w:t>gephi</w:t>
+      </w:r>
+      <w:proofErr w:type="spellEnd"/>
+      <w:r>
+        <w:rPr>
+          <w:lang w:val="en-US"/>
+        </w:rPr>
+        <w:t>:</w:t>
+      </w:r>
+    </w:p>
+    <w:p>
+      <w:pPr>
+        <w:rPr>
+          <w:lang w:val="en-US"/>
+        </w:rPr>
+      </w:pPr>
+      <w:r>
+        <w:rPr>
+          <w:noProof/>
+          <w:lang w:val="en-US"/>
+        </w:rPr>
+        <w:lastRenderedPageBreak/>
+        <w:drawing>
+          <wp:inline distT="0" distB="0" distL="0" distR="0" wp14:anchorId="530A2301" wp14:editId="33BECF8C">
+            <wp:extent cx="5731510" cy="2019300"/>
+            <wp:effectExtent l="0" t="0" r="0" b="0"/>
+            <wp:docPr id="317209040" name="Picture 15" descr="A screenshot of a computer&#10;&#10;AI-generated content may be incorrect."/>
+            <wp:cNvGraphicFramePr>
+              <a:graphicFrameLocks xmlns:a="http://schemas.openxmlformats.org/drawingml/2006/main" noChangeAspect="1"/>
+            </wp:cNvGraphicFramePr>
+            <a:graphic xmlns:a="http://schemas.openxmlformats.org/drawingml/2006/main">
+              <a:graphicData uri="http://schemas.openxmlformats.org/drawingml/2006/picture">
+                <pic:pic xmlns:pic="http://schemas.openxmlformats.org/drawingml/2006/picture">
+                  <pic:nvPicPr>
+                    <pic:cNvPr id="317209040" name="Picture 15" descr="A screenshot of a computer&#10;&#10;AI-generated content may be incorrect."/>
+                    <pic:cNvPicPr/>
+                  </pic:nvPicPr>
+                  <pic:blipFill>
+                    <a:blip r:embed="rId27">
+                      <a:extLst>
+                        <a:ext uri="{28A0092B-C50C-407E-A947-70E740481C1C}">
+                          <a14:useLocalDpi xmlns:a14="http://schemas.microsoft.com/office/drawing/2010/main" val="0"/>
+                        </a:ext>
+                      </a:extLst>
+                    </a:blip>
+                    <a:stretch>
+                      <a:fillRect/>
+                    </a:stretch>
+                  </pic:blipFill>
+                  <pic:spPr>
+                    <a:xfrm>
+                      <a:off x="0" y="0"/>
+                      <a:ext cx="5731510" cy="2019300"/>
+                    </a:xfrm>
+                    <a:prstGeom prst="rect">
+                      <a:avLst/>
+                    </a:prstGeom>
+                  </pic:spPr>
+                </pic:pic>
+              </a:graphicData>
+            </a:graphic>
+          </wp:inline>
+        </w:drawing>
+      </w:r>
+    </w:p>
+    <w:p>
+      <w:pPr>
+        <w:rPr>
+          <w:lang w:val="en-US"/>
+        </w:rPr>
+      </w:pPr>
+    </w:p>
+    <w:p>
+      <w:pPr>
+        <w:rPr>
+          <w:lang w:val="en-US"/>
+        </w:rPr>
+      </w:pPr>
+      <w:r>
+        <w:rPr>
+          <w:lang w:val="en-US"/>
+        </w:rPr>
+        <w:t>4.e.:)</w:t>
+      </w:r>
+    </w:p>
+    <w:p>
+      <w:pPr>
+        <w:rPr>
+          <w:lang w:val="en-US"/>
+        </w:rPr>
+      </w:pPr>
+      <w:r>
+        <w:rPr>
+          <w:lang w:val="en-US"/>
+        </w:rPr>
+        <w:t>Here are the calculations for the directed network when we reverse nodes 6-&gt;8 to nodes 8-&gt;6</w:t>
+      </w:r>
+    </w:p>
+    <w:p>
+      <w:pPr>
+        <w:rPr>
+          <w:lang w:val="en-US"/>
+        </w:rPr>
+      </w:pPr>
+    </w:p>
+    <w:p>
+      <w:pPr>
+        <w:rPr>
+          <w:lang w:val="en-US"/>
+        </w:rPr>
+      </w:pPr>
+      <w:r>
+        <w:rPr>
+          <w:noProof/>
+          <w:lang w:val="en-US"/>
+        </w:rPr>
+        <w:drawing>
+          <wp:inline distT="0" distB="0" distL="0" distR="0" wp14:anchorId="74A73FFB" wp14:editId="3BF6DB1C">
+            <wp:extent cx="5731510" cy="4428490"/>
+            <wp:effectExtent l="0" t="0" r="0" b="3810"/>
+            <wp:docPr id="512088126" name="Picture 19" descr="A diagram of a diagram of a triangle&#10;&#10;AI-generated content may be incorrect."/>
+            <wp:cNvGraphicFramePr>
+              <a:graphicFrameLocks xmlns:a="http://schemas.openxmlformats.org/drawingml/2006/main" noChangeAspect="1"/>
+            </wp:cNvGraphicFramePr>
+            <a:graphic xmlns:a="http://schemas.openxmlformats.org/drawingml/2006/main">
+              <a:graphicData uri="http://schemas.openxmlformats.org/drawingml/2006/picture">
+                <pic:pic xmlns:pic="http://schemas.openxmlformats.org/drawingml/2006/picture">
+                  <pic:nvPicPr>
+                    <pic:cNvPr id="512088126" name="Picture 19" descr="A diagram of a diagram of a triangle&#10;&#10;AI-generated content may be incorrect."/>
+                    <pic:cNvPicPr/>
+                  </pic:nvPicPr>
+                  <pic:blipFill>
+                    <a:blip r:embed="rId28">
+                      <a:extLst>
+                        <a:ext uri="{28A0092B-C50C-407E-A947-70E740481C1C}">
+                          <a14:useLocalDpi xmlns:a14="http://schemas.microsoft.com/office/drawing/2010/main" val="0"/>
+                        </a:ext>
+                      </a:extLst>
+                    </a:blip>
+                    <a:stretch>
+                      <a:fillRect/>
+                    </a:stretch>
+                  </pic:blipFill>
+                  <pic:spPr>
+                    <a:xfrm>
+                      <a:off x="0" y="0"/>
+                      <a:ext cx="5731510" cy="4428490"/>
+                    </a:xfrm>
+                    <a:prstGeom prst="rect">
+                      <a:avLst/>
+                    </a:prstGeom>
+                  </pic:spPr>
+                </pic:pic>
+              </a:graphicData>
+            </a:graphic>
+          </wp:inline>
+        </w:drawing>
+      </w:r>
+    </w:p>
+    <w:p>
+      <w:pPr>
+        <w:rPr>
+          <w:lang w:val="en-US"/>
+        </w:rPr>
+      </w:pPr>
+    </w:p>
+    <w:p>
+      <w:pPr>
+        <w:rPr>
+          <w:lang w:val="en-US"/>
+        </w:rPr>
+      </w:pPr>
+    </w:p>
+    <w:p>
+      <w:pPr>
+        <w:rPr>
+          <w:lang w:val="en-US"/>
+        </w:rPr>
+      </w:pPr>
+    </w:p>
+    <w:p>
+      <w:pPr>
+        <w:rPr>
+          <w:lang w:val="en-US"/>
+        </w:rPr>
+      </w:pPr>
+      <w:r>
+        <w:rPr>
+          <w:noProof/>
+          <w:lang w:val="en-US"/>
+        </w:rPr>
+        <w:drawing>
+          <wp:inline distT="0" distB="0" distL="0" distR="0" wp14:anchorId="6757551F" wp14:editId="506CBD07">
+            <wp:extent cx="5731510" cy="4428490"/>
+            <wp:effectExtent l="0" t="0" r="0" b="3810"/>
+            <wp:docPr id="1838476308" name="Picture 20" descr="A close-up of a math problem&#10;&#10;AI-generated content may be incorrect."/>
+            <wp:cNvGraphicFramePr>
+              <a:graphicFrameLocks xmlns:a="http://schemas.openxmlformats.org/drawingml/2006/main" noChangeAspect="1"/>
+            </wp:cNvGraphicFramePr>
+            <a:graphic xmlns:a="http://schemas.openxmlformats.org/drawingml/2006/main">
+              <a:graphicData uri="http://schemas.openxmlformats.org/drawingml/2006/picture">
+                <pic:pic xmlns:pic="http://schemas.openxmlformats.org/drawingml/2006/picture">
+                  <pic:nvPicPr>
+                    <pic:cNvPr id="1838476308" name="Picture 20" descr="A close-up of a math problem&#10;&#10;AI-generated content may be incorrect."/>
+                    <pic:cNvPicPr/>
+                  </pic:nvPicPr>
+                  <pic:blipFill>
+                    <a:blip r:embed="rId29">
+                      <a:extLst>
+                        <a:ext uri="{28A0092B-C50C-407E-A947-70E740481C1C}">
+                          <a14:useLocalDpi xmlns:a14="http://schemas.microsoft.com/office/drawing/2010/main" val="0"/>
+                        </a:ext>
+                      </a:extLst>
+                    </a:blip>
+                    <a:stretch>
+                      <a:fillRect/>
+                    </a:stretch>
+                  </pic:blipFill>
+                  <pic:spPr>
+                    <a:xfrm>
+                      <a:off x="0" y="0"/>
+                      <a:ext cx="5731510" cy="4428490"/>
+                    </a:xfrm>
+                    <a:prstGeom prst="rect">
+                      <a:avLst/>
+                    </a:prstGeom>
+                  </pic:spPr>
+                </pic:pic>
+              </a:graphicData>
+            </a:graphic>
+          </wp:inline>
+        </w:drawing>
+      </w:r>
+    </w:p>
+    <w:p>
+      <w:pPr>
+        <w:rPr>
+          <w:lang w:val="en-US"/>
+        </w:rPr>
+      </w:pPr>
+    </w:p>
+    <w:p>
+      <w:pPr>
+        <w:rPr>
+          <w:lang w:val="en-US"/>
+        </w:rPr>
+      </w:pPr>
+      <w:r>
+        <w:rPr>
+          <w:noProof/>
+          <w:lang w:val="en-US"/>
+        </w:rPr>
+        <w:drawing>
+          <wp:inline distT="0" distB="0" distL="0" distR="0" wp14:anchorId="55D395A6" wp14:editId="61AA0146">
+            <wp:extent cx="5731510" cy="2717800"/>
+            <wp:effectExtent l="0" t="0" r="0" b="0"/>
+            <wp:docPr id="1373206462" name="Picture 21"/>
+            <wp:cNvGraphicFramePr>
+              <a:graphicFrameLocks xmlns:a="http://schemas.openxmlformats.org/drawingml/2006/main" noChangeAspect="1"/>
+            </wp:cNvGraphicFramePr>
+            <a:graphic xmlns:a="http://schemas.openxmlformats.org/drawingml/2006/main">
+              <a:graphicData uri="http://schemas.openxmlformats.org/drawingml/2006/picture">
+                <pic:pic xmlns:pic="http://schemas.openxmlformats.org/drawingml/2006/picture">
+                  <pic:nvPicPr>
+                    <pic:cNvPr id="1373206462" name="Picture 1373206462"/>
+                    <pic:cNvPicPr/>
+                  </pic:nvPicPr>
+                  <pic:blipFill>
+                    <a:blip r:embed="rId30">
+                      <a:extLst>
+                        <a:ext uri="{28A0092B-C50C-407E-A947-70E740481C1C}">
+                          <a14:useLocalDpi xmlns:a14="http://schemas.microsoft.com/office/drawing/2010/main" val="0"/>
+                        </a:ext>
+                      </a:extLst>
+                    </a:blip>
+                    <a:stretch>
+                      <a:fillRect/>
+                    </a:stretch>
+                  </pic:blipFill>
+                  <pic:spPr>
+                    <a:xfrm>
+                      <a:off x="0" y="0"/>
+                      <a:ext cx="5731510" cy="2717800"/>
+                    </a:xfrm>
+                    <a:prstGeom prst="rect">
+                      <a:avLst/>
+                    </a:prstGeom>
+                  </pic:spPr>
+                </pic:pic>
+              </a:graphicData>
+            </a:graphic>
+          </wp:inline>
+        </w:drawing>
+      </w:r>
+    </w:p>
+    <w:p>
+      <w:pPr>
+        <w:rPr>
+          <w:lang w:val="en-US"/>
+        </w:rPr>
+      </w:pPr>
+    </w:p>
+    <w:p>
+      <w:pPr>
+        <w:rPr>
+          <w:lang w:val="en-US"/>
+        </w:rPr>
+      </w:pPr>
+    </w:p>
+    <w:p>
+      <w:pPr>
+        <w:rPr>
+          <w:lang w:val="en-US"/>
+        </w:rPr>
+      </w:pPr>
+    </w:p>
+    <w:p>
+      <w:pPr>
+        <w:rPr>
+          <w:lang w:val="en-US"/>
+        </w:rPr>
+      </w:pPr>
+      <w:r>
+        <w:rPr>
+          <w:noProof/>
+          <w:lang w:val="en-US"/>
+        </w:rPr>
+        <w:drawing>
+          <wp:inline distT="0" distB="0" distL="0" distR="0" wp14:anchorId="336A1692" wp14:editId="108DB172">
+            <wp:extent cx="5731510" cy="4428490"/>
+            <wp:effectExtent l="0" t="0" r="0" b="3810"/>
+            <wp:docPr id="1809183703" name="Picture 22" descr="A close-up of a graph&#10;&#10;AI-generated content may be incorrect."/>
+            <wp:cNvGraphicFramePr>
+              <a:graphicFrameLocks xmlns:a="http://schemas.openxmlformats.org/drawingml/2006/main" noChangeAspect="1"/>
+            </wp:cNvGraphicFramePr>
+            <a:graphic xmlns:a="http://schemas.openxmlformats.org/drawingml/2006/main">
+              <a:graphicData uri="http://schemas.openxmlformats.org/drawingml/2006/picture">
+                <pic:pic xmlns:pic="http://schemas.openxmlformats.org/drawingml/2006/picture">
+                  <pic:nvPicPr>
+                    <pic:cNvPr id="1809183703" name="Picture 22" descr="A close-up of a graph&#10;&#10;AI-generated content may be incorrect."/>
+                    <pic:cNvPicPr/>
+                  </pic:nvPicPr>
+                  <pic:blipFill>
+                    <a:blip r:embed="rId31">
+                      <a:extLst>
+                        <a:ext uri="{28A0092B-C50C-407E-A947-70E740481C1C}">
+                          <a14:useLocalDpi xmlns:a14="http://schemas.microsoft.com/office/drawing/2010/main" val="0"/>
+                        </a:ext>
+                      </a:extLst>
+                    </a:blip>
+                    <a:stretch>
+                      <a:fillRect/>
+                    </a:stretch>
+                  </pic:blipFill>
+                  <pic:spPr>
+                    <a:xfrm>
+                      <a:off x="0" y="0"/>
+                      <a:ext cx="5731510" cy="4428490"/>
+                    </a:xfrm>
+                    <a:prstGeom prst="rect">
+                      <a:avLst/>
+                    </a:prstGeom>
+                  </pic:spPr>
+                </pic:pic>
+              </a:graphicData>
+            </a:graphic>
+          </wp:inline>
+        </w:drawing>
+      </w:r>
+    </w:p>
+    <w:p>
+      <w:pPr>
+        <w:rPr>
+          <w:lang w:val="en-US"/>
+        </w:rPr>
+      </w:pPr>
+    </w:p>
+    <w:p>
+      <w:pPr>
+        <w:rPr>
+          <w:lang w:val="en-US"/>
+        </w:rPr>
+      </w:pPr>
+    </w:p>
+    <w:p>
+      <w:pPr>
+        <w:rPr>
+          <w:lang w:val="en-US"/>
+        </w:rPr>
+      </w:pPr>
+      <w:r>
+        <w:rPr>
+          <w:lang w:val="en-US"/>
+        </w:rPr>
+        <w:t>4.</w:t>
+      </w:r>
+      <w:r>
+        <w:rPr>
+          <w:lang w:val="en-US"/>
+        </w:rPr>
+        <w:t>f</w:t>
+      </w:r>
+      <w:r>
+        <w:rPr>
+          <w:lang w:val="en-US"/>
+        </w:rPr>
+        <w:t>.:)</w:t>
+      </w:r>
+    </w:p>
+    <w:p>
+      <w:pPr>
+        <w:rPr>
+          <w:lang w:val="en-US"/>
+        </w:rPr>
+      </w:pPr>
+      <w:r>
+        <w:rPr>
+          <w:lang w:val="en-US"/>
+        </w:rPr>
+        <w:t>If we flip the nodes from 6-&gt;8 to 8-&gt;6</w:t>
+      </w:r>
+    </w:p>
+    <w:p>
+      <w:pPr>
+        <w:rPr>
+          <w:lang w:val="en-US"/>
+        </w:rPr>
+      </w:pPr>
+      <w:r>
+        <w:rPr>
+          <w:lang w:val="en-US"/>
+        </w:rPr>
+        <w:t>Let’s consider the network to be directed:</w:t>
+      </w:r>
+    </w:p>
+    <w:p>
+      <w:pPr>
+        <w:rPr>
+          <w:lang w:val="en-US"/>
+        </w:rPr>
+      </w:pPr>
+    </w:p>
+    <w:p>
+      <w:pPr>
+        <w:rPr>
+          <w:lang w:val="en-US"/>
+        </w:rPr>
+      </w:pPr>
+      <w:r>
+        <w:rPr>
+          <w:noProof/>
+          <w:lang w:val="en-US"/>
+        </w:rPr>
+        <w:lastRenderedPageBreak/>
+        <w:drawing>
+          <wp:inline distT="0" distB="0" distL="0" distR="0" wp14:anchorId="586E6043" wp14:editId="5FBDAD79">
+            <wp:extent cx="5731510" cy="2689225"/>
+            <wp:effectExtent l="0" t="0" r="0" b="3175"/>
+            <wp:docPr id="726435815" name="Picture 16" descr="A screenshot of a computer&#10;&#10;AI-generated content may be incorrect."/>
+            <wp:cNvGraphicFramePr>
+              <a:graphicFrameLocks xmlns:a="http://schemas.openxmlformats.org/drawingml/2006/main" noChangeAspect="1"/>
+            </wp:cNvGraphicFramePr>
+            <a:graphic xmlns:a="http://schemas.openxmlformats.org/drawingml/2006/main">
+              <a:graphicData uri="http://schemas.openxmlformats.org/drawingml/2006/picture">
+                <pic:pic xmlns:pic="http://schemas.openxmlformats.org/drawingml/2006/picture">
+                  <pic:nvPicPr>
+                    <pic:cNvPr id="726435815" name="Picture 16" descr="A screenshot of a computer&#10;&#10;AI-generated content may be incorrect."/>
+                    <pic:cNvPicPr/>
+                  </pic:nvPicPr>
+                  <pic:blipFill>
+                    <a:blip r:embed="rId32">
+                      <a:extLst>
+                        <a:ext uri="{28A0092B-C50C-407E-A947-70E740481C1C}">
+                          <a14:useLocalDpi xmlns:a14="http://schemas.microsoft.com/office/drawing/2010/main" val="0"/>
+                        </a:ext>
+                      </a:extLst>
+                    </a:blip>
+                    <a:stretch>
+                      <a:fillRect/>
+                    </a:stretch>
+                  </pic:blipFill>
+                  <pic:spPr>
+                    <a:xfrm>
+                      <a:off x="0" y="0"/>
+                      <a:ext cx="5731510" cy="2689225"/>
+                    </a:xfrm>
+                    <a:prstGeom prst="rect">
+                      <a:avLst/>
+                    </a:prstGeom>
+                  </pic:spPr>
+                </pic:pic>
+              </a:graphicData>
+            </a:graphic>
+          </wp:inline>
+        </w:drawing>
+      </w:r>
+    </w:p>
+    <w:p>
+      <w:pPr>
+        <w:rPr>
+          <w:lang w:val="en-US"/>
+        </w:rPr>
+      </w:pPr>
+    </w:p>
+    <w:p>
+      <w:pPr>
+        <w:rPr>
+          <w:lang w:val="en-US"/>
+        </w:rPr>
+      </w:pPr>
+      <w:r>
+        <w:rPr>
+          <w:lang w:val="en-US"/>
+        </w:rPr>
+        <w:t>As expected, node 6 will have the highest rank.</w:t>
+      </w:r>
+    </w:p>
+    <w:p>
+      <w:pPr>
+        <w:rPr>
+          <w:lang w:val="en-US"/>
+        </w:rPr>
+      </w:pPr>
+      <w:r>
+        <w:rPr>
+          <w:lang w:val="en-US"/>
+        </w:rPr>
+        <w:t>When we consider the network to be undirected, as expected node 8 will have the highest page rank.</w:t>
+      </w:r>
+    </w:p>
+    <w:p>
+      <w:pPr>
+        <w:rPr>
+          <w:lang w:val="en-US"/>
+        </w:rPr>
+      </w:pPr>
+      <w:r>
+        <w:rPr>
+          <w:noProof/>
+          <w:lang w:val="en-US"/>
+        </w:rPr>
+        <w:drawing>
+          <wp:inline distT="0" distB="0" distL="0" distR="0" wp14:anchorId="49C3AE9E" wp14:editId="0B0AF73D">
+            <wp:extent cx="5731510" cy="2005330"/>
+            <wp:effectExtent l="0" t="0" r="0" b="1270"/>
+            <wp:docPr id="957343081" name="Picture 17" descr="A screenshot of a computer&#10;&#10;AI-generated content may be incorrect."/>
+            <wp:cNvGraphicFramePr>
+              <a:graphicFrameLocks xmlns:a="http://schemas.openxmlformats.org/drawingml/2006/main" noChangeAspect="1"/>
+            </wp:cNvGraphicFramePr>
+            <a:graphic xmlns:a="http://schemas.openxmlformats.org/drawingml/2006/main">
+              <a:graphicData uri="http://schemas.openxmlformats.org/drawingml/2006/picture">
+                <pic:pic xmlns:pic="http://schemas.openxmlformats.org/drawingml/2006/picture">
+                  <pic:nvPicPr>
+                    <pic:cNvPr id="957343081" name="Picture 17" descr="A screenshot of a computer&#10;&#10;AI-generated content may be incorrect."/>
+                    <pic:cNvPicPr/>
+                  </pic:nvPicPr>
+                  <pic:blipFill>
+                    <a:blip r:embed="rId33">
+                      <a:extLst>
+                        <a:ext uri="{28A0092B-C50C-407E-A947-70E740481C1C}">
+                          <a14:useLocalDpi xmlns:a14="http://schemas.microsoft.com/office/drawing/2010/main" val="0"/>
+                        </a:ext>
+                      </a:extLst>
+                    </a:blip>
+                    <a:stretch>
+                      <a:fillRect/>
+                    </a:stretch>
+                  </pic:blipFill>
+                  <pic:spPr>
+                    <a:xfrm>
+                      <a:off x="0" y="0"/>
+                      <a:ext cx="5731510" cy="2005330"/>
+                    </a:xfrm>
+                    <a:prstGeom prst="rect">
+                      <a:avLst/>
+                    </a:prstGeom>
+                  </pic:spPr>
+                </pic:pic>
+              </a:graphicData>
+            </a:graphic>
+          </wp:inline>
+        </w:drawing>
+      </w:r>
     </w:p>
     <w:sectPr>
       <w:pgSz w:w="11906" w:h="16838"/>

</xml_diff>

<commit_message>
added final answer for barabasi rule
</commit_message>
<xml_diff>
--- a/Answers Assignment BDA PartB.docx
+++ b/Answers Assignment BDA PartB.docx
@@ -6502,6 +6502,630 @@
             </a:graphic>
           </wp:inline>
         </w:drawing>
+      </w:r>
+    </w:p>
+    <w:p>
+      <w:pPr>
+        <w:rPr>
+          <w:lang w:val="en-US"/>
+        </w:rPr>
+      </w:pPr>
+    </w:p>
+    <w:p>
+      <w:pPr>
+        <w:rPr>
+          <w:lang w:val="en-US"/>
+        </w:rPr>
+      </w:pPr>
+      <w:r>
+        <w:rPr>
+          <w:lang w:val="en-US"/>
+        </w:rPr>
+        <w:t xml:space="preserve">Question </w:t>
+      </w:r>
+      <w:proofErr w:type="gramStart"/>
+      <w:r>
+        <w:rPr>
+          <w:lang w:val="en-US"/>
+        </w:rPr>
+        <w:t>5.:)</w:t>
+      </w:r>
+      <w:proofErr w:type="gramEnd"/>
+    </w:p>
+    <w:p>
+      <w:pPr>
+        <w:rPr>
+          <w:lang w:val="en-US"/>
+        </w:rPr>
+      </w:pPr>
+    </w:p>
+    <w:p>
+      <w:pPr>
+        <w:rPr>
+          <w:rFonts w:cstheme="minorHAnsi"/>
+          <w:lang w:val="en-US"/>
+        </w:rPr>
+      </w:pPr>
+      <w:r>
+        <w:rPr>
+          <w:lang w:val="en-US"/>
+        </w:rPr>
+        <w:t xml:space="preserve">According to </w:t>
+      </w:r>
+      <w:proofErr w:type="spellStart"/>
+      <w:r>
+        <w:rPr>
+          <w:rFonts w:cstheme="minorHAnsi"/>
+          <w:b/>
+          <w:bCs/>
+          <w:lang w:val="en-US"/>
+        </w:rPr>
+        <w:t>Barabási</w:t>
+      </w:r>
+      <w:proofErr w:type="spellEnd"/>
+      <w:r>
+        <w:rPr>
+          <w:rFonts w:cstheme="minorHAnsi"/>
+          <w:b/>
+          <w:bCs/>
+          <w:lang w:val="en-US"/>
+        </w:rPr>
+        <w:t xml:space="preserve">-Albert </w:t>
+      </w:r>
+      <w:r>
+        <w:rPr>
+          <w:rFonts w:cstheme="minorHAnsi"/>
+          <w:b/>
+          <w:bCs/>
+          <w:lang w:val="en-US"/>
+        </w:rPr>
+        <w:t>Model</w:t>
+      </w:r>
+      <w:r>
+        <w:rPr>
+          <w:lang w:val="en-US"/>
+        </w:rPr>
+        <w:t xml:space="preserve">, the new connections/edges formed when the network grows not random as proposed by </w:t>
+      </w:r>
+      <w:r>
+        <w:rPr>
+          <w:rFonts w:cstheme="minorHAnsi"/>
+          <w:lang w:val="en-US"/>
+        </w:rPr>
+        <w:t>Erdos-</w:t>
+      </w:r>
+      <w:proofErr w:type="spellStart"/>
+      <w:r>
+        <w:rPr>
+          <w:rFonts w:cstheme="minorHAnsi"/>
+          <w:lang w:val="en-US"/>
+        </w:rPr>
+        <w:t>Renyi</w:t>
+      </w:r>
+      <w:proofErr w:type="spellEnd"/>
+      <w:r>
+        <w:rPr>
+          <w:rFonts w:cstheme="minorHAnsi"/>
+          <w:lang w:val="en-US"/>
+        </w:rPr>
+        <w:t>.</w:t>
+      </w:r>
+    </w:p>
+    <w:p>
+      <w:pPr>
+        <w:rPr>
+          <w:rFonts w:cstheme="minorHAnsi"/>
+          <w:lang w:val="en-US"/>
+        </w:rPr>
+      </w:pPr>
+      <w:r>
+        <w:rPr>
+          <w:rFonts w:cstheme="minorHAnsi"/>
+          <w:lang w:val="en-US"/>
+        </w:rPr>
+        <w:t xml:space="preserve">To validate that we have run the notebook: </w:t>
+      </w:r>
+      <w:proofErr w:type="spellStart"/>
+      <w:r>
+        <w:rPr>
+          <w:rFonts w:cstheme="minorHAnsi"/>
+          <w:lang w:val="en-US"/>
+        </w:rPr>
+        <w:t>BA_</w:t>
+      </w:r>
+      <w:proofErr w:type="gramStart"/>
+      <w:r>
+        <w:rPr>
+          <w:rFonts w:cstheme="minorHAnsi"/>
+          <w:lang w:val="en-US"/>
+        </w:rPr>
+        <w:t>model.ipynb</w:t>
+      </w:r>
+      <w:proofErr w:type="spellEnd"/>
+      <w:proofErr w:type="gramEnd"/>
+      <w:r>
+        <w:rPr>
+          <w:rFonts w:cstheme="minorHAnsi"/>
+          <w:lang w:val="en-US"/>
+        </w:rPr>
+        <w:t xml:space="preserve"> downloaded from the suggested git repository.</w:t>
+      </w:r>
+    </w:p>
+    <w:p>
+      <w:pPr>
+        <w:rPr>
+          <w:rFonts w:cstheme="minorHAnsi"/>
+          <w:lang w:val="en-US"/>
+        </w:rPr>
+      </w:pPr>
+      <w:r>
+        <w:rPr>
+          <w:rFonts w:cstheme="minorHAnsi"/>
+          <w:lang w:val="en-US"/>
+        </w:rPr>
+        <w:t>We have chosen initial nodes as 10(m_0), final nodes as 15 and the number of edges between new nodes and old nodes to be 3(m).</w:t>
+      </w:r>
+    </w:p>
+    <w:p>
+      <w:pPr>
+        <w:rPr>
+          <w:rFonts w:cstheme="minorHAnsi"/>
+          <w:lang w:val="en-US"/>
+        </w:rPr>
+      </w:pPr>
+    </w:p>
+    <w:p>
+      <w:pPr>
+        <w:rPr>
+          <w:rFonts w:cstheme="minorHAnsi"/>
+          <w:lang w:val="en-US"/>
+        </w:rPr>
+      </w:pPr>
+      <w:r>
+        <w:rPr>
+          <w:rFonts w:cstheme="minorHAnsi"/>
+          <w:lang w:val="en-US"/>
+        </w:rPr>
+        <w:lastRenderedPageBreak/>
+        <w:t>These are the linear, log and network graphs:</w:t>
+      </w:r>
+    </w:p>
+    <w:p>
+      <w:pPr>
+        <w:rPr>
+          <w:rFonts w:cstheme="minorHAnsi"/>
+          <w:lang w:val="en-US"/>
+        </w:rPr>
+      </w:pPr>
+    </w:p>
+    <w:p>
+      <w:pPr>
+        <w:rPr>
+          <w:lang w:val="en-US"/>
+        </w:rPr>
+      </w:pPr>
+      <w:r>
+        <w:rPr>
+          <w:noProof/>
+          <w:lang w:val="en-US"/>
+        </w:rPr>
+        <w:drawing>
+          <wp:inline distT="0" distB="0" distL="0" distR="0" wp14:anchorId="137A1379" wp14:editId="0F677EAF">
+            <wp:extent cx="5257800" cy="4140200"/>
+            <wp:effectExtent l="0" t="0" r="0" b="0"/>
+            <wp:docPr id="273121303" name="Picture 23" descr="A graph with blue dots&#10;&#10;AI-generated content may be incorrect."/>
+            <wp:cNvGraphicFramePr>
+              <a:graphicFrameLocks xmlns:a="http://schemas.openxmlformats.org/drawingml/2006/main" noChangeAspect="1"/>
+            </wp:cNvGraphicFramePr>
+            <a:graphic xmlns:a="http://schemas.openxmlformats.org/drawingml/2006/main">
+              <a:graphicData uri="http://schemas.openxmlformats.org/drawingml/2006/picture">
+                <pic:pic xmlns:pic="http://schemas.openxmlformats.org/drawingml/2006/picture">
+                  <pic:nvPicPr>
+                    <pic:cNvPr id="273121303" name="Picture 23" descr="A graph with blue dots&#10;&#10;AI-generated content may be incorrect."/>
+                    <pic:cNvPicPr/>
+                  </pic:nvPicPr>
+                  <pic:blipFill>
+                    <a:blip r:embed="rId34">
+                      <a:extLst>
+                        <a:ext uri="{28A0092B-C50C-407E-A947-70E740481C1C}">
+                          <a14:useLocalDpi xmlns:a14="http://schemas.microsoft.com/office/drawing/2010/main" val="0"/>
+                        </a:ext>
+                      </a:extLst>
+                    </a:blip>
+                    <a:stretch>
+                      <a:fillRect/>
+                    </a:stretch>
+                  </pic:blipFill>
+                  <pic:spPr>
+                    <a:xfrm>
+                      <a:off x="0" y="0"/>
+                      <a:ext cx="5257800" cy="4140200"/>
+                    </a:xfrm>
+                    <a:prstGeom prst="rect">
+                      <a:avLst/>
+                    </a:prstGeom>
+                  </pic:spPr>
+                </pic:pic>
+              </a:graphicData>
+            </a:graphic>
+          </wp:inline>
+        </w:drawing>
+      </w:r>
+    </w:p>
+    <w:p>
+      <w:pPr>
+        <w:rPr>
+          <w:lang w:val="en-US"/>
+        </w:rPr>
+      </w:pPr>
+    </w:p>
+    <w:p>
+      <w:pPr>
+        <w:rPr>
+          <w:lang w:val="en-US"/>
+        </w:rPr>
+      </w:pPr>
+    </w:p>
+    <w:p>
+      <w:pPr>
+        <w:rPr>
+          <w:lang w:val="en-US"/>
+        </w:rPr>
+      </w:pPr>
+      <w:r>
+        <w:rPr>
+          <w:noProof/>
+          <w:lang w:val="en-US"/>
+        </w:rPr>
+        <w:drawing>
+          <wp:inline distT="0" distB="0" distL="0" distR="0" wp14:anchorId="06EBE5F0" wp14:editId="3E6DA901">
+            <wp:extent cx="5499100" cy="3162300"/>
+            <wp:effectExtent l="0" t="0" r="0" b="0"/>
+            <wp:docPr id="690591684" name="Picture 25" descr="A graph of a degree distribution&#10;&#10;AI-generated content may be incorrect."/>
+            <wp:cNvGraphicFramePr>
+              <a:graphicFrameLocks xmlns:a="http://schemas.openxmlformats.org/drawingml/2006/main" noChangeAspect="1"/>
+            </wp:cNvGraphicFramePr>
+            <a:graphic xmlns:a="http://schemas.openxmlformats.org/drawingml/2006/main">
+              <a:graphicData uri="http://schemas.openxmlformats.org/drawingml/2006/picture">
+                <pic:pic xmlns:pic="http://schemas.openxmlformats.org/drawingml/2006/picture">
+                  <pic:nvPicPr>
+                    <pic:cNvPr id="690591684" name="Picture 25" descr="A graph of a degree distribution&#10;&#10;AI-generated content may be incorrect."/>
+                    <pic:cNvPicPr/>
+                  </pic:nvPicPr>
+                  <pic:blipFill>
+                    <a:blip r:embed="rId35">
+                      <a:extLst>
+                        <a:ext uri="{28A0092B-C50C-407E-A947-70E740481C1C}">
+                          <a14:useLocalDpi xmlns:a14="http://schemas.microsoft.com/office/drawing/2010/main" val="0"/>
+                        </a:ext>
+                      </a:extLst>
+                    </a:blip>
+                    <a:stretch>
+                      <a:fillRect/>
+                    </a:stretch>
+                  </pic:blipFill>
+                  <pic:spPr>
+                    <a:xfrm>
+                      <a:off x="0" y="0"/>
+                      <a:ext cx="5499100" cy="3162300"/>
+                    </a:xfrm>
+                    <a:prstGeom prst="rect">
+                      <a:avLst/>
+                    </a:prstGeom>
+                  </pic:spPr>
+                </pic:pic>
+              </a:graphicData>
+            </a:graphic>
+          </wp:inline>
+        </w:drawing>
+      </w:r>
+    </w:p>
+    <w:p>
+      <w:pPr>
+        <w:rPr>
+          <w:lang w:val="en-US"/>
+        </w:rPr>
+      </w:pPr>
+      <w:r>
+        <w:rPr>
+          <w:noProof/>
+          <w:lang w:val="en-US"/>
+        </w:rPr>
+        <w:lastRenderedPageBreak/>
+        <w:drawing>
+          <wp:inline distT="0" distB="0" distL="0" distR="0" wp14:anchorId="479425D4" wp14:editId="3F411E19">
+            <wp:extent cx="5731510" cy="3378200"/>
+            <wp:effectExtent l="0" t="0" r="0" b="0"/>
+            <wp:docPr id="925273511" name="Picture 24"/>
+            <wp:cNvGraphicFramePr>
+              <a:graphicFrameLocks xmlns:a="http://schemas.openxmlformats.org/drawingml/2006/main" noChangeAspect="1"/>
+            </wp:cNvGraphicFramePr>
+            <a:graphic xmlns:a="http://schemas.openxmlformats.org/drawingml/2006/main">
+              <a:graphicData uri="http://schemas.openxmlformats.org/drawingml/2006/picture">
+                <pic:pic xmlns:pic="http://schemas.openxmlformats.org/drawingml/2006/picture">
+                  <pic:nvPicPr>
+                    <pic:cNvPr id="925273511" name="Picture 925273511"/>
+                    <pic:cNvPicPr/>
+                  </pic:nvPicPr>
+                  <pic:blipFill>
+                    <a:blip r:embed="rId36">
+                      <a:extLst>
+                        <a:ext uri="{28A0092B-C50C-407E-A947-70E740481C1C}">
+                          <a14:useLocalDpi xmlns:a14="http://schemas.microsoft.com/office/drawing/2010/main" val="0"/>
+                        </a:ext>
+                      </a:extLst>
+                    </a:blip>
+                    <a:stretch>
+                      <a:fillRect/>
+                    </a:stretch>
+                  </pic:blipFill>
+                  <pic:spPr>
+                    <a:xfrm>
+                      <a:off x="0" y="0"/>
+                      <a:ext cx="5731510" cy="3378200"/>
+                    </a:xfrm>
+                    <a:prstGeom prst="rect">
+                      <a:avLst/>
+                    </a:prstGeom>
+                  </pic:spPr>
+                </pic:pic>
+              </a:graphicData>
+            </a:graphic>
+          </wp:inline>
+        </w:drawing>
+      </w:r>
+    </w:p>
+    <w:p>
+      <w:pPr>
+        <w:rPr>
+          <w:lang w:val="en-US"/>
+        </w:rPr>
+      </w:pPr>
+    </w:p>
+    <w:p>
+      <w:pPr>
+        <w:rPr>
+          <w:lang w:val="en-US"/>
+        </w:rPr>
+      </w:pPr>
+      <w:r>
+        <w:rPr>
+          <w:lang w:val="en-US"/>
+        </w:rPr>
+        <w:t>For the linear plot:</w:t>
+      </w:r>
+    </w:p>
+    <w:p>
+      <w:pPr>
+        <w:rPr>
+          <w:lang w:val="en-US"/>
+        </w:rPr>
+      </w:pPr>
+      <w:r>
+        <w:rPr>
+          <w:lang w:val="en-US"/>
+        </w:rPr>
+        <w:t>x-scale is linear, y-scale is linear:</w:t>
+      </w:r>
+    </w:p>
+    <w:p>
+      <w:pPr>
+        <w:rPr>
+          <w:lang w:val="en-US"/>
+        </w:rPr>
+      </w:pPr>
+      <w:r>
+        <w:rPr>
+          <w:lang w:val="en-US"/>
+        </w:rPr>
+        <w:t>x-axis represents, the number of degrees: in our case, the number of degrees range from 0-12.</w:t>
+      </w:r>
+    </w:p>
+    <w:p>
+      <w:pPr>
+        <w:rPr>
+          <w:lang w:val="en-US"/>
+        </w:rPr>
+      </w:pPr>
+      <w:r>
+        <w:rPr>
+          <w:lang w:val="en-US"/>
+        </w:rPr>
+        <w:t>Nodes having ~0 degree are edge nodes with less connections.</w:t>
+      </w:r>
+    </w:p>
+    <w:p>
+      <w:pPr>
+        <w:rPr>
+          <w:lang w:val="en-US"/>
+        </w:rPr>
+      </w:pPr>
+      <w:r>
+        <w:rPr>
+          <w:lang w:val="en-US"/>
+        </w:rPr>
+        <w:t>Nodes having ~12 degree are nodes which are hubs.</w:t>
+      </w:r>
+    </w:p>
+    <w:p>
+      <w:pPr>
+        <w:rPr>
+          <w:lang w:val="en-US"/>
+        </w:rPr>
+      </w:pPr>
+    </w:p>
+    <w:p>
+      <w:pPr>
+        <w:rPr>
+          <w:lang w:val="en-US"/>
+        </w:rPr>
+      </w:pPr>
+      <w:r>
+        <w:rPr>
+          <w:lang w:val="en-US"/>
+        </w:rPr>
+        <w:t>Similarly, y-axis represents a normalized count of nodes having x-degree of edges.</w:t>
+      </w:r>
+    </w:p>
+    <w:p>
+      <w:pPr>
+        <w:rPr>
+          <w:lang w:val="en-US"/>
+        </w:rPr>
+      </w:pPr>
+    </w:p>
+    <w:p>
+      <w:pPr>
+        <w:rPr>
+          <w:lang w:val="en-US"/>
+        </w:rPr>
+      </w:pPr>
+      <w:r>
+        <w:rPr>
+          <w:lang w:val="en-US"/>
+        </w:rPr>
+        <w:t>Going by the linear/log plot:</w:t>
+      </w:r>
+    </w:p>
+    <w:p>
+      <w:pPr>
+        <w:rPr>
+          <w:lang w:val="en-US"/>
+        </w:rPr>
+      </w:pPr>
+      <w:r>
+        <w:rPr>
+          <w:lang w:val="en-US"/>
+        </w:rPr>
+        <w:t>As the degree increases the number of nodes having x degree of edges decreases.</w:t>
+      </w:r>
+    </w:p>
+    <w:p>
+      <w:pPr>
+        <w:rPr>
+          <w:lang w:val="en-US"/>
+        </w:rPr>
+      </w:pPr>
+      <w:r>
+        <w:rPr>
+          <w:lang w:val="en-US"/>
+        </w:rPr>
+        <w:t>Suggesting the formation hubs. Which means, the rule of preferential attachment is followed.</w:t>
+      </w:r>
+    </w:p>
+    <w:p>
+      <w:pPr>
+        <w:rPr>
+          <w:lang w:val="en-US"/>
+        </w:rPr>
+      </w:pPr>
+      <w:r>
+        <w:rPr>
+          <w:lang w:val="en-US"/>
+        </w:rPr>
+        <w:t>Preferential attachment states that</w:t>
+      </w:r>
+    </w:p>
+    <w:p>
+      <w:pPr>
+        <w:rPr>
+          <w:lang w:val="en-US"/>
+        </w:rPr>
+      </w:pPr>
+      <w:r>
+        <w:rPr>
+          <w:noProof/>
+          <w:lang w:val="en-US"/>
+        </w:rPr>
+        <w:lastRenderedPageBreak/>
+        <w:drawing>
+          <wp:inline distT="0" distB="0" distL="0" distR="0" wp14:anchorId="757417B7" wp14:editId="77CCB088">
+            <wp:extent cx="5731510" cy="1447800"/>
+            <wp:effectExtent l="0" t="0" r="0" b="0"/>
+            <wp:docPr id="1875569042" name="Picture 26" descr="A close-up of a text&#10;&#10;AI-generated content may be incorrect."/>
+            <wp:cNvGraphicFramePr>
+              <a:graphicFrameLocks xmlns:a="http://schemas.openxmlformats.org/drawingml/2006/main" noChangeAspect="1"/>
+            </wp:cNvGraphicFramePr>
+            <a:graphic xmlns:a="http://schemas.openxmlformats.org/drawingml/2006/main">
+              <a:graphicData uri="http://schemas.openxmlformats.org/drawingml/2006/picture">
+                <pic:pic xmlns:pic="http://schemas.openxmlformats.org/drawingml/2006/picture">
+                  <pic:nvPicPr>
+                    <pic:cNvPr id="1875569042" name="Picture 26" descr="A close-up of a text&#10;&#10;AI-generated content may be incorrect."/>
+                    <pic:cNvPicPr/>
+                  </pic:nvPicPr>
+                  <pic:blipFill>
+                    <a:blip r:embed="rId37">
+                      <a:extLst>
+                        <a:ext uri="{28A0092B-C50C-407E-A947-70E740481C1C}">
+                          <a14:useLocalDpi xmlns:a14="http://schemas.microsoft.com/office/drawing/2010/main" val="0"/>
+                        </a:ext>
+                      </a:extLst>
+                    </a:blip>
+                    <a:stretch>
+                      <a:fillRect/>
+                    </a:stretch>
+                  </pic:blipFill>
+                  <pic:spPr>
+                    <a:xfrm>
+                      <a:off x="0" y="0"/>
+                      <a:ext cx="5731510" cy="1447800"/>
+                    </a:xfrm>
+                    <a:prstGeom prst="rect">
+                      <a:avLst/>
+                    </a:prstGeom>
+                  </pic:spPr>
+                </pic:pic>
+              </a:graphicData>
+            </a:graphic>
+          </wp:inline>
+        </w:drawing>
+      </w:r>
+    </w:p>
+    <w:p>
+      <w:pPr>
+        <w:rPr>
+          <w:lang w:val="en-US"/>
+        </w:rPr>
+      </w:pPr>
+    </w:p>
+    <w:p>
+      <w:pPr>
+        <w:rPr>
+          <w:lang w:val="en-US"/>
+        </w:rPr>
+      </w:pPr>
+    </w:p>
+    <w:p>
+      <w:pPr>
+        <w:rPr>
+          <w:lang w:val="en-US"/>
+        </w:rPr>
+      </w:pPr>
+      <w:r>
+        <w:rPr>
+          <w:lang w:val="en-US"/>
+        </w:rPr>
+        <w:t>That means a new node is most likely to form edges with nodes which have more edges than with the node that has lesser edges.</w:t>
+      </w:r>
+    </w:p>
+    <w:p>
+      <w:pPr>
+        <w:rPr>
+          <w:lang w:val="en-US"/>
+        </w:rPr>
+      </w:pPr>
+    </w:p>
+    <w:p>
+      <w:pPr>
+        <w:rPr>
+          <w:lang w:val="en-US"/>
+        </w:rPr>
+      </w:pPr>
+      <w:r>
+        <w:rPr>
+          <w:lang w:val="en-US"/>
+        </w:rPr>
+        <w:t>Linear/log plots prove that, And the network thus formed indicates the presence of hubs.</w:t>
       </w:r>
     </w:p>
     <w:sectPr>

</xml_diff>

<commit_message>
correcting typos and sentences
</commit_message>
<xml_diff>
--- a/Answers Assignment BDA PartB.docx
+++ b/Answers Assignment BDA PartB.docx
@@ -918,20 +918,42 @@
         <w:rPr>
           <w:lang w:val="en-US"/>
         </w:rPr>
-        <w:t>While the diameter for the network for undirected graph is ‘4’.</w:t>
-      </w:r>
-    </w:p>
-    <w:p>
-      <w:pPr>
-        <w:rPr>
-          <w:lang w:val="en-US"/>
-        </w:rPr>
-      </w:pPr>
-      <w:r>
-        <w:rPr>
-          <w:lang w:val="en-US"/>
-        </w:rPr>
-        <w:t>Since, we are considering the network to be directed the diameter would be 2:</w:t>
+        <w:t>Since, we are considering the network to be directed the diameter would be 2</w:t>
+      </w:r>
+      <w:r>
+        <w:rPr>
+          <w:lang w:val="en-US"/>
+        </w:rPr>
+        <w:t>.</w:t>
+      </w:r>
+    </w:p>
+    <w:p>
+      <w:pPr>
+        <w:rPr>
+          <w:color w:val="EE0000"/>
+          <w:lang w:val="en-US"/>
+        </w:rPr>
+      </w:pPr>
+      <w:r>
+        <w:rPr>
+          <w:color w:val="EE0000"/>
+          <w:lang w:val="en-US"/>
+        </w:rPr>
+        <w:t>(And t</w:t>
+      </w:r>
+      <w:r>
+        <w:rPr>
+          <w:color w:val="EE0000"/>
+          <w:lang w:val="en-US"/>
+        </w:rPr>
+        <w:t>he diameter for the network for undirected graph is ‘4’</w:t>
+      </w:r>
+      <w:r>
+        <w:rPr>
+          <w:color w:val="EE0000"/>
+          <w:lang w:val="en-US"/>
+        </w:rPr>
+        <w:t>).</w:t>
       </w:r>
     </w:p>
     <w:p>
@@ -1284,49 +1306,65 @@
         <w:rPr>
           <w:lang w:val="en-US"/>
         </w:rPr>
-        <w:t>As how an adjacency matrix represents direct connections i.e. paths with just 1 hop.</w:t>
-      </w:r>
-    </w:p>
-    <w:p>
-      <w:pPr>
-        <w:rPr>
-          <w:lang w:val="en-US"/>
-        </w:rPr>
-      </w:pPr>
-      <w:r>
-        <w:rPr>
-          <w:lang w:val="en-US"/>
-        </w:rPr>
-        <w:t>Similarly, A^2 implies Number of 2-hops from node I to node j and A^3 implies number of 3 hop paths between node I and node j.</w:t>
-      </w:r>
-    </w:p>
-    <w:p>
-      <w:pPr>
-        <w:rPr>
-          <w:lang w:val="en-US"/>
-        </w:rPr>
-      </w:pPr>
-    </w:p>
-    <w:p>
-      <w:pPr>
-        <w:rPr>
-          <w:lang w:val="en-US"/>
-        </w:rPr>
-      </w:pPr>
-      <w:r>
-        <w:rPr>
-          <w:lang w:val="en-US"/>
-        </w:rPr>
-        <w:t>For programmatic calculation of A^2 and A^3, refer to 1</w:t>
-      </w:r>
-      <w:proofErr w:type="gramStart"/>
-      <w:r>
-        <w:rPr>
-          <w:lang w:val="en-US"/>
-        </w:rPr>
-        <w:t>e.ipynb</w:t>
-      </w:r>
-      <w:proofErr w:type="gramEnd"/>
+        <w:t>Similar to</w:t>
+      </w:r>
+      <w:r>
+        <w:rPr>
+          <w:lang w:val="en-US"/>
+        </w:rPr>
+        <w:t xml:space="preserve"> how an adjacency matrix represents direct connections i.e. paths with just 1 hop.</w:t>
+      </w:r>
+    </w:p>
+    <w:p>
+      <w:pPr>
+        <w:rPr>
+          <w:lang w:val="en-US"/>
+        </w:rPr>
+      </w:pPr>
+      <w:r>
+        <w:rPr>
+          <w:lang w:val="en-US"/>
+        </w:rPr>
+        <w:t>An</w:t>
+      </w:r>
+      <w:r>
+        <w:rPr>
+          <w:lang w:val="en-US"/>
+        </w:rPr>
+        <w:t xml:space="preserve"> A^2 implies Number of 2-hops from node I to node j and A^3 implies number of 3 hop paths between node I and node j.</w:t>
+      </w:r>
+    </w:p>
+    <w:p>
+      <w:pPr>
+        <w:rPr>
+          <w:lang w:val="en-US"/>
+        </w:rPr>
+      </w:pPr>
+    </w:p>
+    <w:p>
+      <w:pPr>
+        <w:rPr>
+          <w:lang w:val="en-US"/>
+        </w:rPr>
+      </w:pPr>
+      <w:r>
+        <w:rPr>
+          <w:lang w:val="en-US"/>
+        </w:rPr>
+        <w:t>For programmatic calculation of A^2 and A^3, refer to 1e</w:t>
+      </w:r>
+      <w:r>
+        <w:rPr>
+          <w:lang w:val="en-US"/>
+        </w:rPr>
+        <w:t>Part2</w:t>
+      </w:r>
+      <w:r>
+        <w:rPr>
+          <w:lang w:val="en-US"/>
+        </w:rPr>
+        <w:t>.ipynb</w:t>
+      </w:r>
     </w:p>
     <w:p>
       <w:pPr>
@@ -2703,10 +2741,25 @@
           <w:lang w:val="en-US"/>
         </w:rPr>
       </w:pPr>
-      <w:r>
-        <w:rPr>
-          <w:lang w:val="en-US"/>
-        </w:rPr>
+    </w:p>
+    <w:p>
+      <w:pPr>
+        <w:rPr>
+          <w:lang w:val="en-US"/>
+        </w:rPr>
+      </w:pPr>
+    </w:p>
+    <w:p>
+      <w:pPr>
+        <w:rPr>
+          <w:lang w:val="en-US"/>
+        </w:rPr>
+      </w:pPr>
+      <w:r>
+        <w:rPr>
+          <w:lang w:val="en-US"/>
+        </w:rPr>
+        <w:lastRenderedPageBreak/>
         <w:t>Graph Density:</w:t>
       </w:r>
     </w:p>
@@ -2728,7 +2781,6 @@
           <w:noProof/>
           <w:lang w:val="en-US"/>
         </w:rPr>
-        <w:lastRenderedPageBreak/>
         <w:drawing>
           <wp:inline distT="0" distB="0" distL="0" distR="0" wp14:anchorId="1CCD8A32" wp14:editId="7E3DF46E">
             <wp:extent cx="4406900" cy="2667000"/>
@@ -3169,10 +3221,25 @@
           <w:rStyle w:val="mclose"/>
         </w:rPr>
       </w:pPr>
-      <w:r>
-        <w:rPr>
-          <w:rStyle w:val="mclose"/>
-        </w:rPr>
+    </w:p>
+    <w:p>
+      <w:pPr>
+        <w:rPr>
+          <w:rStyle w:val="mclose"/>
+        </w:rPr>
+      </w:pPr>
+    </w:p>
+    <w:p>
+      <w:pPr>
+        <w:rPr>
+          <w:rStyle w:val="mclose"/>
+        </w:rPr>
+      </w:pPr>
+      <w:r>
+        <w:rPr>
+          <w:rStyle w:val="mclose"/>
+        </w:rPr>
+        <w:lastRenderedPageBreak/>
         <w:t>Average Degree:</w:t>
       </w:r>
     </w:p>
@@ -3212,7 +3279,6 @@
         <w:rPr>
           <w:rStyle w:val="mclose"/>
         </w:rPr>
-        <w:lastRenderedPageBreak/>
         <w:t>For a Directed network,</w:t>
       </w:r>
     </w:p>
@@ -3471,12 +3537,31 @@
           <w:bCs/>
         </w:rPr>
       </w:pPr>
-      <w:r>
+    </w:p>
+    <w:p>
+      <w:pPr>
         <w:rPr>
           <w:rStyle w:val="mclose"/>
           <w:b/>
           <w:bCs/>
         </w:rPr>
+      </w:pPr>
+    </w:p>
+    <w:p>
+      <w:pPr>
+        <w:rPr>
+          <w:rStyle w:val="mclose"/>
+          <w:b/>
+          <w:bCs/>
+        </w:rPr>
+      </w:pPr>
+      <w:r>
+        <w:rPr>
+          <w:rStyle w:val="mclose"/>
+          <w:b/>
+          <w:bCs/>
+        </w:rPr>
+        <w:lastRenderedPageBreak/>
         <w:t>2.b.)</w:t>
       </w:r>
     </w:p>
@@ -3490,7 +3575,55 @@
         <w:rPr>
           <w:rStyle w:val="mclose"/>
         </w:rPr>
-        <w:t>Closeness centrality is defined as the node even though lesser number of direct connections but can reach every node in as many fewer steps as possible.</w:t>
+        <w:t xml:space="preserve">Closeness centrality </w:t>
+      </w:r>
+      <w:r>
+        <w:rPr>
+          <w:rStyle w:val="mclose"/>
+        </w:rPr>
+        <w:t>for a node can be</w:t>
+      </w:r>
+      <w:r>
+        <w:rPr>
+          <w:rStyle w:val="mclose"/>
+        </w:rPr>
+        <w:t xml:space="preserve"> </w:t>
+      </w:r>
+      <w:r>
+        <w:rPr>
+          <w:rStyle w:val="mclose"/>
+        </w:rPr>
+        <w:t xml:space="preserve">understood as </w:t>
+      </w:r>
+      <w:r>
+        <w:rPr>
+          <w:rStyle w:val="mclose"/>
+        </w:rPr>
+        <w:t>the node</w:t>
+      </w:r>
+      <w:r>
+        <w:rPr>
+          <w:rStyle w:val="mclose"/>
+        </w:rPr>
+        <w:t>,</w:t>
+      </w:r>
+      <w:r>
+        <w:rPr>
+          <w:rStyle w:val="mclose"/>
+        </w:rPr>
+        <w:t xml:space="preserve"> even though </w:t>
+      </w:r>
+      <w:r>
+        <w:rPr>
+          <w:rStyle w:val="mclose"/>
+        </w:rPr>
+        <w:t xml:space="preserve">having </w:t>
+      </w:r>
+      <w:r>
+        <w:rPr>
+          <w:rStyle w:val="mclose"/>
+        </w:rPr>
+        <w:t>lesser number of direct connections but can reach every node in as many fewer steps as possible.</w:t>
       </w:r>
     </w:p>
     <w:p>
@@ -3534,10 +3667,9 @@
           <w:bCs/>
           <w:noProof/>
         </w:rPr>
-        <w:lastRenderedPageBreak/>
         <w:drawing>
-          <wp:inline distT="0" distB="0" distL="0" distR="0" wp14:anchorId="4159C7AA" wp14:editId="58C6D21F">
-            <wp:extent cx="6553200" cy="2946400"/>
+          <wp:inline distT="0" distB="0" distL="0" distR="0" wp14:anchorId="4159C7AA" wp14:editId="0D7F6258">
+            <wp:extent cx="7175500" cy="4572000"/>
             <wp:effectExtent l="0" t="0" r="0" b="0"/>
             <wp:docPr id="874475827" name="Picture 12"/>
             <wp:cNvGraphicFramePr>
@@ -3565,7 +3697,7 @@
                   <pic:spPr>
                     <a:xfrm>
                       <a:off x="0" y="0"/>
-                      <a:ext cx="6553200" cy="2946400"/>
+                      <a:ext cx="7175500" cy="4572000"/>
                     </a:xfrm>
                     <a:prstGeom prst="rect">
                       <a:avLst/>
@@ -3633,32 +3765,30 @@
         </w:rPr>
         <w:t xml:space="preserve">Now, </w:t>
       </w:r>
+      <w:r>
+        <w:rPr>
+          <w:rStyle w:val="mclose"/>
+        </w:rPr>
+        <w:t>let’s</w:t>
+      </w:r>
+      <w:r>
+        <w:rPr>
+          <w:rStyle w:val="mclose"/>
+        </w:rPr>
+        <w:t xml:space="preserve"> derive that value without using </w:t>
+      </w:r>
       <w:proofErr w:type="spellStart"/>
       <w:r>
         <w:rPr>
           <w:rStyle w:val="mclose"/>
         </w:rPr>
-        <w:t>lets</w:t>
+        <w:t>gephi</w:t>
       </w:r>
       <w:proofErr w:type="spellEnd"/>
       <w:r>
         <w:rPr>
           <w:rStyle w:val="mclose"/>
         </w:rPr>
-        <w:t xml:space="preserve"> derive that value without using </w:t>
-      </w:r>
-      <w:proofErr w:type="spellStart"/>
-      <w:r>
-        <w:rPr>
-          <w:rStyle w:val="mclose"/>
-        </w:rPr>
-        <w:t>gephi</w:t>
-      </w:r>
-      <w:proofErr w:type="spellEnd"/>
-      <w:r>
-        <w:rPr>
-          <w:rStyle w:val="mclose"/>
-        </w:rPr>
         <w:t>:</w:t>
       </w:r>
     </w:p>
@@ -3711,6 +3841,7 @@
         <w:rPr>
           <w:rStyle w:val="mclose"/>
         </w:rPr>
+        <w:lastRenderedPageBreak/>
         <w:t>Node 0 = 1 step</w:t>
       </w:r>
     </w:p>
@@ -3848,7 +3979,6 @@
         <w:rPr>
           <w:rStyle w:val="mclose"/>
         </w:rPr>
-        <w:lastRenderedPageBreak/>
         <w:t>Closeness centrality = reciprocal of sum of shortest paths to other nodes=</w:t>
       </w:r>
     </w:p>
@@ -3943,7 +4073,19 @@
         <w:rPr>
           <w:rStyle w:val="mclose"/>
         </w:rPr>
-        <w:t>This can be measured by calculated the number of triangles.</w:t>
+        <w:t>This can be measured by calculat</w:t>
+      </w:r>
+      <w:r>
+        <w:rPr>
+          <w:rStyle w:val="mclose"/>
+        </w:rPr>
+        <w:t>ing</w:t>
+      </w:r>
+      <w:r>
+        <w:rPr>
+          <w:rStyle w:val="mclose"/>
+        </w:rPr>
+        <w:t xml:space="preserve"> the number of triangles.</w:t>
       </w:r>
     </w:p>
     <w:p>
@@ -3979,20 +4121,6 @@
           <w:rStyle w:val="mclose"/>
         </w:rPr>
       </w:pPr>
-    </w:p>
-    <w:p>
-      <w:pPr>
-        <w:rPr>
-          <w:rStyle w:val="mclose"/>
-        </w:rPr>
-      </w:pPr>
-    </w:p>
-    <w:p>
-      <w:pPr>
-        <w:rPr>
-          <w:rStyle w:val="mclose"/>
-        </w:rPr>
-      </w:pPr>
       <w:r>
         <w:rPr>
           <w:rStyle w:val="mclose"/>
@@ -4006,13 +4134,6 @@
           <w:rStyle w:val="mclose"/>
         </w:rPr>
       </w:pPr>
-    </w:p>
-    <w:p>
-      <w:pPr>
-        <w:rPr>
-          <w:rStyle w:val="mclose"/>
-        </w:rPr>
-      </w:pPr>
       <w:r>
         <w:rPr>
           <w:rStyle w:val="mclose"/>
@@ -4039,13 +4160,6 @@
           <w:rStyle w:val="mclose"/>
         </w:rPr>
       </w:pPr>
-    </w:p>
-    <w:p>
-      <w:pPr>
-        <w:rPr>
-          <w:rStyle w:val="mclose"/>
-        </w:rPr>
-      </w:pPr>
       <w:r>
         <w:rPr>
           <w:rStyle w:val="mclose"/>
@@ -4121,6 +4235,7 @@
         <w:rPr>
           <w:rStyle w:val="mclose"/>
         </w:rPr>
+        <w:lastRenderedPageBreak/>
         <w:t>Other edges do not have a direct connection between them.</w:t>
       </w:r>
     </w:p>
@@ -4202,7 +4317,6 @@
         <w:rPr>
           <w:rStyle w:val="mclose"/>
         </w:rPr>
-        <w:lastRenderedPageBreak/>
         <w:t xml:space="preserve">Below snapshot from </w:t>
       </w:r>
       <w:proofErr w:type="spellStart"/>
@@ -4319,10 +4433,74 @@
           <w:rStyle w:val="mclose"/>
         </w:rPr>
       </w:pPr>
-      <w:r>
-        <w:rPr>
-          <w:rStyle w:val="mclose"/>
-        </w:rPr>
+    </w:p>
+    <w:p>
+      <w:pPr>
+        <w:rPr>
+          <w:rStyle w:val="mclose"/>
+        </w:rPr>
+      </w:pPr>
+    </w:p>
+    <w:p>
+      <w:pPr>
+        <w:rPr>
+          <w:rStyle w:val="mclose"/>
+        </w:rPr>
+      </w:pPr>
+    </w:p>
+    <w:p>
+      <w:pPr>
+        <w:rPr>
+          <w:rStyle w:val="mclose"/>
+        </w:rPr>
+      </w:pPr>
+    </w:p>
+    <w:p>
+      <w:pPr>
+        <w:rPr>
+          <w:rStyle w:val="mclose"/>
+        </w:rPr>
+      </w:pPr>
+    </w:p>
+    <w:p>
+      <w:pPr>
+        <w:rPr>
+          <w:rStyle w:val="mclose"/>
+        </w:rPr>
+      </w:pPr>
+    </w:p>
+    <w:p>
+      <w:pPr>
+        <w:rPr>
+          <w:rStyle w:val="mclose"/>
+        </w:rPr>
+      </w:pPr>
+    </w:p>
+    <w:p>
+      <w:pPr>
+        <w:rPr>
+          <w:rStyle w:val="mclose"/>
+        </w:rPr>
+      </w:pPr>
+    </w:p>
+    <w:p>
+      <w:pPr>
+        <w:rPr>
+          <w:rStyle w:val="mclose"/>
+        </w:rPr>
+      </w:pPr>
+    </w:p>
+    <w:p>
+      <w:pPr>
+        <w:rPr>
+          <w:rStyle w:val="mclose"/>
+        </w:rPr>
+      </w:pPr>
+      <w:r>
+        <w:rPr>
+          <w:rStyle w:val="mclose"/>
+        </w:rPr>
+        <w:lastRenderedPageBreak/>
         <w:t>Question 3.:)</w:t>
       </w:r>
     </w:p>
@@ -4448,131 +4626,131 @@
         <w:rPr>
           <w:rStyle w:val="mclose"/>
         </w:rPr>
+        <w:t>Hence the probability for cross node edges = 2pq= 2*0.6*0.4= 0.48</w:t>
+      </w:r>
+    </w:p>
+    <w:p>
+      <w:pPr>
+        <w:rPr>
+          <w:rStyle w:val="mclose"/>
+        </w:rPr>
+      </w:pPr>
+    </w:p>
+    <w:p>
+      <w:pPr>
+        <w:rPr>
+          <w:rStyle w:val="mclose"/>
+        </w:rPr>
+      </w:pPr>
+      <w:r>
+        <w:rPr>
+          <w:rStyle w:val="mclose"/>
+        </w:rPr>
+        <w:t>Hence, if we find a total of 0.48*13 = 6.24~ roughly 6edges, then we can conclude the network connections to be random.</w:t>
+      </w:r>
+    </w:p>
+    <w:p>
+      <w:pPr>
+        <w:rPr>
+          <w:rStyle w:val="mclose"/>
+        </w:rPr>
+      </w:pPr>
+      <w:r>
+        <w:rPr>
+          <w:rStyle w:val="mclose"/>
+        </w:rPr>
+        <w:t>If the total cross gender connections are considerably less than 6, then we can safely conclude to be homophily.</w:t>
+      </w:r>
+    </w:p>
+    <w:p>
+      <w:pPr>
+        <w:rPr>
+          <w:rStyle w:val="mclose"/>
+        </w:rPr>
+      </w:pPr>
+      <w:r>
+        <w:rPr>
+          <w:rStyle w:val="mclose"/>
+        </w:rPr>
+        <w:t>If the total cross gender connections are considerably more than 6, then it is inverse homophily.</w:t>
+      </w:r>
+    </w:p>
+    <w:p>
+      <w:pPr>
+        <w:rPr>
+          <w:rStyle w:val="mclose"/>
+        </w:rPr>
+      </w:pPr>
+      <w:r>
+        <w:rPr>
+          <w:rStyle w:val="mclose"/>
+        </w:rPr>
+        <w:t>In our case the total cross gender connections are</w:t>
+      </w:r>
+    </w:p>
+    <w:p>
+      <w:pPr>
+        <w:rPr>
+          <w:rStyle w:val="mclose"/>
+        </w:rPr>
+      </w:pPr>
+      <w:r>
+        <w:rPr>
+          <w:rStyle w:val="mclose"/>
+        </w:rPr>
+        <w:t>7-8</w:t>
+      </w:r>
+    </w:p>
+    <w:p>
+      <w:pPr>
+        <w:rPr>
+          <w:rStyle w:val="mclose"/>
+        </w:rPr>
+      </w:pPr>
+      <w:r>
+        <w:rPr>
+          <w:rStyle w:val="mclose"/>
+        </w:rPr>
+        <w:t>1-5</w:t>
+      </w:r>
+    </w:p>
+    <w:p>
+      <w:pPr>
+        <w:rPr>
+          <w:rStyle w:val="mclose"/>
+        </w:rPr>
+      </w:pPr>
+      <w:r>
+        <w:rPr>
+          <w:rStyle w:val="mclose"/>
+        </w:rPr>
+        <w:t>1-7,</w:t>
+      </w:r>
+    </w:p>
+    <w:p>
+      <w:pPr>
+        <w:rPr>
+          <w:rStyle w:val="mclose"/>
+        </w:rPr>
+      </w:pPr>
+      <w:r>
+        <w:rPr>
+          <w:rStyle w:val="mclose"/>
+        </w:rPr>
+        <w:t>2-0,</w:t>
+      </w:r>
+    </w:p>
+    <w:p>
+      <w:pPr>
+        <w:rPr>
+          <w:rStyle w:val="mclose"/>
+        </w:rPr>
+      </w:pPr>
+      <w:r>
+        <w:rPr>
+          <w:rStyle w:val="mclose"/>
+        </w:rPr>
         <w:lastRenderedPageBreak/>
-        <w:t>Hence the probability for cross node edges = 2pq= 2*0.6*0.4= 0.48</w:t>
-      </w:r>
-    </w:p>
-    <w:p>
-      <w:pPr>
-        <w:rPr>
-          <w:rStyle w:val="mclose"/>
-        </w:rPr>
-      </w:pPr>
-    </w:p>
-    <w:p>
-      <w:pPr>
-        <w:rPr>
-          <w:rStyle w:val="mclose"/>
-        </w:rPr>
-      </w:pPr>
-      <w:r>
-        <w:rPr>
-          <w:rStyle w:val="mclose"/>
-        </w:rPr>
-        <w:t>Hence, if we find a total of 0.48*13 = 6.24~ roughly 6edges, then we can conclude the network connections to be random.</w:t>
-      </w:r>
-    </w:p>
-    <w:p>
-      <w:pPr>
-        <w:rPr>
-          <w:rStyle w:val="mclose"/>
-        </w:rPr>
-      </w:pPr>
-      <w:r>
-        <w:rPr>
-          <w:rStyle w:val="mclose"/>
-        </w:rPr>
-        <w:t>If the total cross gender connections are considerably less than 6, then we can safely conclude to be homophily.</w:t>
-      </w:r>
-    </w:p>
-    <w:p>
-      <w:pPr>
-        <w:rPr>
-          <w:rStyle w:val="mclose"/>
-        </w:rPr>
-      </w:pPr>
-      <w:r>
-        <w:rPr>
-          <w:rStyle w:val="mclose"/>
-        </w:rPr>
-        <w:t>If the total cross gender connections are considerably more than 6, then it is inverse homophily.</w:t>
-      </w:r>
-    </w:p>
-    <w:p>
-      <w:pPr>
-        <w:rPr>
-          <w:rStyle w:val="mclose"/>
-        </w:rPr>
-      </w:pPr>
-      <w:r>
-        <w:rPr>
-          <w:rStyle w:val="mclose"/>
-        </w:rPr>
-        <w:t>In our case the total cross gender connections are</w:t>
-      </w:r>
-    </w:p>
-    <w:p>
-      <w:pPr>
-        <w:rPr>
-          <w:rStyle w:val="mclose"/>
-        </w:rPr>
-      </w:pPr>
-      <w:r>
-        <w:rPr>
-          <w:rStyle w:val="mclose"/>
-        </w:rPr>
-        <w:t>7-8</w:t>
-      </w:r>
-    </w:p>
-    <w:p>
-      <w:pPr>
-        <w:rPr>
-          <w:rStyle w:val="mclose"/>
-        </w:rPr>
-      </w:pPr>
-      <w:r>
-        <w:rPr>
-          <w:rStyle w:val="mclose"/>
-        </w:rPr>
-        <w:t>1-5</w:t>
-      </w:r>
-    </w:p>
-    <w:p>
-      <w:pPr>
-        <w:rPr>
-          <w:rStyle w:val="mclose"/>
-        </w:rPr>
-      </w:pPr>
-      <w:r>
-        <w:rPr>
-          <w:rStyle w:val="mclose"/>
-        </w:rPr>
-        <w:t>1-7,</w:t>
-      </w:r>
-    </w:p>
-    <w:p>
-      <w:pPr>
-        <w:rPr>
-          <w:rStyle w:val="mclose"/>
-        </w:rPr>
-      </w:pPr>
-      <w:r>
-        <w:rPr>
-          <w:rStyle w:val="mclose"/>
-        </w:rPr>
-        <w:t>2-0,</w:t>
-      </w:r>
-    </w:p>
-    <w:p>
-      <w:pPr>
-        <w:rPr>
-          <w:rStyle w:val="mclose"/>
-        </w:rPr>
-      </w:pPr>
-      <w:r>
-        <w:rPr>
-          <w:rStyle w:val="mclose"/>
-        </w:rPr>
         <w:t>8-6</w:t>
       </w:r>
     </w:p>
@@ -4713,125 +4891,125 @@
         <w:rPr>
           <w:rStyle w:val="mclose"/>
         </w:rPr>
+        <w:t>The probability of being a boy is p=0.6</w:t>
+      </w:r>
+    </w:p>
+    <w:p>
+      <w:pPr>
+        <w:rPr>
+          <w:rStyle w:val="mclose"/>
+        </w:rPr>
+      </w:pPr>
+      <w:r>
+        <w:rPr>
+          <w:rStyle w:val="mclose"/>
+        </w:rPr>
+        <w:t>The probability of being a girl is p= 0.4</w:t>
+      </w:r>
+    </w:p>
+    <w:p>
+      <w:pPr>
+        <w:rPr>
+          <w:rStyle w:val="mclose"/>
+        </w:rPr>
+      </w:pPr>
+      <w:r>
+        <w:rPr>
+          <w:rStyle w:val="mclose"/>
+        </w:rPr>
+        <w:t>Hence the probability for cross node edges = 2pq= 2*0.6*0.4= 0.48</w:t>
+      </w:r>
+    </w:p>
+    <w:p>
+      <w:pPr>
+        <w:rPr>
+          <w:rStyle w:val="mclose"/>
+        </w:rPr>
+      </w:pPr>
+    </w:p>
+    <w:p>
+      <w:pPr>
+        <w:rPr>
+          <w:rStyle w:val="mclose"/>
+        </w:rPr>
+      </w:pPr>
+      <w:r>
+        <w:rPr>
+          <w:rStyle w:val="mclose"/>
+        </w:rPr>
+        <w:t>Hence, if we find a total of 0.48*13 = 6.24~ roughly 6edges, then we can conclude the network connections to be random.</w:t>
+      </w:r>
+    </w:p>
+    <w:p>
+      <w:pPr>
+        <w:rPr>
+          <w:rStyle w:val="mclose"/>
+        </w:rPr>
+      </w:pPr>
+      <w:r>
+        <w:rPr>
+          <w:rStyle w:val="mclose"/>
+        </w:rPr>
+        <w:t>If the total cross gender connections are considerably less than 6, then we can safely conclude to be homophily.</w:t>
+      </w:r>
+    </w:p>
+    <w:p>
+      <w:pPr>
+        <w:rPr>
+          <w:rStyle w:val="mclose"/>
+        </w:rPr>
+      </w:pPr>
+      <w:r>
+        <w:rPr>
+          <w:rStyle w:val="mclose"/>
+        </w:rPr>
+        <w:t>If the total cross gender connections are considerably more than 6, then it is inverse homophily.</w:t>
+      </w:r>
+    </w:p>
+    <w:p>
+      <w:pPr>
+        <w:rPr>
+          <w:rStyle w:val="mclose"/>
+        </w:rPr>
+      </w:pPr>
+    </w:p>
+    <w:p>
+      <w:pPr>
+        <w:rPr>
+          <w:rStyle w:val="mclose"/>
+        </w:rPr>
+      </w:pPr>
+      <w:r>
+        <w:rPr>
+          <w:rStyle w:val="mclose"/>
+        </w:rPr>
+        <w:t>In our case, the total cross gender connections are</w:t>
+      </w:r>
+    </w:p>
+    <w:p>
+      <w:pPr>
+        <w:rPr>
+          <w:rStyle w:val="mclose"/>
+        </w:rPr>
+      </w:pPr>
+      <w:r>
+        <w:rPr>
+          <w:rStyle w:val="mclose"/>
+        </w:rPr>
+        <w:t>1-5</w:t>
+      </w:r>
+    </w:p>
+    <w:p>
+      <w:pPr>
+        <w:rPr>
+          <w:rStyle w:val="mclose"/>
+        </w:rPr>
+      </w:pPr>
+      <w:r>
+        <w:rPr>
+          <w:rStyle w:val="mclose"/>
+        </w:rPr>
         <w:lastRenderedPageBreak/>
-        <w:t>The probability of being a boy is p=0.6</w:t>
-      </w:r>
-    </w:p>
-    <w:p>
-      <w:pPr>
-        <w:rPr>
-          <w:rStyle w:val="mclose"/>
-        </w:rPr>
-      </w:pPr>
-      <w:r>
-        <w:rPr>
-          <w:rStyle w:val="mclose"/>
-        </w:rPr>
-        <w:t>The probability of being a girl is p= 0.4</w:t>
-      </w:r>
-    </w:p>
-    <w:p>
-      <w:pPr>
-        <w:rPr>
-          <w:rStyle w:val="mclose"/>
-        </w:rPr>
-      </w:pPr>
-      <w:r>
-        <w:rPr>
-          <w:rStyle w:val="mclose"/>
-        </w:rPr>
-        <w:t>Hence the probability for cross node edges = 2pq= 2*0.6*0.4= 0.48</w:t>
-      </w:r>
-    </w:p>
-    <w:p>
-      <w:pPr>
-        <w:rPr>
-          <w:rStyle w:val="mclose"/>
-        </w:rPr>
-      </w:pPr>
-    </w:p>
-    <w:p>
-      <w:pPr>
-        <w:rPr>
-          <w:rStyle w:val="mclose"/>
-        </w:rPr>
-      </w:pPr>
-      <w:r>
-        <w:rPr>
-          <w:rStyle w:val="mclose"/>
-        </w:rPr>
-        <w:t>Hence, if we find a total of 0.48*13 = 6.24~ roughly 6edges, then we can conclude the network connections to be random.</w:t>
-      </w:r>
-    </w:p>
-    <w:p>
-      <w:pPr>
-        <w:rPr>
-          <w:rStyle w:val="mclose"/>
-        </w:rPr>
-      </w:pPr>
-      <w:r>
-        <w:rPr>
-          <w:rStyle w:val="mclose"/>
-        </w:rPr>
-        <w:t>If the total cross gender connections are considerably less than 6, then we can safely conclude to be homophily.</w:t>
-      </w:r>
-    </w:p>
-    <w:p>
-      <w:pPr>
-        <w:rPr>
-          <w:rStyle w:val="mclose"/>
-        </w:rPr>
-      </w:pPr>
-      <w:r>
-        <w:rPr>
-          <w:rStyle w:val="mclose"/>
-        </w:rPr>
-        <w:t>If the total cross gender connections are considerably more than 6, then it is inverse homophily.</w:t>
-      </w:r>
-    </w:p>
-    <w:p>
-      <w:pPr>
-        <w:rPr>
-          <w:rStyle w:val="mclose"/>
-        </w:rPr>
-      </w:pPr>
-    </w:p>
-    <w:p>
-      <w:pPr>
-        <w:rPr>
-          <w:rStyle w:val="mclose"/>
-        </w:rPr>
-      </w:pPr>
-      <w:r>
-        <w:rPr>
-          <w:rStyle w:val="mclose"/>
-        </w:rPr>
-        <w:t>In our case, the total cross gender connections are</w:t>
-      </w:r>
-    </w:p>
-    <w:p>
-      <w:pPr>
-        <w:rPr>
-          <w:rStyle w:val="mclose"/>
-        </w:rPr>
-      </w:pPr>
-      <w:r>
-        <w:rPr>
-          <w:rStyle w:val="mclose"/>
-        </w:rPr>
-        <w:t>1-5</w:t>
-      </w:r>
-    </w:p>
-    <w:p>
-      <w:pPr>
-        <w:rPr>
-          <w:rStyle w:val="mclose"/>
-        </w:rPr>
-      </w:pPr>
-      <w:r>
-        <w:rPr>
-          <w:rStyle w:val="mclose"/>
-        </w:rPr>
         <w:t>0-2</w:t>
       </w:r>
     </w:p>
@@ -4981,20 +5159,6 @@
     <w:p>
       <w:pPr>
         <w:rPr>
-          <w:rStyle w:val="mclose"/>
-        </w:rPr>
-      </w:pPr>
-    </w:p>
-    <w:p>
-      <w:pPr>
-        <w:rPr>
-          <w:rStyle w:val="mclose"/>
-        </w:rPr>
-      </w:pPr>
-    </w:p>
-    <w:p>
-      <w:pPr>
-        <w:rPr>
           <w:lang w:val="en-US"/>
         </w:rPr>
       </w:pPr>
@@ -5003,10 +5167,9 @@
           <w:noProof/>
           <w:lang w:val="en-US"/>
         </w:rPr>
-        <w:lastRenderedPageBreak/>
         <w:drawing>
-          <wp:inline distT="0" distB="0" distL="0" distR="0" wp14:anchorId="4E0D0CB8" wp14:editId="6300C5A6">
-            <wp:extent cx="5731510" cy="7418070"/>
+          <wp:inline distT="0" distB="0" distL="0" distR="0" wp14:anchorId="4E0D0CB8" wp14:editId="629847F4">
+            <wp:extent cx="5731510" cy="4787900"/>
             <wp:effectExtent l="0" t="0" r="0" b="0"/>
             <wp:docPr id="420251976" name="Picture 7"/>
             <wp:cNvGraphicFramePr>
@@ -5034,7 +5197,7 @@
                   <pic:spPr>
                     <a:xfrm>
                       <a:off x="0" y="0"/>
-                      <a:ext cx="5731510" cy="7418070"/>
+                      <a:ext cx="5731510" cy="4787900"/>
                     </a:xfrm>
                     <a:prstGeom prst="rect">
                       <a:avLst/>
@@ -5072,7 +5235,6 @@
           <w:noProof/>
           <w:lang w:val="en-US"/>
         </w:rPr>
-        <w:lastRenderedPageBreak/>
         <w:drawing>
           <wp:inline distT="0" distB="0" distL="0" distR="0" wp14:anchorId="1F479E08" wp14:editId="6AF7721A">
             <wp:extent cx="5731510" cy="4428490"/>
@@ -5134,6 +5296,7 @@
           <w:noProof/>
           <w:lang w:val="en-US"/>
         </w:rPr>
+        <w:lastRenderedPageBreak/>
         <w:drawing>
           <wp:inline distT="0" distB="0" distL="0" distR="0" wp14:anchorId="247EF6F4" wp14:editId="14DAAC9A">
             <wp:extent cx="5731510" cy="3886200"/>
@@ -5188,7 +5351,6 @@
           <w:noProof/>
           <w:lang w:val="en-US"/>
         </w:rPr>
-        <w:lastRenderedPageBreak/>
         <w:drawing>
           <wp:inline distT="0" distB="0" distL="0" distR="0" wp14:anchorId="66C6535C" wp14:editId="4B80EB85">
             <wp:extent cx="5731510" cy="4428490"/>
@@ -5250,6 +5412,7 @@
           <w:noProof/>
           <w:lang w:val="en-US"/>
         </w:rPr>
+        <w:lastRenderedPageBreak/>
         <w:drawing>
           <wp:inline distT="0" distB="0" distL="0" distR="0" wp14:anchorId="0051670F" wp14:editId="662DBC85">
             <wp:extent cx="5731510" cy="3784600"/>
@@ -5342,7 +5505,31 @@
         <w:rPr>
           <w:lang w:val="en-US"/>
         </w:rPr>
-        <w:t>Node 8 can is like an aggregator node, it has indegree from 5 connections</w:t>
+        <w:t>Node 8 is like an aggregator node, it has indegree</w:t>
+      </w:r>
+      <w:r>
+        <w:rPr>
+          <w:lang w:val="en-US"/>
+        </w:rPr>
+        <w:t xml:space="preserve"> connections</w:t>
+      </w:r>
+      <w:r>
+        <w:rPr>
+          <w:lang w:val="en-US"/>
+        </w:rPr>
+        <w:t xml:space="preserve"> from 5 </w:t>
+      </w:r>
+      <w:r>
+        <w:rPr>
+          <w:lang w:val="en-US"/>
+        </w:rPr>
+        <w:t>nodes</w:t>
+      </w:r>
+      <w:r>
+        <w:rPr>
+          <w:lang w:val="en-US"/>
+        </w:rPr>
+        <w:t>.</w:t>
       </w:r>
     </w:p>
     <w:p>
@@ -5429,13 +5616,6 @@
           <w:lang w:val="en-US"/>
         </w:rPr>
       </w:pPr>
-    </w:p>
-    <w:p>
-      <w:pPr>
-        <w:rPr>
-          <w:lang w:val="en-US"/>
-        </w:rPr>
-      </w:pPr>
       <w:r>
         <w:rPr>
           <w:lang w:val="en-US"/>
@@ -5467,7 +5647,19 @@
         <w:rPr>
           <w:lang w:val="en-US"/>
         </w:rPr>
-        <w:t xml:space="preserve"> rank in the net iteration.</w:t>
+        <w:t xml:space="preserve"> rank in the ne</w:t>
+      </w:r>
+      <w:r>
+        <w:rPr>
+          <w:lang w:val="en-US"/>
+        </w:rPr>
+        <w:t>x</w:t>
+      </w:r>
+      <w:r>
+        <w:rPr>
+          <w:lang w:val="en-US"/>
+        </w:rPr>
+        <w:t>t iteration.</w:t>
       </w:r>
     </w:p>
     <w:p>
@@ -5527,7 +5719,31 @@
         <w:rPr>
           <w:lang w:val="en-US"/>
         </w:rPr>
-        <w:t xml:space="preserve">nodes 2,4,6,7 end up </w:t>
+        <w:t xml:space="preserve">nodes 2,4,6,7 </w:t>
+      </w:r>
+      <w:r>
+        <w:rPr>
+          <w:lang w:val="en-US"/>
+        </w:rPr>
+        <w:t xml:space="preserve">also </w:t>
+      </w:r>
+      <w:r>
+        <w:rPr>
+          <w:lang w:val="en-US"/>
+        </w:rPr>
+        <w:t>end up</w:t>
+      </w:r>
+      <w:r>
+        <w:rPr>
+          <w:lang w:val="en-US"/>
+        </w:rPr>
+        <w:t xml:space="preserve"> with</w:t>
+      </w:r>
+      <w:r>
+        <w:rPr>
+          <w:lang w:val="en-US"/>
+        </w:rPr>
+        <w:t xml:space="preserve"> </w:t>
       </w:r>
       <w:proofErr w:type="gramStart"/>
       <w:r>
@@ -5554,26 +5770,33 @@
         <w:rPr>
           <w:lang w:val="en-US"/>
         </w:rPr>
-        <w:t xml:space="preserve"> iteration.</w:t>
-      </w:r>
-    </w:p>
-    <w:p>
-      <w:pPr>
-        <w:rPr>
-          <w:lang w:val="en-US"/>
-        </w:rPr>
-      </w:pPr>
-    </w:p>
-    <w:p>
-      <w:pPr>
-        <w:rPr>
-          <w:lang w:val="en-US"/>
-        </w:rPr>
-      </w:pPr>
-      <w:r>
-        <w:rPr>
-          <w:lang w:val="en-US"/>
-        </w:rPr>
+        <w:t xml:space="preserve"> iteration</w:t>
+      </w:r>
+      <w:r>
+        <w:rPr>
+          <w:lang w:val="en-US"/>
+        </w:rPr>
+        <w:t>, since they output all the page rank to outdegree connections.</w:t>
+      </w:r>
+    </w:p>
+    <w:p>
+      <w:pPr>
+        <w:rPr>
+          <w:lang w:val="en-US"/>
+        </w:rPr>
+      </w:pPr>
+    </w:p>
+    <w:p>
+      <w:pPr>
+        <w:rPr>
+          <w:lang w:val="en-US"/>
+        </w:rPr>
+      </w:pPr>
+      <w:r>
+        <w:rPr>
+          <w:lang w:val="en-US"/>
+        </w:rPr>
+        <w:lastRenderedPageBreak/>
         <w:t>4.c.:)</w:t>
       </w:r>
     </w:p>
@@ -5589,14 +5812,12 @@
         </w:rPr>
         <w:t xml:space="preserve">For an undirected network as well, </w:t>
       </w:r>
-      <w:proofErr w:type="spellStart"/>
-      <w:r>
-        <w:rPr>
-          <w:lang w:val="en-US"/>
-        </w:rPr>
-        <w:t>lets</w:t>
-      </w:r>
-      <w:proofErr w:type="spellEnd"/>
+      <w:r>
+        <w:rPr>
+          <w:lang w:val="en-US"/>
+        </w:rPr>
+        <w:t>let’s</w:t>
+      </w:r>
       <w:r>
         <w:rPr>
           <w:lang w:val="en-US"/>
@@ -5655,7 +5876,6 @@
           <w:noProof/>
           <w:lang w:val="en-US"/>
         </w:rPr>
-        <w:lastRenderedPageBreak/>
         <w:drawing>
           <wp:inline distT="0" distB="0" distL="0" distR="0" wp14:anchorId="2D06146B" wp14:editId="68BC5C28">
             <wp:extent cx="5731510" cy="4428490"/>
@@ -5712,10 +5932,53 @@
           <w:lang w:val="en-US"/>
         </w:rPr>
       </w:pPr>
-      <w:r>
-        <w:rPr>
-          <w:lang w:val="en-US"/>
-        </w:rPr>
+    </w:p>
+    <w:p>
+      <w:pPr>
+        <w:rPr>
+          <w:lang w:val="en-US"/>
+        </w:rPr>
+      </w:pPr>
+    </w:p>
+    <w:p>
+      <w:pPr>
+        <w:rPr>
+          <w:lang w:val="en-US"/>
+        </w:rPr>
+      </w:pPr>
+    </w:p>
+    <w:p>
+      <w:pPr>
+        <w:rPr>
+          <w:lang w:val="en-US"/>
+        </w:rPr>
+      </w:pPr>
+    </w:p>
+    <w:p>
+      <w:pPr>
+        <w:rPr>
+          <w:lang w:val="en-US"/>
+        </w:rPr>
+      </w:pPr>
+    </w:p>
+    <w:p>
+      <w:pPr>
+        <w:rPr>
+          <w:lang w:val="en-US"/>
+        </w:rPr>
+      </w:pPr>
+    </w:p>
+    <w:p>
+      <w:pPr>
+        <w:rPr>
+          <w:lang w:val="en-US"/>
+        </w:rPr>
+      </w:pPr>
+      <w:r>
+        <w:rPr>
+          <w:lang w:val="en-US"/>
+        </w:rPr>
+        <w:lastRenderedPageBreak/>
         <w:t xml:space="preserve">These the </w:t>
       </w:r>
       <w:proofErr w:type="spellStart"/>
@@ -5751,7 +6014,6 @@
           <w:noProof/>
           <w:lang w:val="en-US"/>
         </w:rPr>
-        <w:lastRenderedPageBreak/>
         <w:drawing>
           <wp:inline distT="0" distB="0" distL="0" distR="0" wp14:anchorId="1ABB5196" wp14:editId="01DC4694">
             <wp:extent cx="5731510" cy="4428490"/>
@@ -5861,14 +6123,12 @@
         </w:rPr>
         <w:t xml:space="preserve">So, the page ranks are not </w:t>
       </w:r>
-      <w:proofErr w:type="gramStart"/>
-      <w:r>
-        <w:rPr>
-          <w:lang w:val="en-US"/>
-        </w:rPr>
-        <w:t>exactly the same</w:t>
-      </w:r>
-      <w:proofErr w:type="gramEnd"/>
+      <w:r>
+        <w:rPr>
+          <w:lang w:val="en-US"/>
+        </w:rPr>
+        <w:t>the same</w:t>
+      </w:r>
       <w:r>
         <w:rPr>
           <w:lang w:val="en-US"/>
@@ -5886,7 +6146,45 @@
         <w:rPr>
           <w:lang w:val="en-US"/>
         </w:rPr>
-        <w:t>But the order of nodes according to page rank is same.</w:t>
+        <w:t xml:space="preserve">But the </w:t>
+      </w:r>
+      <w:r>
+        <w:rPr>
+          <w:lang w:val="en-US"/>
+        </w:rPr>
+        <w:t xml:space="preserve">page rank </w:t>
+      </w:r>
+      <w:r>
+        <w:rPr>
+          <w:lang w:val="en-US"/>
+        </w:rPr>
+        <w:t xml:space="preserve">order of nodes </w:t>
+      </w:r>
+      <w:r>
+        <w:rPr>
+          <w:lang w:val="en-US"/>
+        </w:rPr>
+        <w:t xml:space="preserve">in </w:t>
+      </w:r>
+      <w:proofErr w:type="spellStart"/>
+      <w:r>
+        <w:rPr>
+          <w:lang w:val="en-US"/>
+        </w:rPr>
+        <w:t>gephi</w:t>
+      </w:r>
+      <w:proofErr w:type="spellEnd"/>
+      <w:r>
+        <w:rPr>
+          <w:lang w:val="en-US"/>
+        </w:rPr>
+        <w:t xml:space="preserve"> vs calculated manually </w:t>
+      </w:r>
+      <w:r>
+        <w:rPr>
+          <w:lang w:val="en-US"/>
+        </w:rPr>
+        <w:t>is same.</w:t>
       </w:r>
     </w:p>
     <w:p>
@@ -6008,7 +6306,44 @@
         <w:rPr>
           <w:lang w:val="en-US"/>
         </w:rPr>
-        <w:t>Here are the calculations for the directed network when we reverse nodes 6-&gt;8 to nodes 8-&gt;6</w:t>
+        <w:t xml:space="preserve">Here are the calculations for the directed network when we reverse </w:t>
+      </w:r>
+      <w:r>
+        <w:rPr>
+          <w:lang w:val="en-US"/>
+        </w:rPr>
+        <w:t>edge</w:t>
+      </w:r>
+      <w:r>
+        <w:rPr>
+          <w:lang w:val="en-US"/>
+        </w:rPr>
+        <w:t xml:space="preserve"> 6-&gt;8 to </w:t>
+      </w:r>
+      <w:r>
+        <w:rPr>
+          <w:lang w:val="en-US"/>
+        </w:rPr>
+        <w:t>edge</w:t>
+      </w:r>
+      <w:r>
+        <w:rPr>
+          <w:lang w:val="en-US"/>
+        </w:rPr>
+        <w:t xml:space="preserve"> </w:t>
+      </w:r>
+    </w:p>
+    <w:p>
+      <w:pPr>
+        <w:rPr>
+          <w:lang w:val="en-US"/>
+        </w:rPr>
+      </w:pPr>
+      <w:r>
+        <w:rPr>
+          <w:lang w:val="en-US"/>
+        </w:rPr>
+        <w:t>8-&gt;6</w:t>
       </w:r>
     </w:p>
     <w:p>
@@ -6354,6 +6689,26 @@
           <w:lang w:val="en-US"/>
         </w:rPr>
       </w:pPr>
+      <w:r>
+        <w:rPr>
+          <w:lang w:val="en-US"/>
+        </w:rPr>
+        <w:t xml:space="preserve">Below is the snapshot of the page rank from </w:t>
+      </w:r>
+      <w:proofErr w:type="spellStart"/>
+      <w:r>
+        <w:rPr>
+          <w:lang w:val="en-US"/>
+        </w:rPr>
+        <w:t>gephi</w:t>
+      </w:r>
+      <w:proofErr w:type="spellEnd"/>
+      <w:r>
+        <w:rPr>
+          <w:lang w:val="en-US"/>
+        </w:rPr>
+        <w:t>:</w:t>
+      </w:r>
     </w:p>
     <w:p>
       <w:pPr>
@@ -6528,13 +6883,6 @@
     <w:p>
       <w:pPr>
         <w:rPr>
-          <w:lang w:val="en-US"/>
-        </w:rPr>
-      </w:pPr>
-    </w:p>
-    <w:p>
-      <w:pPr>
-        <w:rPr>
           <w:rFonts w:cstheme="minorHAnsi"/>
           <w:lang w:val="en-US"/>
         </w:rPr>
@@ -6578,7 +6926,19 @@
         <w:rPr>
           <w:lang w:val="en-US"/>
         </w:rPr>
-        <w:t xml:space="preserve">, the new connections/edges formed when the network grows not random as proposed by </w:t>
+        <w:t xml:space="preserve">, the new connections/edges formed when the network grows </w:t>
+      </w:r>
+      <w:r>
+        <w:rPr>
+          <w:lang w:val="en-US"/>
+        </w:rPr>
+        <w:t xml:space="preserve">are </w:t>
+      </w:r>
+      <w:r>
+        <w:rPr>
+          <w:lang w:val="en-US"/>
+        </w:rPr>
+        <w:t xml:space="preserve">not random as proposed by </w:t>
       </w:r>
       <w:r>
         <w:rPr>
@@ -6616,7 +6976,21 @@
           <w:rFonts w:cstheme="minorHAnsi"/>
           <w:lang w:val="en-US"/>
         </w:rPr>
-        <w:t xml:space="preserve">To validate that we have run the notebook: </w:t>
+        <w:t>To validate that</w:t>
+      </w:r>
+      <w:r>
+        <w:rPr>
+          <w:rFonts w:cstheme="minorHAnsi"/>
+          <w:lang w:val="en-US"/>
+        </w:rPr>
+        <w:t>,</w:t>
+      </w:r>
+      <w:r>
+        <w:rPr>
+          <w:rFonts w:cstheme="minorHAnsi"/>
+          <w:lang w:val="en-US"/>
+        </w:rPr>
+        <w:t xml:space="preserve"> we have run the notebook: </w:t>
       </w:r>
       <w:proofErr w:type="spellStart"/>
       <w:r>
@@ -6656,8 +7030,51 @@
           <w:rFonts w:cstheme="minorHAnsi"/>
           <w:lang w:val="en-US"/>
         </w:rPr>
-        <w:t>We have chosen initial nodes as 10(m_0), final nodes as 15 and the number of edges between new nodes and old nodes to be 3(m).</w:t>
-      </w:r>
+        <w:t>For examining</w:t>
+      </w:r>
+      <w:r>
+        <w:rPr>
+          <w:rFonts w:cstheme="minorHAnsi"/>
+          <w:lang w:val="en-US"/>
+        </w:rPr>
+        <w:t xml:space="preserve"> this</w:t>
+      </w:r>
+      <w:r>
+        <w:rPr>
+          <w:rFonts w:cstheme="minorHAnsi"/>
+          <w:lang w:val="en-US"/>
+        </w:rPr>
+        <w:t xml:space="preserve">, </w:t>
+      </w:r>
+      <w:r>
+        <w:rPr>
+          <w:rFonts w:cstheme="minorHAnsi"/>
+          <w:lang w:val="en-US"/>
+        </w:rPr>
+        <w:t>let’s</w:t>
+      </w:r>
+      <w:r>
+        <w:rPr>
+          <w:rFonts w:cstheme="minorHAnsi"/>
+          <w:lang w:val="en-US"/>
+        </w:rPr>
+        <w:t xml:space="preserve"> build the network with </w:t>
+      </w:r>
+      <w:r>
+        <w:rPr>
+          <w:rFonts w:cstheme="minorHAnsi"/>
+          <w:lang w:val="en-US"/>
+        </w:rPr>
+        <w:t>initial nodes as 10(m_0), final nodes as 15 and the number of edges between new nodes and old nodes to be 3(m).</w:t>
+      </w:r>
+    </w:p>
+    <w:p>
+      <w:pPr>
+        <w:rPr>
+          <w:rFonts w:cstheme="minorHAnsi"/>
+          <w:lang w:val="en-US"/>
+        </w:rPr>
+      </w:pPr>
     </w:p>
     <w:p>
       <w:pPr>
@@ -6911,7 +7328,7 @@
         <w:rPr>
           <w:lang w:val="en-US"/>
         </w:rPr>
-        <w:t>x-axis represents, the number of degrees: in our case, the number of degrees range from 0-12.</w:t>
+        <w:t>x-axis represents the number of degrees: in our case, the number of degrees range from 0-12.</w:t>
       </w:r>
     </w:p>
     <w:p>
@@ -7003,7 +7420,32 @@
         <w:rPr>
           <w:lang w:val="en-US"/>
         </w:rPr>
-        <w:t>Suggesting the formation hubs. Which means, the rule of preferential attachment is followed.</w:t>
+        <w:t>This a few nodes have more connection or edges which are hubs.</w:t>
+      </w:r>
+    </w:p>
+    <w:p>
+      <w:pPr>
+        <w:rPr>
+          <w:lang w:val="en-US"/>
+        </w:rPr>
+      </w:pPr>
+      <w:r>
+        <w:rPr>
+          <w:lang w:val="en-US"/>
+        </w:rPr>
+        <w:t xml:space="preserve">the rule of preferential attachment is </w:t>
+      </w:r>
+      <w:r>
+        <w:rPr>
+          <w:lang w:val="en-US"/>
+        </w:rPr>
+        <w:t xml:space="preserve">thus </w:t>
+      </w:r>
+      <w:r>
+        <w:rPr>
+          <w:lang w:val="en-US"/>
+        </w:rPr>
+        <w:t>followed.</w:t>
       </w:r>
     </w:p>
     <w:p>

</xml_diff>